<commit_message>
Diario + agg. doc
</commit_message>
<xml_diff>
--- a/Documentazione/Documentazione.docx
+++ b/Documentazione/Documentazione.docx
@@ -1,6 +1,6 @@
 
 <file path=word/document.xml><?xml version="1.0" encoding="utf-8"?>
-<w:document xmlns:wpc="http://schemas.microsoft.com/office/word/2010/wordprocessingCanvas" xmlns:mc="http://schemas.openxmlformats.org/markup-compatibility/2006" xmlns:o="urn:schemas-microsoft-com:office:office" xmlns:r="http://schemas.openxmlformats.org/officeDocument/2006/relationships" xmlns:m="http://schemas.openxmlformats.org/officeDocument/2006/math" xmlns:v="urn:schemas-microsoft-com:vml" xmlns:wp14="http://schemas.microsoft.com/office/word/2010/wordprocessingDrawing" xmlns:wp="http://schemas.openxmlformats.org/drawingml/2006/wordprocessingDrawing" xmlns:w10="urn:schemas-microsoft-com:office:word" xmlns:w="http://schemas.openxmlformats.org/wordprocessingml/2006/main" xmlns:w14="http://schemas.microsoft.com/office/word/2010/wordml" xmlns:w15="http://schemas.microsoft.com/office/word/2012/wordml" xmlns:wpg="http://schemas.microsoft.com/office/word/2010/wordprocessingGroup" xmlns:wpi="http://schemas.microsoft.com/office/word/2010/wordprocessingInk" xmlns:wne="http://schemas.microsoft.com/office/word/2006/wordml" xmlns:wps="http://schemas.microsoft.com/office/word/2010/wordprocessingShape" mc:Ignorable="w14 w15 wp14">
+<w:document xmlns:wpc="http://schemas.microsoft.com/office/word/2010/wordprocessingCanvas" xmlns:cx="http://schemas.microsoft.com/office/drawing/2014/chartex" xmlns:cx1="http://schemas.microsoft.com/office/drawing/2015/9/8/chartex" xmlns:cx2="http://schemas.microsoft.com/office/drawing/2015/10/21/chartex" xmlns:cx3="http://schemas.microsoft.com/office/drawing/2016/5/9/chartex" xmlns:cx4="http://schemas.microsoft.com/office/drawing/2016/5/10/chartex" xmlns:cx5="http://schemas.microsoft.com/office/drawing/2016/5/11/chartex" xmlns:cx6="http://schemas.microsoft.com/office/drawing/2016/5/12/chartex" xmlns:cx7="http://schemas.microsoft.com/office/drawing/2016/5/13/chartex" xmlns:cx8="http://schemas.microsoft.com/office/drawing/2016/5/14/chartex" xmlns:mc="http://schemas.openxmlformats.org/markup-compatibility/2006" xmlns:aink="http://schemas.microsoft.com/office/drawing/2016/ink" xmlns:am3d="http://schemas.microsoft.com/office/drawing/2017/model3d" xmlns:o="urn:schemas-microsoft-com:office:office" xmlns:r="http://schemas.openxmlformats.org/officeDocument/2006/relationships" xmlns:m="http://schemas.openxmlformats.org/officeDocument/2006/math" xmlns:v="urn:schemas-microsoft-com:vml" xmlns:wp14="http://schemas.microsoft.com/office/word/2010/wordprocessingDrawing" xmlns:wp="http://schemas.openxmlformats.org/drawingml/2006/wordprocessingDrawing" xmlns:w10="urn:schemas-microsoft-com:office:word" xmlns:w="http://schemas.openxmlformats.org/wordprocessingml/2006/main" xmlns:w14="http://schemas.microsoft.com/office/word/2010/wordml" xmlns:w15="http://schemas.microsoft.com/office/word/2012/wordml" xmlns:w16cid="http://schemas.microsoft.com/office/word/2016/wordml/cid" xmlns:w16se="http://schemas.microsoft.com/office/word/2015/wordml/symex" xmlns:wpg="http://schemas.microsoft.com/office/word/2010/wordprocessingGroup" xmlns:wpi="http://schemas.microsoft.com/office/word/2010/wordprocessingInk" xmlns:wne="http://schemas.microsoft.com/office/word/2006/wordml" xmlns:wps="http://schemas.microsoft.com/office/word/2010/wordprocessingShape" mc:Ignorable="w14 w15 w16se w16cid wp14">
   <w:body>
     <w:p>
       <w:pPr>
@@ -94,7 +94,7 @@
           <w:sz w:val="24"/>
           <w:szCs w:val="24"/>
         </w:rPr>
-        <w:t xml:space="preserve">, Nicholas </w:t>
+        <w:t xml:space="preserve">, Nicholas Pigni, Mosè </w:t>
       </w:r>
       <w:proofErr w:type="spellStart"/>
       <w:r>
@@ -104,7 +104,7 @@
           <w:sz w:val="24"/>
           <w:szCs w:val="24"/>
         </w:rPr>
-        <w:t>Pigni</w:t>
+        <w:t>Ferrazini</w:t>
       </w:r>
       <w:proofErr w:type="spellEnd"/>
       <w:r>
@@ -114,7 +114,7 @@
           <w:sz w:val="24"/>
           <w:szCs w:val="24"/>
         </w:rPr>
-        <w:t xml:space="preserve">, Mosè </w:t>
+        <w:t xml:space="preserve"> e Michele </w:t>
       </w:r>
       <w:proofErr w:type="spellStart"/>
       <w:r>
@@ -124,7 +124,7 @@
           <w:sz w:val="24"/>
           <w:szCs w:val="24"/>
         </w:rPr>
-        <w:t>Ferrazini</w:t>
+        <w:t>Tomyslak</w:t>
       </w:r>
       <w:proofErr w:type="spellEnd"/>
       <w:r>
@@ -134,39 +134,39 @@
           <w:sz w:val="24"/>
           <w:szCs w:val="24"/>
         </w:rPr>
-        <w:t xml:space="preserve"> e Michele </w:t>
-      </w:r>
-      <w:proofErr w:type="spellStart"/>
-      <w:r>
+        <w:t xml:space="preserve"> alla Scuola Arti e Mestieri a Trevano durante la lezione del modulo 306.</w:t>
+      </w:r>
+    </w:p>
+    <w:p>
+      <w:pPr>
+        <w:pStyle w:val="Titolo2"/>
         <w:rPr>
           <w:b w:val="0"/>
           <w:bCs w:val="0"/>
           <w:sz w:val="24"/>
           <w:szCs w:val="24"/>
         </w:rPr>
-        <w:t>Tomyslak</w:t>
-      </w:r>
-      <w:proofErr w:type="spellEnd"/>
-      <w:r>
+      </w:pPr>
+    </w:p>
+    <w:p>
+      <w:pPr>
+        <w:pStyle w:val="Titolo2"/>
         <w:rPr>
           <w:b w:val="0"/>
           <w:bCs w:val="0"/>
           <w:sz w:val="24"/>
           <w:szCs w:val="24"/>
         </w:rPr>
-        <w:t xml:space="preserve"> alla Scuola Arti e Mestieri a Trevano durante la lezione del modulo 306.</w:t>
-      </w:r>
-    </w:p>
-    <w:p>
-      <w:pPr>
-        <w:pStyle w:val="Titolo2"/>
+      </w:pPr>
+      <w:r>
         <w:rPr>
           <w:b w:val="0"/>
           <w:bCs w:val="0"/>
           <w:sz w:val="24"/>
           <w:szCs w:val="24"/>
         </w:rPr>
-      </w:pPr>
+        <w:t xml:space="preserve">  I docenti responsabili sono:</w:t>
+      </w:r>
     </w:p>
     <w:p>
       <w:pPr>
@@ -185,7 +185,7 @@
           <w:sz w:val="24"/>
           <w:szCs w:val="24"/>
         </w:rPr>
-        <w:t xml:space="preserve">  I docenti responsabili sono:</w:t>
+        <w:t xml:space="preserve">   -  Luca Muggiasca (luca.muggiasca@edu.ti.ch)</w:t>
       </w:r>
     </w:p>
     <w:p>
@@ -205,39 +205,39 @@
           <w:sz w:val="24"/>
           <w:szCs w:val="24"/>
         </w:rPr>
-        <w:t xml:space="preserve">   -  Luca </w:t>
-      </w:r>
-      <w:proofErr w:type="spellStart"/>
-      <w:r>
+        <w:t xml:space="preserve">   -  Geo Petrini (geo.petrini@edu.ti.ch)</w:t>
+      </w:r>
+    </w:p>
+    <w:p>
+      <w:pPr>
+        <w:pStyle w:val="Titolo2"/>
         <w:rPr>
           <w:b w:val="0"/>
           <w:bCs w:val="0"/>
           <w:sz w:val="24"/>
           <w:szCs w:val="24"/>
         </w:rPr>
-        <w:t>Muggiasca</w:t>
-      </w:r>
-      <w:proofErr w:type="spellEnd"/>
-      <w:r>
+      </w:pPr>
+    </w:p>
+    <w:p>
+      <w:pPr>
+        <w:pStyle w:val="Titolo2"/>
         <w:rPr>
           <w:b w:val="0"/>
           <w:bCs w:val="0"/>
           <w:sz w:val="24"/>
           <w:szCs w:val="24"/>
         </w:rPr>
-        <w:t xml:space="preserve"> (luca.muggiasca@edu.ti.ch)</w:t>
-      </w:r>
-    </w:p>
-    <w:p>
-      <w:pPr>
-        <w:pStyle w:val="Titolo2"/>
+      </w:pPr>
+      <w:r>
         <w:rPr>
           <w:b w:val="0"/>
           <w:bCs w:val="0"/>
           <w:sz w:val="24"/>
           <w:szCs w:val="24"/>
         </w:rPr>
-      </w:pPr>
+        <w:t xml:space="preserve">La data d'inizio del progetto è il </w:t>
+      </w:r>
       <w:r>
         <w:rPr>
           <w:b w:val="0"/>
@@ -245,30 +245,26 @@
           <w:sz w:val="24"/>
           <w:szCs w:val="24"/>
         </w:rPr>
-        <w:t xml:space="preserve">   -  Geo Petrini (geo.petrini@edu.ti.ch)</w:t>
-      </w:r>
-    </w:p>
-    <w:p>
-      <w:pPr>
-        <w:pStyle w:val="Titolo2"/>
+        <w:t>17.01.2020</w:t>
+      </w:r>
+      <w:r>
         <w:rPr>
           <w:b w:val="0"/>
           <w:bCs w:val="0"/>
           <w:sz w:val="24"/>
           <w:szCs w:val="24"/>
         </w:rPr>
-      </w:pPr>
-    </w:p>
-    <w:p>
-      <w:pPr>
-        <w:pStyle w:val="Titolo2"/>
+        <w:t xml:space="preserve"> mentre</w:t>
+      </w:r>
+      <w:r>
         <w:rPr>
           <w:b w:val="0"/>
           <w:bCs w:val="0"/>
           <w:sz w:val="24"/>
           <w:szCs w:val="24"/>
         </w:rPr>
-      </w:pPr>
+        <w:t xml:space="preserve"> la fine è prevista per il 22.05.2020</w:t>
+      </w:r>
       <w:r>
         <w:rPr>
           <w:b w:val="0"/>
@@ -276,42 +272,6 @@
           <w:sz w:val="24"/>
           <w:szCs w:val="24"/>
         </w:rPr>
-        <w:t xml:space="preserve">La data d'inizio del progetto è il </w:t>
-      </w:r>
-      <w:r>
-        <w:rPr>
-          <w:b w:val="0"/>
-          <w:bCs w:val="0"/>
-          <w:sz w:val="24"/>
-          <w:szCs w:val="24"/>
-        </w:rPr>
-        <w:t>17.01.2020</w:t>
-      </w:r>
-      <w:r>
-        <w:rPr>
-          <w:b w:val="0"/>
-          <w:bCs w:val="0"/>
-          <w:sz w:val="24"/>
-          <w:szCs w:val="24"/>
-        </w:rPr>
-        <w:t xml:space="preserve"> mentre</w:t>
-      </w:r>
-      <w:r>
-        <w:rPr>
-          <w:b w:val="0"/>
-          <w:bCs w:val="0"/>
-          <w:sz w:val="24"/>
-          <w:szCs w:val="24"/>
-        </w:rPr>
-        <w:t xml:space="preserve"> la fine è prevista per il 22.05.2020</w:t>
-      </w:r>
-      <w:r>
-        <w:rPr>
-          <w:b w:val="0"/>
-          <w:bCs w:val="0"/>
-          <w:sz w:val="24"/>
-          <w:szCs w:val="24"/>
-        </w:rPr>
         <w:t>.</w:t>
       </w:r>
     </w:p>
@@ -319,11 +279,9 @@
       <w:pPr>
         <w:pStyle w:val="Titolo2"/>
       </w:pPr>
-      <w:proofErr w:type="spellStart"/>
       <w:r>
         <w:t>Abstract</w:t>
       </w:r>
-      <w:proofErr w:type="spellEnd"/>
     </w:p>
     <w:p>
       <w:pPr>
@@ -345,29 +303,7 @@
           <w:szCs w:val="24"/>
           <w:lang w:eastAsia="it-CH"/>
         </w:rPr>
-        <w:t xml:space="preserve">E’ una breve e accurata rappresentazione dei contenuti di un documento, senza notazioni critiche o valutazioni. Lo scopo di un </w:t>
-      </w:r>
-      <w:proofErr w:type="spellStart"/>
-      <w:r>
-        <w:rPr>
-          <w:rFonts w:ascii="Segoe UI" w:eastAsia="Times New Roman" w:hAnsi="Segoe UI" w:cs="Segoe UI"/>
-          <w:color w:val="24292E"/>
-          <w:sz w:val="24"/>
-          <w:szCs w:val="24"/>
-          <w:lang w:eastAsia="it-CH"/>
-        </w:rPr>
-        <w:t>abstract</w:t>
-      </w:r>
-      <w:proofErr w:type="spellEnd"/>
-      <w:r>
-        <w:rPr>
-          <w:rFonts w:ascii="Segoe UI" w:eastAsia="Times New Roman" w:hAnsi="Segoe UI" w:cs="Segoe UI"/>
-          <w:color w:val="24292E"/>
-          <w:sz w:val="24"/>
-          <w:szCs w:val="24"/>
-          <w:lang w:eastAsia="it-CH"/>
-        </w:rPr>
-        <w:t xml:space="preserve"> efficace dovrebbe essere quello di far conoscere all’utente il contenuto di base di un documento e metterlo nella condizione di decidere se risponde ai suoi interessi e se è opportuno il ricorso al documento originale.</w:t>
+        <w:t>E’ una breve e accurata rappresentazione dei contenuti di un documento, senza notazioni critiche o valutazioni. Lo scopo di un abstract efficace dovrebbe essere quello di far conoscere all’utente il contenuto di base di un documento e metterlo nella condizione di decidere se risponde ai suoi interessi e se è opportuno il ricorso al documento originale.</w:t>
       </w:r>
     </w:p>
     <w:p>
@@ -597,59 +533,7 @@
           <w:lang w:val="en-GB" w:eastAsia="it-CH"/>
         </w:rPr>
         <w:lastRenderedPageBreak/>
-        <w:t xml:space="preserve">As the size and complexity of today’s most modern computer chips increase, new techniques </w:t>
-      </w:r>
-      <w:proofErr w:type="gramStart"/>
-      <w:r>
-        <w:rPr>
-          <w:rFonts w:ascii="Segoe UI" w:eastAsia="Times New Roman" w:hAnsi="Segoe UI" w:cs="Segoe UI"/>
-          <w:i/>
-          <w:iCs/>
-          <w:color w:val="6A737D"/>
-          <w:sz w:val="24"/>
-          <w:szCs w:val="24"/>
-          <w:lang w:val="en-GB" w:eastAsia="it-CH"/>
-        </w:rPr>
-        <w:t>must be developed</w:t>
-      </w:r>
-      <w:proofErr w:type="gramEnd"/>
-      <w:r>
-        <w:rPr>
-          <w:rFonts w:ascii="Segoe UI" w:eastAsia="Times New Roman" w:hAnsi="Segoe UI" w:cs="Segoe UI"/>
-          <w:i/>
-          <w:iCs/>
-          <w:color w:val="6A737D"/>
-          <w:sz w:val="24"/>
-          <w:szCs w:val="24"/>
-          <w:lang w:val="en-GB" w:eastAsia="it-CH"/>
-        </w:rPr>
-        <w:t xml:space="preserve"> to effectively design and create Very Large Scale Integration chips quickly. For this project, a new type of hardware compiler </w:t>
-      </w:r>
-      <w:proofErr w:type="gramStart"/>
-      <w:r>
-        <w:rPr>
-          <w:rFonts w:ascii="Segoe UI" w:eastAsia="Times New Roman" w:hAnsi="Segoe UI" w:cs="Segoe UI"/>
-          <w:i/>
-          <w:iCs/>
-          <w:color w:val="6A737D"/>
-          <w:sz w:val="24"/>
-          <w:szCs w:val="24"/>
-          <w:lang w:val="en-GB" w:eastAsia="it-CH"/>
-        </w:rPr>
-        <w:t>is created</w:t>
-      </w:r>
-      <w:proofErr w:type="gramEnd"/>
-      <w:r>
-        <w:rPr>
-          <w:rFonts w:ascii="Segoe UI" w:eastAsia="Times New Roman" w:hAnsi="Segoe UI" w:cs="Segoe UI"/>
-          <w:i/>
-          <w:iCs/>
-          <w:color w:val="6A737D"/>
-          <w:sz w:val="24"/>
-          <w:szCs w:val="24"/>
-          <w:lang w:val="en-GB" w:eastAsia="it-CH"/>
-        </w:rPr>
-        <w:t>. This hardware compiler will read a C++ program, and physically design a suitable microprocessor intended for running that specific program. With this new and powerful compiler, it is possible to design anything from a small adder, to a microprocessor with millions of transistors. Designing new computer chips, such as the Pentium 4, can require dozens of engineers and months of time. With the help of this compiler, a single person could design such a large-scale microprocessor in just weeks.</w:t>
+        <w:t>As the size and complexity of today’s most modern computer chips increase, new techniques must be developed to effectively design and create Very Large Scale Integration chips quickly. For this project, a new type of hardware compiler is created. This hardware compiler will read a C++ program, and physically design a suitable microprocessor intended for running that specific program. With this new and powerful compiler, it is possible to design anything from a small adder, to a microprocessor with millions of transistors. Designing new computer chips, such as the Pentium 4, can require dozens of engineers and months of time. With the help of this compiler, a single person could design such a large-scale microprocessor in just weeks.</w:t>
       </w:r>
     </w:p>
     <w:p>
@@ -1193,12 +1077,7 @@
           </w:tcPr>
           <w:p>
             <w:r>
-              <w:t>L’applicazione deve permettere d</w:t>
-            </w:r>
-            <w:bookmarkStart w:id="0" w:name="_GoBack"/>
-            <w:bookmarkEnd w:id="0"/>
-            <w:r>
-              <w:t>i pilotare il veicolo</w:t>
+              <w:t>L’applicazione deve permettere di pilotare il veicolo</w:t>
             </w:r>
           </w:p>
         </w:tc>
@@ -1742,6 +1621,292 @@
           <w:szCs w:val="24"/>
           <w:lang w:eastAsia="it-CH"/>
         </w:rPr>
+        <w:t xml:space="preserve">I mezzi da noi utilizzati </w:t>
+      </w:r>
+      <w:r>
+        <w:rPr>
+          <w:rFonts w:ascii="Segoe UI" w:eastAsia="Times New Roman" w:hAnsi="Segoe UI" w:cs="Segoe UI"/>
+          <w:color w:val="24292E"/>
+          <w:sz w:val="24"/>
+          <w:szCs w:val="24"/>
+          <w:lang w:eastAsia="it-CH"/>
+        </w:rPr>
+        <w:t>per quanto riguarda la parte software e quindi la programmazione sono stati Android Studio e Arduino IDE.</w:t>
+      </w:r>
+      <w:r>
+        <w:rPr>
+          <w:rFonts w:ascii="Segoe UI" w:eastAsia="Times New Roman" w:hAnsi="Segoe UI" w:cs="Segoe UI"/>
+          <w:color w:val="24292E"/>
+          <w:sz w:val="24"/>
+          <w:szCs w:val="24"/>
+          <w:lang w:eastAsia="it-CH"/>
+        </w:rPr>
+        <w:t xml:space="preserve"> Per eseguire la creazione del </w:t>
+      </w:r>
+      <w:proofErr w:type="spellStart"/>
+      <w:r>
+        <w:rPr>
+          <w:rFonts w:ascii="Segoe UI" w:eastAsia="Times New Roman" w:hAnsi="Segoe UI" w:cs="Segoe UI"/>
+          <w:color w:val="24292E"/>
+          <w:sz w:val="24"/>
+          <w:szCs w:val="24"/>
+          <w:lang w:eastAsia="it-CH"/>
+        </w:rPr>
+        <w:t>Gantt</w:t>
+      </w:r>
+      <w:proofErr w:type="spellEnd"/>
+      <w:r>
+        <w:rPr>
+          <w:rFonts w:ascii="Segoe UI" w:eastAsia="Times New Roman" w:hAnsi="Segoe UI" w:cs="Segoe UI"/>
+          <w:color w:val="24292E"/>
+          <w:sz w:val="24"/>
+          <w:szCs w:val="24"/>
+          <w:lang w:eastAsia="it-CH"/>
+        </w:rPr>
+        <w:t xml:space="preserve"> abbiamo utilizzato un prodotto del pacchetto Office chiamato “Project”</w:t>
+      </w:r>
+    </w:p>
+    <w:p>
+      <w:pPr>
+        <w:shd w:val="clear" w:color="auto" w:fill="FFFFFF"/>
+        <w:spacing w:after="240" w:line="240" w:lineRule="auto"/>
+        <w:rPr>
+          <w:rFonts w:ascii="Segoe UI" w:eastAsia="Times New Roman" w:hAnsi="Segoe UI" w:cs="Segoe UI"/>
+          <w:color w:val="24292E"/>
+          <w:sz w:val="24"/>
+          <w:szCs w:val="24"/>
+          <w:lang w:eastAsia="it-CH"/>
+        </w:rPr>
+      </w:pPr>
+      <w:r>
+        <w:rPr>
+          <w:rFonts w:ascii="Segoe UI" w:eastAsia="Times New Roman" w:hAnsi="Segoe UI" w:cs="Segoe UI"/>
+          <w:color w:val="24292E"/>
+          <w:sz w:val="24"/>
+          <w:szCs w:val="24"/>
+          <w:lang w:eastAsia="it-CH"/>
+        </w:rPr>
+        <w:t xml:space="preserve">Mentre per quanto riguarda l’hardware ci siamo provvisti di due step </w:t>
+      </w:r>
+      <w:proofErr w:type="spellStart"/>
+      <w:r>
+        <w:rPr>
+          <w:rFonts w:ascii="Segoe UI" w:eastAsia="Times New Roman" w:hAnsi="Segoe UI" w:cs="Segoe UI"/>
+          <w:color w:val="24292E"/>
+          <w:sz w:val="24"/>
+          <w:szCs w:val="24"/>
+          <w:lang w:eastAsia="it-CH"/>
+        </w:rPr>
+        <w:t>motor</w:t>
+      </w:r>
+      <w:proofErr w:type="spellEnd"/>
+      <w:r>
+        <w:rPr>
+          <w:rFonts w:ascii="Segoe UI" w:eastAsia="Times New Roman" w:hAnsi="Segoe UI" w:cs="Segoe UI"/>
+          <w:color w:val="24292E"/>
+          <w:sz w:val="24"/>
+          <w:szCs w:val="24"/>
+          <w:lang w:eastAsia="it-CH"/>
+        </w:rPr>
+        <w:t xml:space="preserve"> “</w:t>
+      </w:r>
+      <w:proofErr w:type="spellStart"/>
+      <w:r>
+        <w:rPr>
+          <w:rFonts w:ascii="Segoe UI" w:eastAsia="Times New Roman" w:hAnsi="Segoe UI" w:cs="Segoe UI"/>
+          <w:color w:val="24292E"/>
+          <w:sz w:val="24"/>
+          <w:szCs w:val="24"/>
+          <w:lang w:eastAsia="it-CH"/>
+        </w:rPr>
+        <w:t>nema</w:t>
+      </w:r>
+      <w:proofErr w:type="spellEnd"/>
+      <w:r>
+        <w:rPr>
+          <w:rFonts w:ascii="Segoe UI" w:eastAsia="Times New Roman" w:hAnsi="Segoe UI" w:cs="Segoe UI"/>
+          <w:color w:val="24292E"/>
+          <w:sz w:val="24"/>
+          <w:szCs w:val="24"/>
+          <w:lang w:eastAsia="it-CH"/>
+        </w:rPr>
+        <w:t xml:space="preserve"> 8”, di un </w:t>
+      </w:r>
+      <w:proofErr w:type="spellStart"/>
+      <w:r>
+        <w:rPr>
+          <w:rFonts w:ascii="Segoe UI" w:eastAsia="Times New Roman" w:hAnsi="Segoe UI" w:cs="Segoe UI"/>
+          <w:color w:val="24292E"/>
+          <w:sz w:val="24"/>
+          <w:szCs w:val="24"/>
+          <w:lang w:eastAsia="it-CH"/>
+        </w:rPr>
+        <w:t>powerbank</w:t>
+      </w:r>
+      <w:proofErr w:type="spellEnd"/>
+      <w:r>
+        <w:rPr>
+          <w:rFonts w:ascii="Segoe UI" w:eastAsia="Times New Roman" w:hAnsi="Segoe UI" w:cs="Segoe UI"/>
+          <w:color w:val="24292E"/>
+          <w:sz w:val="24"/>
+          <w:szCs w:val="24"/>
+          <w:lang w:eastAsia="it-CH"/>
+        </w:rPr>
+        <w:t xml:space="preserve"> “</w:t>
+      </w:r>
+      <w:proofErr w:type="spellStart"/>
+      <w:r>
+        <w:rPr>
+          <w:rFonts w:ascii="Segoe UI" w:eastAsia="Times New Roman" w:hAnsi="Segoe UI" w:cs="Segoe UI"/>
+          <w:color w:val="24292E"/>
+          <w:sz w:val="24"/>
+          <w:szCs w:val="24"/>
+          <w:lang w:eastAsia="it-CH"/>
+        </w:rPr>
+        <w:t>Aukey</w:t>
+      </w:r>
+      <w:proofErr w:type="spellEnd"/>
+      <w:r>
+        <w:rPr>
+          <w:rFonts w:ascii="Segoe UI" w:eastAsia="Times New Roman" w:hAnsi="Segoe UI" w:cs="Segoe UI"/>
+          <w:color w:val="24292E"/>
+          <w:sz w:val="24"/>
+          <w:szCs w:val="24"/>
+          <w:lang w:eastAsia="it-CH"/>
+        </w:rPr>
+        <w:t xml:space="preserve">” da 10’000mah e due controller per gli step </w:t>
+      </w:r>
+      <w:proofErr w:type="spellStart"/>
+      <w:r>
+        <w:rPr>
+          <w:rFonts w:ascii="Segoe UI" w:eastAsia="Times New Roman" w:hAnsi="Segoe UI" w:cs="Segoe UI"/>
+          <w:color w:val="24292E"/>
+          <w:sz w:val="24"/>
+          <w:szCs w:val="24"/>
+          <w:lang w:eastAsia="it-CH"/>
+        </w:rPr>
+        <w:t>motor</w:t>
+      </w:r>
+      <w:proofErr w:type="spellEnd"/>
+      <w:r>
+        <w:rPr>
+          <w:rFonts w:ascii="Segoe UI" w:eastAsia="Times New Roman" w:hAnsi="Segoe UI" w:cs="Segoe UI"/>
+          <w:color w:val="24292E"/>
+          <w:sz w:val="24"/>
+          <w:szCs w:val="24"/>
+          <w:lang w:eastAsia="it-CH"/>
+        </w:rPr>
+        <w:t xml:space="preserve"> “</w:t>
+      </w:r>
+      <w:r>
+        <w:rPr>
+          <w:rFonts w:ascii="Segoe UI" w:eastAsia="Times New Roman" w:hAnsi="Segoe UI" w:cs="Segoe UI"/>
+          <w:color w:val="24292E"/>
+          <w:sz w:val="24"/>
+          <w:szCs w:val="24"/>
+          <w:lang w:eastAsia="it-CH"/>
+        </w:rPr>
+        <w:t>L298N</w:t>
+      </w:r>
+      <w:r>
+        <w:rPr>
+          <w:rFonts w:ascii="Segoe UI" w:eastAsia="Times New Roman" w:hAnsi="Segoe UI" w:cs="Segoe UI"/>
+          <w:color w:val="24292E"/>
+          <w:sz w:val="24"/>
+          <w:szCs w:val="24"/>
+          <w:lang w:eastAsia="it-CH"/>
+        </w:rPr>
+        <w:t>”.</w:t>
+      </w:r>
+    </w:p>
+    <w:p>
+      <w:pPr>
+        <w:shd w:val="clear" w:color="auto" w:fill="FFFFFF"/>
+        <w:spacing w:after="240" w:line="240" w:lineRule="auto"/>
+        <w:rPr>
+          <w:rFonts w:ascii="Segoe UI" w:eastAsia="Times New Roman" w:hAnsi="Segoe UI" w:cs="Segoe UI"/>
+          <w:color w:val="24292E"/>
+          <w:sz w:val="24"/>
+          <w:szCs w:val="24"/>
+          <w:lang w:eastAsia="it-CH"/>
+        </w:rPr>
+      </w:pPr>
+      <w:r>
+        <w:rPr>
+          <w:rFonts w:ascii="Segoe UI" w:eastAsia="Times New Roman" w:hAnsi="Segoe UI" w:cs="Segoe UI"/>
+          <w:color w:val="24292E"/>
+          <w:sz w:val="24"/>
+          <w:szCs w:val="24"/>
+          <w:lang w:eastAsia="it-CH"/>
+        </w:rPr>
+        <w:lastRenderedPageBreak/>
+        <w:t xml:space="preserve">Il programma per controllare il </w:t>
+      </w:r>
+      <w:proofErr w:type="spellStart"/>
+      <w:r>
+        <w:rPr>
+          <w:rFonts w:ascii="Segoe UI" w:eastAsia="Times New Roman" w:hAnsi="Segoe UI" w:cs="Segoe UI"/>
+          <w:color w:val="24292E"/>
+          <w:sz w:val="24"/>
+          <w:szCs w:val="24"/>
+          <w:lang w:eastAsia="it-CH"/>
+        </w:rPr>
+        <w:t>Tankino</w:t>
+      </w:r>
+      <w:proofErr w:type="spellEnd"/>
+      <w:r>
+        <w:rPr>
+          <w:rFonts w:ascii="Segoe UI" w:eastAsia="Times New Roman" w:hAnsi="Segoe UI" w:cs="Segoe UI"/>
+          <w:color w:val="24292E"/>
+          <w:sz w:val="24"/>
+          <w:szCs w:val="24"/>
+          <w:lang w:eastAsia="it-CH"/>
+        </w:rPr>
+        <w:t xml:space="preserve"> bisognerà avviarlo su un qualsiasi dispositivo </w:t>
+      </w:r>
+      <w:proofErr w:type="spellStart"/>
+      <w:r>
+        <w:rPr>
+          <w:rFonts w:ascii="Segoe UI" w:eastAsia="Times New Roman" w:hAnsi="Segoe UI" w:cs="Segoe UI"/>
+          <w:color w:val="24292E"/>
+          <w:sz w:val="24"/>
+          <w:szCs w:val="24"/>
+          <w:lang w:eastAsia="it-CH"/>
+        </w:rPr>
+        <w:t>android</w:t>
+      </w:r>
+      <w:proofErr w:type="spellEnd"/>
+      <w:r>
+        <w:rPr>
+          <w:rFonts w:ascii="Segoe UI" w:eastAsia="Times New Roman" w:hAnsi="Segoe UI" w:cs="Segoe UI"/>
+          <w:color w:val="24292E"/>
+          <w:sz w:val="24"/>
+          <w:szCs w:val="24"/>
+          <w:lang w:eastAsia="it-CH"/>
+        </w:rPr>
+        <w:t>.</w:t>
+      </w:r>
+    </w:p>
+    <w:p>
+      <w:pPr>
+        <w:shd w:val="clear" w:color="auto" w:fill="FFFFFF"/>
+        <w:spacing w:after="240" w:line="240" w:lineRule="auto"/>
+        <w:rPr>
+          <w:rFonts w:ascii="Segoe UI" w:eastAsia="Times New Roman" w:hAnsi="Segoe UI" w:cs="Segoe UI"/>
+          <w:color w:val="24292E"/>
+          <w:sz w:val="24"/>
+          <w:szCs w:val="24"/>
+          <w:lang w:eastAsia="it-CH"/>
+        </w:rPr>
+      </w:pPr>
+      <w:r>
+        <w:rPr>
+          <w:rFonts w:ascii="Segoe UI" w:eastAsia="Times New Roman" w:hAnsi="Segoe UI" w:cs="Segoe UI"/>
+          <w:color w:val="24292E"/>
+          <w:sz w:val="24"/>
+          <w:szCs w:val="24"/>
+          <w:lang w:eastAsia="it-CH"/>
+        </w:rPr>
         <w:t>Elencare e </w:t>
       </w:r>
       <w:r>
@@ -1787,29 +1952,7 @@
           <w:szCs w:val="24"/>
           <w:lang w:eastAsia="it-CH"/>
         </w:rPr>
-        <w:t xml:space="preserve">SDK, librerie, </w:t>
-      </w:r>
-      <w:proofErr w:type="spellStart"/>
-      <w:r>
-        <w:rPr>
-          <w:rFonts w:ascii="Segoe UI" w:eastAsia="Times New Roman" w:hAnsi="Segoe UI" w:cs="Segoe UI"/>
-          <w:color w:val="24292E"/>
-          <w:sz w:val="24"/>
-          <w:szCs w:val="24"/>
-          <w:lang w:eastAsia="it-CH"/>
-        </w:rPr>
-        <w:t>tools</w:t>
-      </w:r>
-      <w:proofErr w:type="spellEnd"/>
-      <w:r>
-        <w:rPr>
-          <w:rFonts w:ascii="Segoe UI" w:eastAsia="Times New Roman" w:hAnsi="Segoe UI" w:cs="Segoe UI"/>
-          <w:color w:val="24292E"/>
-          <w:sz w:val="24"/>
-          <w:szCs w:val="24"/>
-          <w:lang w:eastAsia="it-CH"/>
-        </w:rPr>
-        <w:t xml:space="preserve"> utilizzati per la realizzazione del progetto e eventuali dipendenze.</w:t>
+        <w:t>SDK, librerie, tools utilizzati per la realizzazione del progetto e eventuali dipendenze.</w:t>
       </w:r>
     </w:p>
     <w:p>
@@ -1832,7 +1975,6 @@
           <w:szCs w:val="24"/>
           <w:lang w:eastAsia="it-CH"/>
         </w:rPr>
-        <w:lastRenderedPageBreak/>
         <w:t xml:space="preserve">Su quale piattaforma dovrà essere eseguito il prodotto? Che hardware particolare è coinvolto nel progetto? Che particolarità e limitazioni presenta? Che </w:t>
       </w:r>
       <w:proofErr w:type="spellStart"/>
@@ -1865,6 +2007,53 @@
       <w:r>
         <w:t>Progettazione</w:t>
       </w:r>
+    </w:p>
+    <w:p>
+      <w:pPr>
+        <w:shd w:val="clear" w:color="auto" w:fill="FFFFFF"/>
+        <w:spacing w:after="240" w:line="240" w:lineRule="auto"/>
+        <w:rPr>
+          <w:rFonts w:ascii="Segoe UI" w:eastAsia="Times New Roman" w:hAnsi="Segoe UI" w:cs="Segoe UI"/>
+          <w:color w:val="24292E"/>
+          <w:sz w:val="24"/>
+          <w:szCs w:val="24"/>
+          <w:lang w:eastAsia="it-CH"/>
+        </w:rPr>
+      </w:pPr>
+      <w:r>
+        <w:rPr>
+          <w:rFonts w:ascii="Segoe UI" w:eastAsia="Times New Roman" w:hAnsi="Segoe UI" w:cs="Segoe UI"/>
+          <w:color w:val="24292E"/>
+          <w:sz w:val="24"/>
+          <w:szCs w:val="24"/>
+          <w:lang w:eastAsia="it-CH"/>
+        </w:rPr>
+        <w:t xml:space="preserve">Per progettare i tempi del nostro progetto abbiamo creato un </w:t>
+      </w:r>
+      <w:proofErr w:type="spellStart"/>
+      <w:r>
+        <w:rPr>
+          <w:rFonts w:ascii="Segoe UI" w:eastAsia="Times New Roman" w:hAnsi="Segoe UI" w:cs="Segoe UI"/>
+          <w:color w:val="24292E"/>
+          <w:sz w:val="24"/>
+          <w:szCs w:val="24"/>
+          <w:lang w:eastAsia="it-CH"/>
+        </w:rPr>
+        <w:t>Gantt</w:t>
+      </w:r>
+      <w:proofErr w:type="spellEnd"/>
+      <w:r>
+        <w:rPr>
+          <w:rFonts w:ascii="Segoe UI" w:eastAsia="Times New Roman" w:hAnsi="Segoe UI" w:cs="Segoe UI"/>
+          <w:color w:val="24292E"/>
+          <w:sz w:val="24"/>
+          <w:szCs w:val="24"/>
+          <w:lang w:eastAsia="it-CH"/>
+        </w:rPr>
+        <w:t xml:space="preserve"> sul quale abbiamo basato i nostri tempi. </w:t>
+      </w:r>
+      <w:bookmarkStart w:id="0" w:name="_GoBack"/>
+      <w:bookmarkEnd w:id="0"/>
     </w:p>
     <w:p>
       <w:pPr>
@@ -2174,6 +2363,7 @@
           <w:szCs w:val="24"/>
           <w:lang w:eastAsia="it-CH"/>
         </w:rPr>
+        <w:lastRenderedPageBreak/>
         <w:t>Descrive i concetti dettagliati dell’architettura/sviluppo utilizzando ad esempio:</w:t>
       </w:r>
     </w:p>
@@ -2321,7 +2511,6 @@
           <w:szCs w:val="24"/>
           <w:lang w:eastAsia="it-CH"/>
         </w:rPr>
-        <w:lastRenderedPageBreak/>
         <w:t>Diritti di accesso a condivisioni …</w:t>
       </w:r>
     </w:p>
@@ -2799,6 +2988,7 @@
                 <w:szCs w:val="24"/>
                 <w:lang w:eastAsia="it-CH"/>
               </w:rPr>
+              <w:lastRenderedPageBreak/>
               <w:t>Riferimento</w:t>
             </w:r>
           </w:p>
@@ -3107,7 +3297,6 @@
                 <w:szCs w:val="24"/>
                 <w:lang w:eastAsia="it-CH"/>
               </w:rPr>
-              <w:lastRenderedPageBreak/>
               <w:t>Procedura</w:t>
             </w:r>
           </w:p>
@@ -3451,7 +3640,8 @@
         <w:pStyle w:val="Titolo2"/>
       </w:pPr>
       <w:r>
-        <w:t>Sviluppi futuri</w:t>
+        <w:lastRenderedPageBreak/>
+        <w:t>Considerazioni personali</w:t>
       </w:r>
     </w:p>
     <w:p>
@@ -3474,37 +3664,6 @@
           <w:szCs w:val="24"/>
           <w:lang w:eastAsia="it-CH"/>
         </w:rPr>
-        <w:t>Migliorie o estensioni che possono essere sviluppate sul prodotto.</w:t>
-      </w:r>
-    </w:p>
-    <w:p>
-      <w:pPr>
-        <w:pStyle w:val="Titolo2"/>
-      </w:pPr>
-      <w:r>
-        <w:t>Considerazioni personali</w:t>
-      </w:r>
-    </w:p>
-    <w:p>
-      <w:pPr>
-        <w:shd w:val="clear" w:color="auto" w:fill="FFFFFF"/>
-        <w:spacing w:after="240" w:line="240" w:lineRule="auto"/>
-        <w:rPr>
-          <w:rFonts w:ascii="Segoe UI" w:eastAsia="Times New Roman" w:hAnsi="Segoe UI" w:cs="Segoe UI"/>
-          <w:color w:val="24292E"/>
-          <w:sz w:val="24"/>
-          <w:szCs w:val="24"/>
-          <w:lang w:eastAsia="it-CH"/>
-        </w:rPr>
-      </w:pPr>
-      <w:r>
-        <w:rPr>
-          <w:rFonts w:ascii="Segoe UI" w:eastAsia="Times New Roman" w:hAnsi="Segoe UI" w:cs="Segoe UI"/>
-          <w:color w:val="24292E"/>
-          <w:sz w:val="24"/>
-          <w:szCs w:val="24"/>
-          <w:lang w:eastAsia="it-CH"/>
-        </w:rPr>
         <w:t xml:space="preserve">Cosa ho imparato in questo progetto? </w:t>
       </w:r>
       <w:proofErr w:type="spellStart"/>
@@ -3525,7 +3684,6 @@
         <w:pStyle w:val="Titolo1"/>
       </w:pPr>
       <w:r>
-        <w:lastRenderedPageBreak/>
         <w:t>Bibliografia</w:t>
       </w:r>
     </w:p>
@@ -3751,7 +3909,6 @@
         </w:rPr>
       </w:pPr>
       <w:proofErr w:type="spellStart"/>
-      <w:proofErr w:type="gramStart"/>
       <w:r>
         <w:rPr>
           <w:rFonts w:ascii="Segoe UI" w:eastAsia="Times New Roman" w:hAnsi="Segoe UI" w:cs="Segoe UI"/>
@@ -3763,7 +3920,6 @@
         <w:t>ev</w:t>
       </w:r>
       <w:proofErr w:type="spellEnd"/>
-      <w:proofErr w:type="gramEnd"/>
       <w:r>
         <w:rPr>
           <w:rFonts w:ascii="Segoe UI" w:eastAsia="Times New Roman" w:hAnsi="Segoe UI" w:cs="Segoe UI"/>
@@ -3860,11 +4016,9 @@
       <w:pPr>
         <w:pStyle w:val="Titolo2"/>
       </w:pPr>
-      <w:proofErr w:type="spellStart"/>
       <w:r>
         <w:t>Sitografia</w:t>
       </w:r>
-      <w:proofErr w:type="spellEnd"/>
     </w:p>
     <w:p>
       <w:pPr>
@@ -4084,6 +4238,7 @@
           <w:szCs w:val="24"/>
           <w:lang w:eastAsia="it-CH"/>
         </w:rPr>
+        <w:lastRenderedPageBreak/>
         <w:t>Elenco degli allegati, esempio:</w:t>
       </w:r>
     </w:p>
@@ -4138,7 +4293,6 @@
           <w:szCs w:val="24"/>
           <w:lang w:eastAsia="it-CH"/>
         </w:rPr>
-        <w:lastRenderedPageBreak/>
         <w:t>Codici sorgente/documentazione macchine virtuali</w:t>
       </w:r>
     </w:p>
@@ -4328,8 +4482,8 @@
 </file>
 
 <file path=word/numbering.xml><?xml version="1.0" encoding="utf-8"?>
-<w:numbering xmlns:wpc="http://schemas.microsoft.com/office/word/2010/wordprocessingCanvas" xmlns:mc="http://schemas.openxmlformats.org/markup-compatibility/2006" xmlns:o="urn:schemas-microsoft-com:office:office" xmlns:r="http://schemas.openxmlformats.org/officeDocument/2006/relationships" xmlns:m="http://schemas.openxmlformats.org/officeDocument/2006/math" xmlns:v="urn:schemas-microsoft-com:vml" xmlns:wp14="http://schemas.microsoft.com/office/word/2010/wordprocessingDrawing" xmlns:wp="http://schemas.openxmlformats.org/drawingml/2006/wordprocessingDrawing" xmlns:w10="urn:schemas-microsoft-com:office:word" xmlns:w="http://schemas.openxmlformats.org/wordprocessingml/2006/main" xmlns:w14="http://schemas.microsoft.com/office/word/2010/wordml" xmlns:w15="http://schemas.microsoft.com/office/word/2012/wordml" xmlns:wpg="http://schemas.microsoft.com/office/word/2010/wordprocessingGroup" xmlns:wpi="http://schemas.microsoft.com/office/word/2010/wordprocessingInk" xmlns:wne="http://schemas.microsoft.com/office/word/2006/wordml" xmlns:wps="http://schemas.microsoft.com/office/word/2010/wordprocessingShape" mc:Ignorable="w14 w15 wp14">
-  <w:abstractNum w:abstractNumId="0">
+<w:numbering xmlns:wpc="http://schemas.microsoft.com/office/word/2010/wordprocessingCanvas" xmlns:cx="http://schemas.microsoft.com/office/drawing/2014/chartex" xmlns:cx1="http://schemas.microsoft.com/office/drawing/2015/9/8/chartex" xmlns:cx2="http://schemas.microsoft.com/office/drawing/2015/10/21/chartex" xmlns:cx3="http://schemas.microsoft.com/office/drawing/2016/5/9/chartex" xmlns:cx4="http://schemas.microsoft.com/office/drawing/2016/5/10/chartex" xmlns:cx5="http://schemas.microsoft.com/office/drawing/2016/5/11/chartex" xmlns:cx6="http://schemas.microsoft.com/office/drawing/2016/5/12/chartex" xmlns:cx7="http://schemas.microsoft.com/office/drawing/2016/5/13/chartex" xmlns:cx8="http://schemas.microsoft.com/office/drawing/2016/5/14/chartex" xmlns:mc="http://schemas.openxmlformats.org/markup-compatibility/2006" xmlns:aink="http://schemas.microsoft.com/office/drawing/2016/ink" xmlns:am3d="http://schemas.microsoft.com/office/drawing/2017/model3d" xmlns:o="urn:schemas-microsoft-com:office:office" xmlns:r="http://schemas.openxmlformats.org/officeDocument/2006/relationships" xmlns:m="http://schemas.openxmlformats.org/officeDocument/2006/math" xmlns:v="urn:schemas-microsoft-com:vml" xmlns:wp14="http://schemas.microsoft.com/office/word/2010/wordprocessingDrawing" xmlns:wp="http://schemas.openxmlformats.org/drawingml/2006/wordprocessingDrawing" xmlns:w10="urn:schemas-microsoft-com:office:word" xmlns:w="http://schemas.openxmlformats.org/wordprocessingml/2006/main" xmlns:w14="http://schemas.microsoft.com/office/word/2010/wordml" xmlns:w15="http://schemas.microsoft.com/office/word/2012/wordml" xmlns:w16cid="http://schemas.microsoft.com/office/word/2016/wordml/cid" xmlns:w16se="http://schemas.microsoft.com/office/word/2015/wordml/symex" xmlns:wpg="http://schemas.microsoft.com/office/word/2010/wordprocessingGroup" xmlns:wpi="http://schemas.microsoft.com/office/word/2010/wordprocessingInk" xmlns:wne="http://schemas.microsoft.com/office/word/2006/wordml" xmlns:wps="http://schemas.microsoft.com/office/word/2010/wordprocessingShape" mc:Ignorable="w14 w15 w16se w16cid wp14">
+  <w:abstractNum w:abstractNumId="0" w15:restartNumberingAfterBreak="0">
     <w:nsid w:val="05A66CB9"/>
     <w:multiLevelType w:val="multilevel"/>
     <w:tmpl w:val="9B70C0E4"/>
@@ -4442,7 +4596,7 @@
       </w:pPr>
     </w:lvl>
   </w:abstractNum>
-  <w:abstractNum w:abstractNumId="1">
+  <w:abstractNum w:abstractNumId="1" w15:restartNumberingAfterBreak="0">
     <w:nsid w:val="07113E90"/>
     <w:multiLevelType w:val="multilevel"/>
     <w:tmpl w:val="919C8A58"/>
@@ -4555,7 +4709,7 @@
       </w:pPr>
     </w:lvl>
   </w:abstractNum>
-  <w:abstractNum w:abstractNumId="2">
+  <w:abstractNum w:abstractNumId="2" w15:restartNumberingAfterBreak="0">
     <w:nsid w:val="13CD574D"/>
     <w:multiLevelType w:val="multilevel"/>
     <w:tmpl w:val="EC980712"/>
@@ -4704,7 +4858,7 @@
       </w:rPr>
     </w:lvl>
   </w:abstractNum>
-  <w:abstractNum w:abstractNumId="3">
+  <w:abstractNum w:abstractNumId="3" w15:restartNumberingAfterBreak="0">
     <w:nsid w:val="16253F61"/>
     <w:multiLevelType w:val="multilevel"/>
     <w:tmpl w:val="63B20D58"/>
@@ -4817,7 +4971,7 @@
       </w:pPr>
     </w:lvl>
   </w:abstractNum>
-  <w:abstractNum w:abstractNumId="4">
+  <w:abstractNum w:abstractNumId="4" w15:restartNumberingAfterBreak="0">
     <w:nsid w:val="185364EA"/>
     <w:multiLevelType w:val="multilevel"/>
     <w:tmpl w:val="44DE69F2"/>
@@ -4930,7 +5084,7 @@
       </w:pPr>
     </w:lvl>
   </w:abstractNum>
-  <w:abstractNum w:abstractNumId="5">
+  <w:abstractNum w:abstractNumId="5" w15:restartNumberingAfterBreak="0">
     <w:nsid w:val="187F70BC"/>
     <w:multiLevelType w:val="multilevel"/>
     <w:tmpl w:val="35F214C2"/>
@@ -5079,7 +5233,7 @@
       </w:rPr>
     </w:lvl>
   </w:abstractNum>
-  <w:abstractNum w:abstractNumId="6">
+  <w:abstractNum w:abstractNumId="6" w15:restartNumberingAfterBreak="0">
     <w:nsid w:val="1D4A56A9"/>
     <w:multiLevelType w:val="multilevel"/>
     <w:tmpl w:val="CCCA0230"/>
@@ -5228,7 +5382,7 @@
       </w:rPr>
     </w:lvl>
   </w:abstractNum>
-  <w:abstractNum w:abstractNumId="7">
+  <w:abstractNum w:abstractNumId="7" w15:restartNumberingAfterBreak="0">
     <w:nsid w:val="221A7E30"/>
     <w:multiLevelType w:val="multilevel"/>
     <w:tmpl w:val="8C366C90"/>
@@ -5341,7 +5495,7 @@
       </w:pPr>
     </w:lvl>
   </w:abstractNum>
-  <w:abstractNum w:abstractNumId="8">
+  <w:abstractNum w:abstractNumId="8" w15:restartNumberingAfterBreak="0">
     <w:nsid w:val="26362E88"/>
     <w:multiLevelType w:val="multilevel"/>
     <w:tmpl w:val="BC0A54B8"/>
@@ -5454,7 +5608,7 @@
       </w:pPr>
     </w:lvl>
   </w:abstractNum>
-  <w:abstractNum w:abstractNumId="9">
+  <w:abstractNum w:abstractNumId="9" w15:restartNumberingAfterBreak="0">
     <w:nsid w:val="295B5326"/>
     <w:multiLevelType w:val="multilevel"/>
     <w:tmpl w:val="1C008A14"/>
@@ -5603,7 +5757,7 @@
       </w:rPr>
     </w:lvl>
   </w:abstractNum>
-  <w:abstractNum w:abstractNumId="10">
+  <w:abstractNum w:abstractNumId="10" w15:restartNumberingAfterBreak="0">
     <w:nsid w:val="2BA17877"/>
     <w:multiLevelType w:val="multilevel"/>
     <w:tmpl w:val="804A0678"/>
@@ -5716,7 +5870,7 @@
       </w:pPr>
     </w:lvl>
   </w:abstractNum>
-  <w:abstractNum w:abstractNumId="11">
+  <w:abstractNum w:abstractNumId="11" w15:restartNumberingAfterBreak="0">
     <w:nsid w:val="2EB173D4"/>
     <w:multiLevelType w:val="multilevel"/>
     <w:tmpl w:val="D750CC6E"/>
@@ -5865,7 +6019,7 @@
       </w:rPr>
     </w:lvl>
   </w:abstractNum>
-  <w:abstractNum w:abstractNumId="12">
+  <w:abstractNum w:abstractNumId="12" w15:restartNumberingAfterBreak="0">
     <w:nsid w:val="316A6BBB"/>
     <w:multiLevelType w:val="multilevel"/>
     <w:tmpl w:val="85EE70A0"/>
@@ -6014,7 +6168,7 @@
       </w:rPr>
     </w:lvl>
   </w:abstractNum>
-  <w:abstractNum w:abstractNumId="13">
+  <w:abstractNum w:abstractNumId="13" w15:restartNumberingAfterBreak="0">
     <w:nsid w:val="3A353713"/>
     <w:multiLevelType w:val="multilevel"/>
     <w:tmpl w:val="352A049C"/>
@@ -6127,7 +6281,7 @@
       </w:pPr>
     </w:lvl>
   </w:abstractNum>
-  <w:abstractNum w:abstractNumId="14">
+  <w:abstractNum w:abstractNumId="14" w15:restartNumberingAfterBreak="0">
     <w:nsid w:val="48FD4E9B"/>
     <w:multiLevelType w:val="multilevel"/>
     <w:tmpl w:val="93AEF2F4"/>
@@ -6276,7 +6430,7 @@
       </w:rPr>
     </w:lvl>
   </w:abstractNum>
-  <w:abstractNum w:abstractNumId="15">
+  <w:abstractNum w:abstractNumId="15" w15:restartNumberingAfterBreak="0">
     <w:nsid w:val="4AC418F6"/>
     <w:multiLevelType w:val="multilevel"/>
     <w:tmpl w:val="A692C32E"/>
@@ -6425,7 +6579,7 @@
       </w:rPr>
     </w:lvl>
   </w:abstractNum>
-  <w:abstractNum w:abstractNumId="16">
+  <w:abstractNum w:abstractNumId="16" w15:restartNumberingAfterBreak="0">
     <w:nsid w:val="55AD10B0"/>
     <w:multiLevelType w:val="multilevel"/>
     <w:tmpl w:val="DBB64FEE"/>
@@ -6574,7 +6728,7 @@
       </w:rPr>
     </w:lvl>
   </w:abstractNum>
-  <w:abstractNum w:abstractNumId="17">
+  <w:abstractNum w:abstractNumId="17" w15:restartNumberingAfterBreak="0">
     <w:nsid w:val="56F70AAD"/>
     <w:multiLevelType w:val="multilevel"/>
     <w:tmpl w:val="723E50F6"/>
@@ -6723,7 +6877,7 @@
       </w:rPr>
     </w:lvl>
   </w:abstractNum>
-  <w:abstractNum w:abstractNumId="18">
+  <w:abstractNum w:abstractNumId="18" w15:restartNumberingAfterBreak="0">
     <w:nsid w:val="60AC692F"/>
     <w:multiLevelType w:val="multilevel"/>
     <w:tmpl w:val="FA88F9B0"/>
@@ -6872,7 +7026,7 @@
       </w:rPr>
     </w:lvl>
   </w:abstractNum>
-  <w:abstractNum w:abstractNumId="19">
+  <w:abstractNum w:abstractNumId="19" w15:restartNumberingAfterBreak="0">
     <w:nsid w:val="61247010"/>
     <w:multiLevelType w:val="multilevel"/>
     <w:tmpl w:val="E27A124A"/>
@@ -7021,7 +7175,7 @@
       </w:rPr>
     </w:lvl>
   </w:abstractNum>
-  <w:abstractNum w:abstractNumId="20">
+  <w:abstractNum w:abstractNumId="20" w15:restartNumberingAfterBreak="0">
     <w:nsid w:val="69BA5FC4"/>
     <w:multiLevelType w:val="multilevel"/>
     <w:tmpl w:val="4A14346C"/>
@@ -7134,7 +7288,7 @@
       </w:pPr>
     </w:lvl>
   </w:abstractNum>
-  <w:abstractNum w:abstractNumId="21">
+  <w:abstractNum w:abstractNumId="21" w15:restartNumberingAfterBreak="0">
     <w:nsid w:val="79E517C1"/>
     <w:multiLevelType w:val="multilevel"/>
     <w:tmpl w:val="E542B33A"/>
@@ -7353,7 +7507,7 @@
 </file>
 
 <file path=word/styles.xml><?xml version="1.0" encoding="utf-8"?>
-<w:styles xmlns:mc="http://schemas.openxmlformats.org/markup-compatibility/2006" xmlns:r="http://schemas.openxmlformats.org/officeDocument/2006/relationships" xmlns:w="http://schemas.openxmlformats.org/wordprocessingml/2006/main" xmlns:w14="http://schemas.microsoft.com/office/word/2010/wordml" xmlns:w15="http://schemas.microsoft.com/office/word/2012/wordml" mc:Ignorable="w14 w15">
+<w:styles xmlns:mc="http://schemas.openxmlformats.org/markup-compatibility/2006" xmlns:r="http://schemas.openxmlformats.org/officeDocument/2006/relationships" xmlns:w="http://schemas.openxmlformats.org/wordprocessingml/2006/main" xmlns:w14="http://schemas.microsoft.com/office/word/2010/wordml" xmlns:w15="http://schemas.microsoft.com/office/word/2012/wordml" xmlns:w16cid="http://schemas.microsoft.com/office/word/2016/wordml/cid" xmlns:w16se="http://schemas.microsoft.com/office/word/2015/wordml/symex" mc:Ignorable="w14 w15 w16se w16cid">
   <w:docDefaults>
     <w:rPrDefault>
       <w:rPr>
@@ -7369,7 +7523,7 @@
       </w:pPr>
     </w:pPrDefault>
   </w:docDefaults>
-  <w:latentStyles w:defLockedState="0" w:defUIPriority="99" w:defSemiHidden="0" w:defUnhideWhenUsed="0" w:defQFormat="0" w:count="371">
+  <w:latentStyles w:defLockedState="0" w:defUIPriority="99" w:defSemiHidden="0" w:defUnhideWhenUsed="0" w:defQFormat="0" w:count="377">
     <w:lsdException w:name="Normal" w:uiPriority="0" w:qFormat="1"/>
     <w:lsdException w:name="heading 1" w:uiPriority="9" w:qFormat="1"/>
     <w:lsdException w:name="heading 2" w:semiHidden="1" w:uiPriority="9" w:unhideWhenUsed="1" w:qFormat="1"/>
@@ -7741,6 +7895,12 @@
     <w:lsdException w:name="List Table 5 Dark Accent 6" w:uiPriority="50"/>
     <w:lsdException w:name="List Table 6 Colorful Accent 6" w:uiPriority="51"/>
     <w:lsdException w:name="List Table 7 Colorful Accent 6" w:uiPriority="52"/>
+    <w:lsdException w:name="Mention" w:semiHidden="1" w:unhideWhenUsed="1"/>
+    <w:lsdException w:name="Smart Hyperlink" w:semiHidden="1" w:unhideWhenUsed="1"/>
+    <w:lsdException w:name="Hashtag" w:semiHidden="1" w:unhideWhenUsed="1"/>
+    <w:lsdException w:name="Unresolved Mention" w:semiHidden="1" w:unhideWhenUsed="1"/>
+    <w:lsdException w:name="Smart Link" w:semiHidden="1" w:unhideWhenUsed="1"/>
+    <w:lsdException w:name="Smart Link Error" w:semiHidden="1" w:unhideWhenUsed="1"/>
   </w:latentStyles>
   <w:style w:type="paragraph" w:default="1" w:styleId="Normale">
     <w:name w:val="Normal"/>
@@ -7947,7 +8107,6 @@
       <w:spacing w:after="0" w:line="240" w:lineRule="auto"/>
     </w:pPr>
     <w:tblPr>
-      <w:tblInd w:w="0" w:type="dxa"/>
       <w:tblBorders>
         <w:top w:val="single" w:sz="4" w:space="0" w:color="auto"/>
         <w:left w:val="single" w:sz="4" w:space="0" w:color="auto"/>
@@ -7956,12 +8115,6 @@
         <w:insideH w:val="single" w:sz="4" w:space="0" w:color="auto"/>
         <w:insideV w:val="single" w:sz="4" w:space="0" w:color="auto"/>
       </w:tblBorders>
-      <w:tblCellMar>
-        <w:top w:w="0" w:type="dxa"/>
-        <w:left w:w="108" w:type="dxa"/>
-        <w:bottom w:w="0" w:type="dxa"/>
-        <w:right w:w="108" w:type="dxa"/>
-      </w:tblCellMar>
     </w:tblPr>
   </w:style>
 </w:styles>

</xml_diff>

<commit_message>
aggiornato scopo nella documentazione
Cambiato la spiegazione dello scopo del progetto.
</commit_message>
<xml_diff>
--- a/Documentazione/Documentazione.docx
+++ b/Documentazione/Documentazione.docx
@@ -1,6 +1,6 @@
 
 <file path=word/document.xml><?xml version="1.0" encoding="utf-8"?>
-<w:document xmlns:wpc="http://schemas.microsoft.com/office/word/2010/wordprocessingCanvas" xmlns:cx="http://schemas.microsoft.com/office/drawing/2014/chartex" xmlns:cx1="http://schemas.microsoft.com/office/drawing/2015/9/8/chartex" xmlns:cx2="http://schemas.microsoft.com/office/drawing/2015/10/21/chartex" xmlns:cx3="http://schemas.microsoft.com/office/drawing/2016/5/9/chartex" xmlns:cx4="http://schemas.microsoft.com/office/drawing/2016/5/10/chartex" xmlns:cx5="http://schemas.microsoft.com/office/drawing/2016/5/11/chartex" xmlns:cx6="http://schemas.microsoft.com/office/drawing/2016/5/12/chartex" xmlns:cx7="http://schemas.microsoft.com/office/drawing/2016/5/13/chartex" xmlns:cx8="http://schemas.microsoft.com/office/drawing/2016/5/14/chartex" xmlns:mc="http://schemas.openxmlformats.org/markup-compatibility/2006" xmlns:aink="http://schemas.microsoft.com/office/drawing/2016/ink" xmlns:am3d="http://schemas.microsoft.com/office/drawing/2017/model3d" xmlns:o="urn:schemas-microsoft-com:office:office" xmlns:r="http://schemas.openxmlformats.org/officeDocument/2006/relationships" xmlns:m="http://schemas.openxmlformats.org/officeDocument/2006/math" xmlns:v="urn:schemas-microsoft-com:vml" xmlns:wp14="http://schemas.microsoft.com/office/word/2010/wordprocessingDrawing" xmlns:wp="http://schemas.openxmlformats.org/drawingml/2006/wordprocessingDrawing" xmlns:w10="urn:schemas-microsoft-com:office:word" xmlns:w="http://schemas.openxmlformats.org/wordprocessingml/2006/main" xmlns:w14="http://schemas.microsoft.com/office/word/2010/wordml" xmlns:w15="http://schemas.microsoft.com/office/word/2012/wordml" xmlns:w16cid="http://schemas.microsoft.com/office/word/2016/wordml/cid" xmlns:w16se="http://schemas.microsoft.com/office/word/2015/wordml/symex" xmlns:wpg="http://schemas.microsoft.com/office/word/2010/wordprocessingGroup" xmlns:wpi="http://schemas.microsoft.com/office/word/2010/wordprocessingInk" xmlns:wne="http://schemas.microsoft.com/office/word/2006/wordml" xmlns:wps="http://schemas.microsoft.com/office/word/2010/wordprocessingShape" mc:Ignorable="w14 w15 w16se w16cid wp14">
+<w:document xmlns:wpc="http://schemas.microsoft.com/office/word/2010/wordprocessingCanvas" xmlns:mc="http://schemas.openxmlformats.org/markup-compatibility/2006" xmlns:o="urn:schemas-microsoft-com:office:office" xmlns:r="http://schemas.openxmlformats.org/officeDocument/2006/relationships" xmlns:m="http://schemas.openxmlformats.org/officeDocument/2006/math" xmlns:v="urn:schemas-microsoft-com:vml" xmlns:wp14="http://schemas.microsoft.com/office/word/2010/wordprocessingDrawing" xmlns:wp="http://schemas.openxmlformats.org/drawingml/2006/wordprocessingDrawing" xmlns:w10="urn:schemas-microsoft-com:office:word" xmlns:w="http://schemas.openxmlformats.org/wordprocessingml/2006/main" xmlns:w14="http://schemas.microsoft.com/office/word/2010/wordml" xmlns:w15="http://schemas.microsoft.com/office/word/2012/wordml" xmlns:wpg="http://schemas.microsoft.com/office/word/2010/wordprocessingGroup" xmlns:wpi="http://schemas.microsoft.com/office/word/2010/wordprocessingInk" xmlns:wne="http://schemas.microsoft.com/office/word/2006/wordml" xmlns:wps="http://schemas.microsoft.com/office/word/2010/wordprocessingShape" mc:Ignorable="w14 w15 wp14">
   <w:body>
     <w:p>
       <w:pPr>
@@ -28,15 +28,46 @@
       <w:r>
         <w:t xml:space="preserve">Il progetto </w:t>
       </w:r>
-      <w:r>
-        <w:t xml:space="preserve">Tankino </w:t>
-      </w:r>
-      <w:r>
-        <w:t>è stato realizzato da Adriano Chiriacò</w:t>
-      </w:r>
-      <w:r>
-        <w:t>, Nicholas Pigni, Mosè Ferrazini e Michele Tomyslak</w:t>
-      </w:r>
+      <w:proofErr w:type="spellStart"/>
+      <w:r>
+        <w:t>Tankino</w:t>
+      </w:r>
+      <w:proofErr w:type="spellEnd"/>
+      <w:r>
+        <w:t xml:space="preserve"> </w:t>
+      </w:r>
+      <w:r>
+        <w:t xml:space="preserve">è stato realizzato da Adriano </w:t>
+      </w:r>
+      <w:proofErr w:type="spellStart"/>
+      <w:r>
+        <w:t>Chiriacò</w:t>
+      </w:r>
+      <w:proofErr w:type="spellEnd"/>
+      <w:r>
+        <w:t xml:space="preserve">, Nicholas </w:t>
+      </w:r>
+      <w:proofErr w:type="spellStart"/>
+      <w:r>
+        <w:t>Pigni</w:t>
+      </w:r>
+      <w:proofErr w:type="spellEnd"/>
+      <w:r>
+        <w:t xml:space="preserve">, Mosè </w:t>
+      </w:r>
+      <w:proofErr w:type="spellStart"/>
+      <w:r>
+        <w:t>Ferrazini</w:t>
+      </w:r>
+      <w:proofErr w:type="spellEnd"/>
+      <w:r>
+        <w:t xml:space="preserve"> e Michele </w:t>
+      </w:r>
+      <w:proofErr w:type="spellStart"/>
+      <w:r>
+        <w:t>Tomyslak</w:t>
+      </w:r>
+      <w:proofErr w:type="spellEnd"/>
       <w:r>
         <w:t xml:space="preserve"> alla Scuola Arti e Mestieri a Trevano durante la lezione del modulo 306.</w:t>
       </w:r>
@@ -68,7 +99,15 @@
         </w:rPr>
       </w:pPr>
       <w:r>
-        <w:t xml:space="preserve">   -  Luca Muggiasca (luca.muggiasca@edu.ti.ch)</w:t>
+        <w:t xml:space="preserve">   -  Luca </w:t>
+      </w:r>
+      <w:proofErr w:type="spellStart"/>
+      <w:r>
+        <w:t>Muggiasca</w:t>
+      </w:r>
+      <w:proofErr w:type="spellEnd"/>
+      <w:r>
+        <w:t xml:space="preserve"> (luca.muggiasca@edu.ti.ch)</w:t>
       </w:r>
     </w:p>
     <w:p>
@@ -117,12 +156,14 @@
       <w:pPr>
         <w:pStyle w:val="Titolo2"/>
       </w:pPr>
+      <w:proofErr w:type="spellStart"/>
       <w:r>
         <w:rPr>
           <w:highlight w:val="green"/>
         </w:rPr>
         <w:t>Abstract</w:t>
       </w:r>
+      <w:proofErr w:type="spellEnd"/>
     </w:p>
     <w:p>
       <w:pPr>
@@ -136,7 +177,39 @@
           <w:i/>
           <w:iCs/>
         </w:rPr>
-        <w:t xml:space="preserve">In questo documento si possono trovare tutte le informazioni che riguardano lo sviluppo del progetto di Tankino. Più nel dettaglio si possono trovare informazioni su come abbiamo gestito la progettazione del nostro prodotto, i mezzi utilizzati, i requisiti da rispettare, come è avvenuta l’effettiva realizzazione, il design dell’applicazione, i vari protocolli di comunicazione e i test eseguiti. </w:t>
+        <w:t xml:space="preserve">In questo documento si possono trovare tutte le informazioni che riguardano lo sviluppo del progetto di </w:t>
+      </w:r>
+      <w:proofErr w:type="spellStart"/>
+      <w:r>
+        <w:rPr>
+          <w:i/>
+          <w:iCs/>
+        </w:rPr>
+        <w:t>Tankino</w:t>
+      </w:r>
+      <w:proofErr w:type="spellEnd"/>
+      <w:r>
+        <w:rPr>
+          <w:i/>
+          <w:iCs/>
+        </w:rPr>
+        <w:t xml:space="preserve">. Più nel dettaglio si possono trovare informazioni su come abbiamo gestito la progettazione del nostro prodotto, i mezzi utilizzati, i requisiti da rispettare, come è avvenuta l’effettiva realizzazione, il design dell’applicazione, i vari protocolli di </w:t>
+      </w:r>
+      <w:proofErr w:type="gramStart"/>
+      <w:r>
+        <w:rPr>
+          <w:i/>
+          <w:iCs/>
+        </w:rPr>
+        <w:t>comunicazione</w:t>
+      </w:r>
+      <w:proofErr w:type="gramEnd"/>
+      <w:r>
+        <w:rPr>
+          <w:i/>
+          <w:iCs/>
+        </w:rPr>
+        <w:t xml:space="preserve"> e i test eseguiti. </w:t>
       </w:r>
     </w:p>
     <w:p>
@@ -154,17 +227,37 @@
       <w:r>
         <w:t xml:space="preserve">Lo scopo del progetto </w:t>
       </w:r>
-      <w:r>
-        <w:t>sarà quello di creare un veicolo controll</w:t>
-      </w:r>
-      <w:r>
-        <w:t xml:space="preserve">abile tramite bluetooth utilizzando </w:t>
-      </w:r>
-      <w:r>
-        <w:t>un’applicazione</w:t>
-      </w:r>
-      <w:r>
-        <w:t xml:space="preserve"> sul telefono.</w:t>
+      <w:proofErr w:type="spellStart"/>
+      <w:r>
+        <w:t>Tankino</w:t>
+      </w:r>
+      <w:proofErr w:type="spellEnd"/>
+      <w:r>
+        <w:t xml:space="preserve"> è di realizzare la base di un carro armato con dei motori elettrici. Questi motori dovranno essere controllati da un </w:t>
+      </w:r>
+      <w:proofErr w:type="spellStart"/>
+      <w:r>
+        <w:t>arduino</w:t>
+      </w:r>
+      <w:proofErr w:type="spellEnd"/>
+      <w:r>
+        <w:t xml:space="preserve"> in modo da poter muovere il carro armato a piacere. Inoltre </w:t>
+      </w:r>
+      <w:proofErr w:type="spellStart"/>
+      <w:r>
+        <w:t>l’arduino</w:t>
+      </w:r>
+      <w:proofErr w:type="spellEnd"/>
+      <w:r>
+        <w:t xml:space="preserve"> riceverà dei dati da un dispositivo mobile tramite </w:t>
+      </w:r>
+      <w:proofErr w:type="spellStart"/>
+      <w:r>
+        <w:t>bluetooth</w:t>
+      </w:r>
+      <w:proofErr w:type="spellEnd"/>
+      <w:r>
+        <w:t xml:space="preserve"> in modo da poter controllare il carro armato a distanza. Per poter controllare il carro armato dal dispositivo mobile è inoltre richiesto di sviluppare un applicazione da cui sia possibile controllare il carro armato con dei comandi semplici e intuitivi. </w:t>
       </w:r>
     </w:p>
     <w:p>
@@ -174,6 +267,8 @@
       <w:r>
         <w:t>Analisi</w:t>
       </w:r>
+      <w:bookmarkStart w:id="0" w:name="_GoBack"/>
+      <w:bookmarkEnd w:id="0"/>
     </w:p>
     <w:p>
       <w:pPr>
@@ -289,6 +384,7 @@
           </w:tcPr>
           <w:p>
             <w:r>
+              <w:lastRenderedPageBreak/>
               <w:t>REQ-002</w:t>
             </w:r>
           </w:p>
@@ -299,7 +395,15 @@
           </w:tcPr>
           <w:p>
             <w:r>
-              <w:t>Avere un arduino funzionante</w:t>
+              <w:t xml:space="preserve">Avere un </w:t>
+            </w:r>
+            <w:proofErr w:type="spellStart"/>
+            <w:r>
+              <w:t>arduino</w:t>
+            </w:r>
+            <w:proofErr w:type="spellEnd"/>
+            <w:r>
+              <w:t xml:space="preserve"> funzionante</w:t>
             </w:r>
           </w:p>
         </w:tc>
@@ -331,7 +435,6 @@
           </w:tcPr>
           <w:p>
             <w:r>
-              <w:lastRenderedPageBreak/>
               <w:t>REQ-003</w:t>
             </w:r>
           </w:p>
@@ -384,8 +487,21 @@
           </w:tcPr>
           <w:p>
             <w:r>
-              <w:t>Essere in grado di fare un pairing bluetooth</w:t>
-            </w:r>
+              <w:t xml:space="preserve">Essere in grado di fare un </w:t>
+            </w:r>
+            <w:proofErr w:type="spellStart"/>
+            <w:r>
+              <w:t>pairing</w:t>
+            </w:r>
+            <w:proofErr w:type="spellEnd"/>
+            <w:r>
+              <w:t xml:space="preserve"> </w:t>
+            </w:r>
+            <w:proofErr w:type="spellStart"/>
+            <w:r>
+              <w:t>bluetooth</w:t>
+            </w:r>
+            <w:proofErr w:type="spellEnd"/>
           </w:p>
         </w:tc>
         <w:tc>
@@ -712,7 +828,6 @@
         <w:rPr>
           <w:highlight w:val="green"/>
         </w:rPr>
-        <w:lastRenderedPageBreak/>
         <w:t>Pianificazione</w:t>
       </w:r>
     </w:p>
@@ -787,7 +902,15 @@
         </w:drawing>
       </w:r>
       <w:r>
-        <w:t>Per fare la pianificazione abbiamo creato un Gantt cercando di inserire all’interno tutte le attività che ci siamo posti, e suddividendocele.</w:t>
+        <w:t xml:space="preserve">Per fare la pianificazione abbiamo creato un </w:t>
+      </w:r>
+      <w:proofErr w:type="spellStart"/>
+      <w:r>
+        <w:t>Gantt</w:t>
+      </w:r>
+      <w:proofErr w:type="spellEnd"/>
+      <w:r>
+        <w:t xml:space="preserve"> cercando di inserire all’interno tutte le attività che ci siamo posti, e suddividendocele.</w:t>
       </w:r>
       <w:r>
         <w:rPr>
@@ -842,15 +965,87 @@
         <w:t xml:space="preserve">I mezzi da noi utilizzati </w:t>
       </w:r>
       <w:r>
-        <w:t>per quanto riguarda la parte software e quindi la programmazione sono stati Android Studio e Arduino IDE.</w:t>
-      </w:r>
-      <w:r>
-        <w:t xml:space="preserve"> Per eseguire la creazione del Gantt abbiamo utilizzato un prodotto del pacchetto Office chiamato “Project”</w:t>
-      </w:r>
-    </w:p>
-    <w:p>
-      <w:r>
-        <w:t>Mentre per quanto riguarda l’hardware ci siamo provvisti di due step motor “nema 8”, di un powerbank “Aukey” da 10’000mah e due controller per gli step motor “</w:t>
+        <w:t xml:space="preserve">per quanto riguarda la parte software e quindi la programmazione sono stati </w:t>
+      </w:r>
+      <w:proofErr w:type="spellStart"/>
+      <w:r>
+        <w:t>Android</w:t>
+      </w:r>
+      <w:proofErr w:type="spellEnd"/>
+      <w:r>
+        <w:t xml:space="preserve"> Studio e Arduino IDE.</w:t>
+      </w:r>
+      <w:r>
+        <w:t xml:space="preserve"> Per eseguire la creazione del </w:t>
+      </w:r>
+      <w:proofErr w:type="spellStart"/>
+      <w:r>
+        <w:t>Gantt</w:t>
+      </w:r>
+      <w:proofErr w:type="spellEnd"/>
+      <w:r>
+        <w:t xml:space="preserve"> abbiamo utilizzato un prodotto del pacchetto Office chiamato “Project”</w:t>
+      </w:r>
+    </w:p>
+    <w:p>
+      <w:r>
+        <w:t xml:space="preserve">Mentre per quanto riguarda l’hardware ci siamo provvisti di due </w:t>
+      </w:r>
+      <w:proofErr w:type="spellStart"/>
+      <w:r>
+        <w:t>step</w:t>
+      </w:r>
+      <w:proofErr w:type="spellEnd"/>
+      <w:r>
+        <w:t xml:space="preserve"> </w:t>
+      </w:r>
+      <w:proofErr w:type="spellStart"/>
+      <w:r>
+        <w:t>motor</w:t>
+      </w:r>
+      <w:proofErr w:type="spellEnd"/>
+      <w:r>
+        <w:t xml:space="preserve"> “</w:t>
+      </w:r>
+      <w:proofErr w:type="spellStart"/>
+      <w:r>
+        <w:t>nema</w:t>
+      </w:r>
+      <w:proofErr w:type="spellEnd"/>
+      <w:r>
+        <w:t xml:space="preserve"> 8”, di un </w:t>
+      </w:r>
+      <w:proofErr w:type="spellStart"/>
+      <w:r>
+        <w:t>powerbank</w:t>
+      </w:r>
+      <w:proofErr w:type="spellEnd"/>
+      <w:r>
+        <w:t xml:space="preserve"> “</w:t>
+      </w:r>
+      <w:proofErr w:type="spellStart"/>
+      <w:r>
+        <w:t>Aukey</w:t>
+      </w:r>
+      <w:proofErr w:type="spellEnd"/>
+      <w:r>
+        <w:t xml:space="preserve">” da 10’000mah e due controller per gli </w:t>
+      </w:r>
+      <w:proofErr w:type="spellStart"/>
+      <w:r>
+        <w:t>step</w:t>
+      </w:r>
+      <w:proofErr w:type="spellEnd"/>
+      <w:r>
+        <w:t xml:space="preserve"> </w:t>
+      </w:r>
+      <w:proofErr w:type="spellStart"/>
+      <w:r>
+        <w:t>motor</w:t>
+      </w:r>
+      <w:proofErr w:type="spellEnd"/>
+      <w:r>
+        <w:t xml:space="preserve"> “</w:t>
       </w:r>
       <w:r>
         <w:t>L298N</w:t>
@@ -861,7 +1056,23 @@
     </w:p>
     <w:p>
       <w:r>
-        <w:t>Il programma per controllare il Tankino bisognerà avviarlo su un qualsiasi dispositivo android.</w:t>
+        <w:t xml:space="preserve">Il programma per controllare il </w:t>
+      </w:r>
+      <w:proofErr w:type="spellStart"/>
+      <w:r>
+        <w:t>Tankino</w:t>
+      </w:r>
+      <w:proofErr w:type="spellEnd"/>
+      <w:r>
+        <w:t xml:space="preserve"> bisognerà avviarlo su un qualsiasi dispositivo </w:t>
+      </w:r>
+      <w:proofErr w:type="spellStart"/>
+      <w:r>
+        <w:t>android</w:t>
+      </w:r>
+      <w:proofErr w:type="spellEnd"/>
+      <w:r>
+        <w:t>.</w:t>
       </w:r>
     </w:p>
     <w:p>
@@ -877,7 +1088,15 @@
     </w:p>
     <w:p>
       <w:r>
-        <w:t>La progettazione del nostro prodotto è variata tanto nel tempo, ma dopo varie considerazioni siamo arrivati a questa conclusione. La base fisica dal Tankino verrà realizzata in legno. Le ruote</w:t>
+        <w:t xml:space="preserve">La progettazione del nostro prodotto è variata tanto nel tempo, ma dopo varie considerazioni siamo arrivati a questa conclusione. La base fisica dal </w:t>
+      </w:r>
+      <w:proofErr w:type="spellStart"/>
+      <w:r>
+        <w:t>Tankino</w:t>
+      </w:r>
+      <w:proofErr w:type="spellEnd"/>
+      <w:r>
+        <w:t xml:space="preserve"> verrà realizzata in legno. Le ruote</w:t>
       </w:r>
       <w:r>
         <w:t>, prodotte in plexiglass</w:t>
@@ -889,23 +1108,122 @@
         <w:t xml:space="preserve">, i </w:t>
       </w:r>
       <w:r>
-        <w:t>cingoli che sono di marca “lego”. Per quanto riguarda l’alimentazione utilizzeremo un powerbank con due uscite: una da 1v e 1a e una da 1v e 2a. Nella prima ci collegheremo l’arduino mentre la seconda servirà ad alimentare i motori. All’arduino ci sarà anche collegato un ricettore bluetooth che servirà a controllare il Tankino tr</w:t>
-      </w:r>
-      <w:r>
-        <w:t>amite l’applicazione per smartphone.</w:t>
-      </w:r>
-      <w:r>
-        <w:t xml:space="preserve"> Inoltre sempre all’arduino ci s</w:t>
-      </w:r>
-      <w:r>
-        <w:t>aranno collegati i due controller che permetteranno all’arduino di gestire gli step motor. Per spiegare meglio tutta questa parte di elettronica abbiamo deciso di sviluppare uno schema elettrico.</w:t>
+        <w:t xml:space="preserve">cingoli che sono di marca “lego”. Per quanto riguarda l’alimentazione utilizzeremo un </w:t>
+      </w:r>
+      <w:proofErr w:type="spellStart"/>
+      <w:r>
+        <w:t>powerbank</w:t>
+      </w:r>
+      <w:proofErr w:type="spellEnd"/>
+      <w:r>
+        <w:t xml:space="preserve"> con due uscite: una da 1v e 1a e una da 1v e 2a. Nella prima ci collegheremo </w:t>
+      </w:r>
+      <w:proofErr w:type="spellStart"/>
+      <w:r>
+        <w:t>l’arduino</w:t>
+      </w:r>
+      <w:proofErr w:type="spellEnd"/>
+      <w:r>
+        <w:t xml:space="preserve"> mentre la seconda servirà ad alimentare i motori. </w:t>
+      </w:r>
+      <w:proofErr w:type="spellStart"/>
+      <w:r>
+        <w:t>All’arduino</w:t>
+      </w:r>
+      <w:proofErr w:type="spellEnd"/>
+      <w:r>
+        <w:t xml:space="preserve"> ci sarà anche collegato un ricettore </w:t>
+      </w:r>
+      <w:proofErr w:type="spellStart"/>
+      <w:r>
+        <w:t>bluetooth</w:t>
+      </w:r>
+      <w:proofErr w:type="spellEnd"/>
+      <w:r>
+        <w:t xml:space="preserve"> che servirà a controllare il </w:t>
+      </w:r>
+      <w:proofErr w:type="spellStart"/>
+      <w:r>
+        <w:t>Tankino</w:t>
+      </w:r>
+      <w:proofErr w:type="spellEnd"/>
+      <w:r>
+        <w:t xml:space="preserve"> tr</w:t>
+      </w:r>
+      <w:r>
+        <w:t xml:space="preserve">amite l’applicazione per </w:t>
+      </w:r>
+      <w:proofErr w:type="spellStart"/>
+      <w:r>
+        <w:t>smartphone</w:t>
+      </w:r>
+      <w:proofErr w:type="spellEnd"/>
+      <w:r>
+        <w:t>.</w:t>
+      </w:r>
+      <w:r>
+        <w:t xml:space="preserve"> Inoltre sempre </w:t>
+      </w:r>
+      <w:proofErr w:type="spellStart"/>
+      <w:r>
+        <w:t>all’arduino</w:t>
+      </w:r>
+      <w:proofErr w:type="spellEnd"/>
+      <w:r>
+        <w:t xml:space="preserve"> ci s</w:t>
+      </w:r>
+      <w:r>
+        <w:t xml:space="preserve">aranno collegati i due </w:t>
+      </w:r>
+      <w:r>
+        <w:lastRenderedPageBreak/>
+        <w:t xml:space="preserve">controller che permetteranno </w:t>
+      </w:r>
+      <w:proofErr w:type="spellStart"/>
+      <w:r>
+        <w:t>all’arduino</w:t>
+      </w:r>
+      <w:proofErr w:type="spellEnd"/>
+      <w:r>
+        <w:t xml:space="preserve"> di gestire gli </w:t>
+      </w:r>
+      <w:proofErr w:type="spellStart"/>
+      <w:r>
+        <w:t>step</w:t>
+      </w:r>
+      <w:proofErr w:type="spellEnd"/>
+      <w:r>
+        <w:t xml:space="preserve"> </w:t>
+      </w:r>
+      <w:proofErr w:type="spellStart"/>
+      <w:r>
+        <w:t>motor</w:t>
+      </w:r>
+      <w:proofErr w:type="spellEnd"/>
+      <w:r>
+        <w:t>. Per spiegare meglio tutta questa parte di elettronica abbiamo deciso di sviluppare uno schema elettrico.</w:t>
       </w:r>
     </w:p>
     <w:p/>
     <w:p>
       <w:r>
-        <w:lastRenderedPageBreak/>
-        <w:t>Un’altra cosa a cui abbiamo pensato è il protocollo di comunicazione tra l’applicazione all’arduino tramite bluetooth. La nostra idea è questa:</w:t>
+        <w:t xml:space="preserve">Un’altra cosa a cui abbiamo pensato è il protocollo di comunicazione tra l’applicazione </w:t>
+      </w:r>
+      <w:proofErr w:type="spellStart"/>
+      <w:r>
+        <w:t>all’arduino</w:t>
+      </w:r>
+      <w:proofErr w:type="spellEnd"/>
+      <w:r>
+        <w:t xml:space="preserve"> tramite </w:t>
+      </w:r>
+      <w:proofErr w:type="spellStart"/>
+      <w:r>
+        <w:t>bluetooth</w:t>
+      </w:r>
+      <w:proofErr w:type="spellEnd"/>
+      <w:r>
+        <w:t>. La nostra idea è questa:</w:t>
       </w:r>
     </w:p>
     <w:p>
@@ -1051,7 +1369,15 @@
               <w:jc w:val="center"/>
             </w:pPr>
             <w:r>
-              <w:t>L’MSB determina che il cingolo che si deve muovere è il destro, il resto è il valore passato che è compreso nel range [-64;63] (oppure [0-127]).</w:t>
+              <w:t xml:space="preserve">L’MSB determina che il cingolo che si deve muovere è il destro, il resto è il valore passato che è compreso nel </w:t>
+            </w:r>
+            <w:proofErr w:type="spellStart"/>
+            <w:r>
+              <w:t>range</w:t>
+            </w:r>
+            <w:proofErr w:type="spellEnd"/>
+            <w:r>
+              <w:t xml:space="preserve"> [-64;63] (oppure [0-127]).</w:t>
             </w:r>
           </w:p>
           <w:p>
@@ -1111,7 +1437,15 @@
               <w:jc w:val="center"/>
             </w:pPr>
             <w:r>
-              <w:t>L’MSB determina che il cingolo che si deve muovere è il sinistro, il resto è il valore passato che è compreso nel range [-64;63] (oppure [0-127]).</w:t>
+              <w:t xml:space="preserve">L’MSB determina che il cingolo che si deve muovere è il sinistro, il resto è il valore passato che è compreso nel </w:t>
+            </w:r>
+            <w:proofErr w:type="spellStart"/>
+            <w:r>
+              <w:t>range</w:t>
+            </w:r>
+            <w:proofErr w:type="spellEnd"/>
+            <w:r>
+              <w:t xml:space="preserve"> [-64;63] (oppure [0-127]).</w:t>
             </w:r>
           </w:p>
           <w:p>
@@ -1139,12 +1473,34 @@
       <w:r>
         <w:t>Design</w:t>
       </w:r>
-      <w:bookmarkStart w:id="0" w:name="_GoBack"/>
-      <w:bookmarkEnd w:id="0"/>
-    </w:p>
-    <w:p>
-      <w:r>
-        <w:t xml:space="preserve">L’interfaccia dell’applcazione per mobile sarà molto semplice, sarà basata su due slider che permetteranno di gestire in modo autonomo i singoli motori. Ovviamente portando lo slider al massimo il motore raggiungerà la velocità massima e portandolo al minimo il </w:t>
+    </w:p>
+    <w:p>
+      <w:r>
+        <w:t>L’interfaccia dell’</w:t>
+      </w:r>
+      <w:proofErr w:type="spellStart"/>
+      <w:r>
+        <w:t>applcazione</w:t>
+      </w:r>
+      <w:proofErr w:type="spellEnd"/>
+      <w:r>
+        <w:t xml:space="preserve"> per mobile sarà molto semplice, sarà basata su due </w:t>
+      </w:r>
+      <w:proofErr w:type="spellStart"/>
+      <w:r>
+        <w:t>slider</w:t>
+      </w:r>
+      <w:proofErr w:type="spellEnd"/>
+      <w:r>
+        <w:t xml:space="preserve"> che permetteranno di gestire in modo autonomo i singoli motori. Ovviamente portando lo </w:t>
+      </w:r>
+      <w:proofErr w:type="spellStart"/>
+      <w:r>
+        <w:t>slider</w:t>
+      </w:r>
+      <w:proofErr w:type="spellEnd"/>
+      <w:r>
+        <w:t xml:space="preserve"> al massimo il motore raggiungerà la velocità massima e portandolo al minimo il </w:t>
       </w:r>
       <w:r>
         <w:lastRenderedPageBreak/>
@@ -1241,7 +1597,15 @@
     <w:p/>
     <w:p>
       <w:r>
-        <w:t>Per quanto invece riguarda il design del tankino vero e proprio sarà formato da due tavole di legno poste una sopra l’altra nel quale centralmente sarà posto un buco per far passare i cavi da sopra a sotto. Le ruote saranno realizzate in plexiglass e con dimension</w:t>
+        <w:t xml:space="preserve">Per quanto invece riguarda il design del </w:t>
+      </w:r>
+      <w:proofErr w:type="spellStart"/>
+      <w:r>
+        <w:t>tankino</w:t>
+      </w:r>
+      <w:proofErr w:type="spellEnd"/>
+      <w:r>
+        <w:t xml:space="preserve"> vero e proprio sarà formato da due tavole di legno poste una sopra l’altra nel quale centralmente sarà posto un buco per far passare i cavi da sopra a sotto. Le ruote saranno realizzate in plexiglass e con dimension</w:t>
       </w:r>
       <w:r>
         <w:t xml:space="preserve">i </w:t>
@@ -1276,7 +1640,15 @@
     </w:p>
     <w:p>
       <w:r>
-        <w:t>In questa parte è richiesto l’inserimento di codice sorgente/print screen di maschere solamente per quei passaggi particolarmente significativi e/o critici.</w:t>
+        <w:t>In questa parte è richiesto l’inserimento di codice sorgente/</w:t>
+      </w:r>
+      <w:proofErr w:type="spellStart"/>
+      <w:r>
+        <w:t>print</w:t>
+      </w:r>
+      <w:proofErr w:type="spellEnd"/>
+      <w:r>
+        <w:t xml:space="preserve"> screen di maschere solamente per quei passaggi particolarmente significativi e/o critici.</w:t>
       </w:r>
     </w:p>
     <w:p>
@@ -1387,8 +1759,13 @@
               <w:shd w:val="clear" w:color="auto" w:fill="auto"/>
             </w:pPr>
             <w:r>
-              <w:t>Avere un’applicazione mobile android</w:t>
-            </w:r>
+              <w:t xml:space="preserve">Avere un’applicazione mobile </w:t>
+            </w:r>
+            <w:proofErr w:type="spellStart"/>
+            <w:r>
+              <w:t>android</w:t>
+            </w:r>
+            <w:proofErr w:type="spellEnd"/>
           </w:p>
         </w:tc>
       </w:tr>
@@ -1443,7 +1820,15 @@
               <w:shd w:val="clear" w:color="auto" w:fill="auto"/>
             </w:pPr>
             <w:r>
-              <w:t>Test case per verificare di avere un’applicazione android funzionante.</w:t>
+              <w:t xml:space="preserve">Test case per verificare di avere un’applicazione </w:t>
+            </w:r>
+            <w:proofErr w:type="spellStart"/>
+            <w:r>
+              <w:t>android</w:t>
+            </w:r>
+            <w:proofErr w:type="spellEnd"/>
+            <w:r>
+              <w:t xml:space="preserve"> funzionante.</w:t>
             </w:r>
           </w:p>
         </w:tc>
@@ -1471,7 +1856,15 @@
               <w:shd w:val="clear" w:color="auto" w:fill="auto"/>
             </w:pPr>
             <w:r>
-              <w:t>Avere un dispositivo android.</w:t>
+              <w:t xml:space="preserve">Avere un dispositivo </w:t>
+            </w:r>
+            <w:proofErr w:type="spellStart"/>
+            <w:r>
+              <w:t>android</w:t>
+            </w:r>
+            <w:proofErr w:type="spellEnd"/>
+            <w:r>
+              <w:t>.</w:t>
             </w:r>
           </w:p>
         </w:tc>
@@ -1499,7 +1892,23 @@
               <w:shd w:val="clear" w:color="auto" w:fill="auto"/>
             </w:pPr>
             <w:r>
-              <w:t>Installare l’applicazione tramite l’apk su un dispositivo android e aprirla.</w:t>
+              <w:t>Installare l’applicazione tramite l’</w:t>
+            </w:r>
+            <w:proofErr w:type="spellStart"/>
+            <w:r>
+              <w:t>apk</w:t>
+            </w:r>
+            <w:proofErr w:type="spellEnd"/>
+            <w:r>
+              <w:t xml:space="preserve"> su un dispositivo </w:t>
+            </w:r>
+            <w:proofErr w:type="spellStart"/>
+            <w:r>
+              <w:t>android</w:t>
+            </w:r>
+            <w:proofErr w:type="spellEnd"/>
+            <w:r>
+              <w:t xml:space="preserve"> e aprirla.</w:t>
             </w:r>
           </w:p>
         </w:tc>
@@ -1602,7 +2011,15 @@
               <w:shd w:val="clear" w:color="auto" w:fill="auto"/>
             </w:pPr>
             <w:r>
-              <w:t>Avere un’arduino funzionante</w:t>
+              <w:t>Avere un’</w:t>
+            </w:r>
+            <w:proofErr w:type="spellStart"/>
+            <w:r>
+              <w:t>arduino</w:t>
+            </w:r>
+            <w:proofErr w:type="spellEnd"/>
+            <w:r>
+              <w:t xml:space="preserve"> funzionante</w:t>
             </w:r>
           </w:p>
         </w:tc>
@@ -1661,7 +2078,15 @@
               <w:shd w:val="clear" w:color="auto" w:fill="auto"/>
             </w:pPr>
             <w:r>
-              <w:t>Test case per verificare di avere un’arduino funzionante.</w:t>
+              <w:t>Test case per verificare di avere un’</w:t>
+            </w:r>
+            <w:proofErr w:type="spellStart"/>
+            <w:r>
+              <w:t>arduino</w:t>
+            </w:r>
+            <w:proofErr w:type="spellEnd"/>
+            <w:r>
+              <w:t xml:space="preserve"> funzionante.</w:t>
             </w:r>
           </w:p>
         </w:tc>
@@ -1717,7 +2142,15 @@
               <w:shd w:val="clear" w:color="auto" w:fill="auto"/>
             </w:pPr>
             <w:r>
-              <w:t>Collegare l’arduino al computer e provare a caricarci un programma.</w:t>
+              <w:t xml:space="preserve">Collegare </w:t>
+            </w:r>
+            <w:proofErr w:type="spellStart"/>
+            <w:r>
+              <w:t>l’arduino</w:t>
+            </w:r>
+            <w:proofErr w:type="spellEnd"/>
+            <w:r>
+              <w:t xml:space="preserve"> al computer e provare a caricarci un programma.</w:t>
             </w:r>
           </w:p>
         </w:tc>
@@ -1747,8 +2180,13 @@
             <w:pPr>
               <w:shd w:val="clear" w:color="auto" w:fill="auto"/>
             </w:pPr>
-            <w:r>
-              <w:t>L’arduino viene individuato dal computer e esegue il programma correttamente.</w:t>
+            <w:proofErr w:type="spellStart"/>
+            <w:r>
+              <w:t>L’arduino</w:t>
+            </w:r>
+            <w:proofErr w:type="spellEnd"/>
+            <w:r>
+              <w:t xml:space="preserve"> viene individuato dal computer e esegue il programma correttamente.</w:t>
             </w:r>
           </w:p>
         </w:tc>
@@ -1910,8 +2348,21 @@
               <w:shd w:val="clear" w:color="auto" w:fill="auto"/>
             </w:pPr>
             <w:r>
-              <w:t>Essere connessi via bluetooth al tankino</w:t>
-            </w:r>
+              <w:t xml:space="preserve">Essere connessi via </w:t>
+            </w:r>
+            <w:proofErr w:type="spellStart"/>
+            <w:r>
+              <w:t>bluetooth</w:t>
+            </w:r>
+            <w:proofErr w:type="spellEnd"/>
+            <w:r>
+              <w:t xml:space="preserve"> al </w:t>
+            </w:r>
+            <w:proofErr w:type="spellStart"/>
+            <w:r>
+              <w:t>tankino</w:t>
+            </w:r>
+            <w:proofErr w:type="spellEnd"/>
           </w:p>
         </w:tc>
       </w:tr>
@@ -1938,7 +2389,15 @@
               <w:shd w:val="clear" w:color="auto" w:fill="auto"/>
             </w:pPr>
             <w:r>
-              <w:t>Provare a muovere entrambe gli slider sull’applicazione</w:t>
+              <w:t xml:space="preserve">Provare a muovere entrambe gli </w:t>
+            </w:r>
+            <w:proofErr w:type="spellStart"/>
+            <w:r>
+              <w:t>slider</w:t>
+            </w:r>
+            <w:proofErr w:type="spellEnd"/>
+            <w:r>
+              <w:t xml:space="preserve"> sull’applicazione</w:t>
             </w:r>
           </w:p>
         </w:tc>
@@ -1969,7 +2428,15 @@
               <w:shd w:val="clear" w:color="auto" w:fill="auto"/>
             </w:pPr>
             <w:r>
-              <w:t>Il tankino dovrebbe muoversi.</w:t>
+              <w:t xml:space="preserve">Il </w:t>
+            </w:r>
+            <w:proofErr w:type="spellStart"/>
+            <w:r>
+              <w:t>tankino</w:t>
+            </w:r>
+            <w:proofErr w:type="spellEnd"/>
+            <w:r>
+              <w:t xml:space="preserve"> dovrebbe muoversi.</w:t>
             </w:r>
           </w:p>
         </w:tc>
@@ -2125,8 +2592,21 @@
               <w:shd w:val="clear" w:color="auto" w:fill="auto"/>
             </w:pPr>
             <w:r>
-              <w:t>Essere connessi via bluetooth al tankino</w:t>
-            </w:r>
+              <w:t xml:space="preserve">Essere connessi via </w:t>
+            </w:r>
+            <w:proofErr w:type="spellStart"/>
+            <w:r>
+              <w:t>bluetooth</w:t>
+            </w:r>
+            <w:proofErr w:type="spellEnd"/>
+            <w:r>
+              <w:t xml:space="preserve"> al </w:t>
+            </w:r>
+            <w:proofErr w:type="spellStart"/>
+            <w:r>
+              <w:t>tankino</w:t>
+            </w:r>
+            <w:proofErr w:type="spellEnd"/>
           </w:p>
         </w:tc>
       </w:tr>
@@ -2153,7 +2633,15 @@
               <w:shd w:val="clear" w:color="auto" w:fill="auto"/>
             </w:pPr>
             <w:r>
-              <w:t>Provare a muovere entrambe gli slider sull’applicazione</w:t>
+              <w:t xml:space="preserve">Provare a muovere entrambe gli </w:t>
+            </w:r>
+            <w:proofErr w:type="spellStart"/>
+            <w:r>
+              <w:t>slider</w:t>
+            </w:r>
+            <w:proofErr w:type="spellEnd"/>
+            <w:r>
+              <w:t xml:space="preserve"> sull’applicazione</w:t>
             </w:r>
           </w:p>
         </w:tc>
@@ -2184,7 +2672,15 @@
               <w:shd w:val="clear" w:color="auto" w:fill="auto"/>
             </w:pPr>
             <w:r>
-              <w:t>Il tankino dovrebbe muoversi.</w:t>
+              <w:t xml:space="preserve">Il </w:t>
+            </w:r>
+            <w:proofErr w:type="spellStart"/>
+            <w:r>
+              <w:t>tankino</w:t>
+            </w:r>
+            <w:proofErr w:type="spellEnd"/>
+            <w:r>
+              <w:t xml:space="preserve"> dovrebbe muoversi.</w:t>
             </w:r>
           </w:p>
         </w:tc>
@@ -2245,8 +2741,13 @@
     </w:p>
     <w:p>
       <w:r>
-        <w:t>Quali sono le implicazioni della mia soluzione? Che impatto avrà? Cambierà il mondo? È un successo importante? È solo un’aggiunta marginale o è semplicemente servita per scoprire che questo percorso è stato una perdita di tempo? I risultati ottenuti sono generali, facilmente generalizzabili o sono specifici di un caso particolare? ecc</w:t>
-      </w:r>
+        <w:t xml:space="preserve">Quali sono le implicazioni della mia soluzione? Che impatto avrà? Cambierà il mondo? È un successo importante? È solo un’aggiunta marginale o è semplicemente servita per scoprire che questo percorso è stato una perdita di tempo? I risultati ottenuti sono generali, facilmente generalizzabili o sono specifici di un caso particolare? </w:t>
+      </w:r>
+      <w:proofErr w:type="spellStart"/>
+      <w:r>
+        <w:t>ecc</w:t>
+      </w:r>
+      <w:proofErr w:type="spellEnd"/>
     </w:p>
     <w:p>
       <w:pPr>
@@ -2258,8 +2759,13 @@
     </w:p>
     <w:p>
       <w:r>
-        <w:t>Cosa ho imparato in questo progetto? ecc</w:t>
-      </w:r>
+        <w:t xml:space="preserve">Cosa ho imparato in questo progetto? </w:t>
+      </w:r>
+      <w:proofErr w:type="spellStart"/>
+      <w:r>
+        <w:t>ecc</w:t>
+      </w:r>
+      <w:proofErr w:type="spellEnd"/>
     </w:p>
     <w:p>
       <w:pPr>
@@ -2377,8 +2883,15 @@
           <w:numId w:val="19"/>
         </w:numPr>
       </w:pPr>
-      <w:r>
-        <w:t>ev. Numero di edizione,</w:t>
+      <w:proofErr w:type="spellStart"/>
+      <w:proofErr w:type="gramStart"/>
+      <w:r>
+        <w:t>ev</w:t>
+      </w:r>
+      <w:proofErr w:type="spellEnd"/>
+      <w:proofErr w:type="gramEnd"/>
+      <w:r>
+        <w:t>. Numero di edizione,</w:t>
       </w:r>
     </w:p>
     <w:p>
@@ -2421,9 +2934,11 @@
       <w:pPr>
         <w:pStyle w:val="Titolo2"/>
       </w:pPr>
+      <w:proofErr w:type="spellStart"/>
       <w:r>
         <w:t>Sitografia</w:t>
       </w:r>
+      <w:proofErr w:type="spellEnd"/>
     </w:p>
     <w:p>
       <w:pPr>
@@ -2434,7 +2949,15 @@
         </w:numPr>
       </w:pPr>
       <w:r>
-        <w:t>URL del sito (se troppo lungo solo dominio, evt completo nel diario),</w:t>
+        <w:t xml:space="preserve">URL del sito (se troppo lungo solo dominio, </w:t>
+      </w:r>
+      <w:proofErr w:type="spellStart"/>
+      <w:r>
+        <w:t>evt</w:t>
+      </w:r>
+      <w:proofErr w:type="spellEnd"/>
+      <w:r>
+        <w:t xml:space="preserve"> completo nel diario),</w:t>
       </w:r>
     </w:p>
     <w:p>
@@ -2591,8 +3114,13 @@
         </w:numPr>
       </w:pPr>
       <w:r>
-        <w:t>Mandato e/o Qdc</w:t>
-      </w:r>
+        <w:t xml:space="preserve">Mandato e/o </w:t>
+      </w:r>
+      <w:proofErr w:type="spellStart"/>
+      <w:r>
+        <w:t>Qdc</w:t>
+      </w:r>
+      <w:proofErr w:type="spellEnd"/>
     </w:p>
     <w:p>
       <w:pPr>
@@ -2630,7 +3158,7 @@
 </file>
 
 <file path=word/numbering.xml><?xml version="1.0" encoding="utf-8"?>
-<w:numbering xmlns:wpc="http://schemas.microsoft.com/office/word/2010/wordprocessingCanvas" xmlns:cx="http://schemas.microsoft.com/office/drawing/2014/chartex" xmlns:cx1="http://schemas.microsoft.com/office/drawing/2015/9/8/chartex" xmlns:cx2="http://schemas.microsoft.com/office/drawing/2015/10/21/chartex" xmlns:cx3="http://schemas.microsoft.com/office/drawing/2016/5/9/chartex" xmlns:cx4="http://schemas.microsoft.com/office/drawing/2016/5/10/chartex" xmlns:cx5="http://schemas.microsoft.com/office/drawing/2016/5/11/chartex" xmlns:cx6="http://schemas.microsoft.com/office/drawing/2016/5/12/chartex" xmlns:cx7="http://schemas.microsoft.com/office/drawing/2016/5/13/chartex" xmlns:cx8="http://schemas.microsoft.com/office/drawing/2016/5/14/chartex" xmlns:mc="http://schemas.openxmlformats.org/markup-compatibility/2006" xmlns:aink="http://schemas.microsoft.com/office/drawing/2016/ink" xmlns:am3d="http://schemas.microsoft.com/office/drawing/2017/model3d" xmlns:o="urn:schemas-microsoft-com:office:office" xmlns:r="http://schemas.openxmlformats.org/officeDocument/2006/relationships" xmlns:m="http://schemas.openxmlformats.org/officeDocument/2006/math" xmlns:v="urn:schemas-microsoft-com:vml" xmlns:wp14="http://schemas.microsoft.com/office/word/2010/wordprocessingDrawing" xmlns:wp="http://schemas.openxmlformats.org/drawingml/2006/wordprocessingDrawing" xmlns:w10="urn:schemas-microsoft-com:office:word" xmlns:w="http://schemas.openxmlformats.org/wordprocessingml/2006/main" xmlns:w14="http://schemas.microsoft.com/office/word/2010/wordml" xmlns:w15="http://schemas.microsoft.com/office/word/2012/wordml" xmlns:w16cid="http://schemas.microsoft.com/office/word/2016/wordml/cid" xmlns:w16se="http://schemas.microsoft.com/office/word/2015/wordml/symex" xmlns:wpg="http://schemas.microsoft.com/office/word/2010/wordprocessingGroup" xmlns:wpi="http://schemas.microsoft.com/office/word/2010/wordprocessingInk" xmlns:wne="http://schemas.microsoft.com/office/word/2006/wordml" xmlns:wps="http://schemas.microsoft.com/office/word/2010/wordprocessingShape" mc:Ignorable="w14 w15 w16se w16cid wp14">
+<w:numbering xmlns:wpc="http://schemas.microsoft.com/office/word/2010/wordprocessingCanvas" xmlns:mc="http://schemas.openxmlformats.org/markup-compatibility/2006" xmlns:o="urn:schemas-microsoft-com:office:office" xmlns:r="http://schemas.openxmlformats.org/officeDocument/2006/relationships" xmlns:m="http://schemas.openxmlformats.org/officeDocument/2006/math" xmlns:v="urn:schemas-microsoft-com:vml" xmlns:wp14="http://schemas.microsoft.com/office/word/2010/wordprocessingDrawing" xmlns:wp="http://schemas.openxmlformats.org/drawingml/2006/wordprocessingDrawing" xmlns:w10="urn:schemas-microsoft-com:office:word" xmlns:w="http://schemas.openxmlformats.org/wordprocessingml/2006/main" xmlns:w14="http://schemas.microsoft.com/office/word/2010/wordml" xmlns:w15="http://schemas.microsoft.com/office/word/2012/wordml" xmlns:wpg="http://schemas.microsoft.com/office/word/2010/wordprocessingGroup" xmlns:wpi="http://schemas.microsoft.com/office/word/2010/wordprocessingInk" xmlns:wne="http://schemas.microsoft.com/office/word/2006/wordml" xmlns:wps="http://schemas.microsoft.com/office/word/2010/wordprocessingShape" mc:Ignorable="w14 w15 wp14">
   <w:abstractNum w:abstractNumId="0" w15:restartNumberingAfterBreak="0">
     <w:nsid w:val="05A66CB9"/>
     <w:multiLevelType w:val="multilevel"/>
@@ -4430,6 +4958,119 @@
     </w:lvl>
   </w:abstractNum>
   <w:abstractNum w:abstractNumId="14" w15:restartNumberingAfterBreak="0">
+    <w:nsid w:val="408C6C3E"/>
+    <w:multiLevelType w:val="hybridMultilevel"/>
+    <w:tmpl w:val="D0282868"/>
+    <w:lvl w:ilvl="0" w:tplc="08100001">
+      <w:start w:val="1"/>
+      <w:numFmt w:val="bullet"/>
+      <w:lvlText w:val=""/>
+      <w:lvlJc w:val="left"/>
+      <w:pPr>
+        <w:ind w:left="720" w:hanging="360"/>
+      </w:pPr>
+      <w:rPr>
+        <w:rFonts w:ascii="Symbol" w:hAnsi="Symbol" w:hint="default"/>
+      </w:rPr>
+    </w:lvl>
+    <w:lvl w:ilvl="1" w:tplc="08100003" w:tentative="1">
+      <w:start w:val="1"/>
+      <w:numFmt w:val="bullet"/>
+      <w:lvlText w:val="o"/>
+      <w:lvlJc w:val="left"/>
+      <w:pPr>
+        <w:ind w:left="1440" w:hanging="360"/>
+      </w:pPr>
+      <w:rPr>
+        <w:rFonts w:ascii="Courier New" w:hAnsi="Courier New" w:cs="Courier New" w:hint="default"/>
+      </w:rPr>
+    </w:lvl>
+    <w:lvl w:ilvl="2" w:tplc="08100005" w:tentative="1">
+      <w:start w:val="1"/>
+      <w:numFmt w:val="bullet"/>
+      <w:lvlText w:val=""/>
+      <w:lvlJc w:val="left"/>
+      <w:pPr>
+        <w:ind w:left="2160" w:hanging="360"/>
+      </w:pPr>
+      <w:rPr>
+        <w:rFonts w:ascii="Wingdings" w:hAnsi="Wingdings" w:hint="default"/>
+      </w:rPr>
+    </w:lvl>
+    <w:lvl w:ilvl="3" w:tplc="08100001" w:tentative="1">
+      <w:start w:val="1"/>
+      <w:numFmt w:val="bullet"/>
+      <w:lvlText w:val=""/>
+      <w:lvlJc w:val="left"/>
+      <w:pPr>
+        <w:ind w:left="2880" w:hanging="360"/>
+      </w:pPr>
+      <w:rPr>
+        <w:rFonts w:ascii="Symbol" w:hAnsi="Symbol" w:hint="default"/>
+      </w:rPr>
+    </w:lvl>
+    <w:lvl w:ilvl="4" w:tplc="08100003" w:tentative="1">
+      <w:start w:val="1"/>
+      <w:numFmt w:val="bullet"/>
+      <w:lvlText w:val="o"/>
+      <w:lvlJc w:val="left"/>
+      <w:pPr>
+        <w:ind w:left="3600" w:hanging="360"/>
+      </w:pPr>
+      <w:rPr>
+        <w:rFonts w:ascii="Courier New" w:hAnsi="Courier New" w:cs="Courier New" w:hint="default"/>
+      </w:rPr>
+    </w:lvl>
+    <w:lvl w:ilvl="5" w:tplc="08100005" w:tentative="1">
+      <w:start w:val="1"/>
+      <w:numFmt w:val="bullet"/>
+      <w:lvlText w:val=""/>
+      <w:lvlJc w:val="left"/>
+      <w:pPr>
+        <w:ind w:left="4320" w:hanging="360"/>
+      </w:pPr>
+      <w:rPr>
+        <w:rFonts w:ascii="Wingdings" w:hAnsi="Wingdings" w:hint="default"/>
+      </w:rPr>
+    </w:lvl>
+    <w:lvl w:ilvl="6" w:tplc="08100001" w:tentative="1">
+      <w:start w:val="1"/>
+      <w:numFmt w:val="bullet"/>
+      <w:lvlText w:val=""/>
+      <w:lvlJc w:val="left"/>
+      <w:pPr>
+        <w:ind w:left="5040" w:hanging="360"/>
+      </w:pPr>
+      <w:rPr>
+        <w:rFonts w:ascii="Symbol" w:hAnsi="Symbol" w:hint="default"/>
+      </w:rPr>
+    </w:lvl>
+    <w:lvl w:ilvl="7" w:tplc="08100003" w:tentative="1">
+      <w:start w:val="1"/>
+      <w:numFmt w:val="bullet"/>
+      <w:lvlText w:val="o"/>
+      <w:lvlJc w:val="left"/>
+      <w:pPr>
+        <w:ind w:left="5760" w:hanging="360"/>
+      </w:pPr>
+      <w:rPr>
+        <w:rFonts w:ascii="Courier New" w:hAnsi="Courier New" w:cs="Courier New" w:hint="default"/>
+      </w:rPr>
+    </w:lvl>
+    <w:lvl w:ilvl="8" w:tplc="08100005" w:tentative="1">
+      <w:start w:val="1"/>
+      <w:numFmt w:val="bullet"/>
+      <w:lvlText w:val=""/>
+      <w:lvlJc w:val="left"/>
+      <w:pPr>
+        <w:ind w:left="6480" w:hanging="360"/>
+      </w:pPr>
+      <w:rPr>
+        <w:rFonts w:ascii="Wingdings" w:hAnsi="Wingdings" w:hint="default"/>
+      </w:rPr>
+    </w:lvl>
+  </w:abstractNum>
+  <w:abstractNum w:abstractNumId="15" w15:restartNumberingAfterBreak="0">
     <w:nsid w:val="48FD4E9B"/>
     <w:multiLevelType w:val="multilevel"/>
     <w:tmpl w:val="93AEF2F4"/>
@@ -4578,7 +5219,7 @@
       </w:rPr>
     </w:lvl>
   </w:abstractNum>
-  <w:abstractNum w:abstractNumId="15" w15:restartNumberingAfterBreak="0">
+  <w:abstractNum w:abstractNumId="16" w15:restartNumberingAfterBreak="0">
     <w:nsid w:val="4AC418F6"/>
     <w:multiLevelType w:val="multilevel"/>
     <w:tmpl w:val="A692C32E"/>
@@ -4727,7 +5368,7 @@
       </w:rPr>
     </w:lvl>
   </w:abstractNum>
-  <w:abstractNum w:abstractNumId="16" w15:restartNumberingAfterBreak="0">
+  <w:abstractNum w:abstractNumId="17" w15:restartNumberingAfterBreak="0">
     <w:nsid w:val="55AD10B0"/>
     <w:multiLevelType w:val="multilevel"/>
     <w:tmpl w:val="DBB64FEE"/>
@@ -4876,7 +5517,7 @@
       </w:rPr>
     </w:lvl>
   </w:abstractNum>
-  <w:abstractNum w:abstractNumId="17" w15:restartNumberingAfterBreak="0">
+  <w:abstractNum w:abstractNumId="18" w15:restartNumberingAfterBreak="0">
     <w:nsid w:val="56F70AAD"/>
     <w:multiLevelType w:val="multilevel"/>
     <w:tmpl w:val="723E50F6"/>
@@ -5025,7 +5666,7 @@
       </w:rPr>
     </w:lvl>
   </w:abstractNum>
-  <w:abstractNum w:abstractNumId="18" w15:restartNumberingAfterBreak="0">
+  <w:abstractNum w:abstractNumId="19" w15:restartNumberingAfterBreak="0">
     <w:nsid w:val="60AC692F"/>
     <w:multiLevelType w:val="multilevel"/>
     <w:tmpl w:val="FA88F9B0"/>
@@ -5174,7 +5815,7 @@
       </w:rPr>
     </w:lvl>
   </w:abstractNum>
-  <w:abstractNum w:abstractNumId="19" w15:restartNumberingAfterBreak="0">
+  <w:abstractNum w:abstractNumId="20" w15:restartNumberingAfterBreak="0">
     <w:nsid w:val="61247010"/>
     <w:multiLevelType w:val="multilevel"/>
     <w:tmpl w:val="E27A124A"/>
@@ -5323,7 +5964,7 @@
       </w:rPr>
     </w:lvl>
   </w:abstractNum>
-  <w:abstractNum w:abstractNumId="20" w15:restartNumberingAfterBreak="0">
+  <w:abstractNum w:abstractNumId="21" w15:restartNumberingAfterBreak="0">
     <w:nsid w:val="69BA5FC4"/>
     <w:multiLevelType w:val="multilevel"/>
     <w:tmpl w:val="4A14346C"/>
@@ -5436,7 +6077,7 @@
       </w:pPr>
     </w:lvl>
   </w:abstractNum>
-  <w:abstractNum w:abstractNumId="21" w15:restartNumberingAfterBreak="0">
+  <w:abstractNum w:abstractNumId="22" w15:restartNumberingAfterBreak="0">
     <w:nsid w:val="79E517C1"/>
     <w:multiLevelType w:val="multilevel"/>
     <w:tmpl w:val="E542B33A"/>
@@ -5595,25 +6236,25 @@
     <w:abstractNumId w:val="4"/>
   </w:num>
   <w:num w:numId="4">
-    <w:abstractNumId w:val="19"/>
+    <w:abstractNumId w:val="20"/>
   </w:num>
   <w:num w:numId="5">
     <w:abstractNumId w:val="1"/>
   </w:num>
   <w:num w:numId="6">
-    <w:abstractNumId w:val="18"/>
+    <w:abstractNumId w:val="19"/>
   </w:num>
   <w:num w:numId="7">
     <w:abstractNumId w:val="10"/>
   </w:num>
   <w:num w:numId="8">
-    <w:abstractNumId w:val="16"/>
+    <w:abstractNumId w:val="17"/>
   </w:num>
   <w:num w:numId="9">
-    <w:abstractNumId w:val="20"/>
+    <w:abstractNumId w:val="21"/>
   </w:num>
   <w:num w:numId="10">
-    <w:abstractNumId w:val="14"/>
+    <w:abstractNumId w:val="15"/>
   </w:num>
   <w:num w:numId="11">
     <w:abstractNumId w:val="7"/>
@@ -5622,7 +6263,7 @@
     <w:abstractNumId w:val="2"/>
   </w:num>
   <w:num w:numId="13">
-    <w:abstractNumId w:val="17"/>
+    <w:abstractNumId w:val="18"/>
   </w:num>
   <w:num w:numId="14">
     <w:abstractNumId w:val="12"/>
@@ -5631,7 +6272,7 @@
     <w:abstractNumId w:val="5"/>
   </w:num>
   <w:num w:numId="16">
-    <w:abstractNumId w:val="21"/>
+    <w:abstractNumId w:val="22"/>
   </w:num>
   <w:num w:numId="17">
     <w:abstractNumId w:val="11"/>
@@ -5646,16 +6287,19 @@
     <w:abstractNumId w:val="8"/>
   </w:num>
   <w:num w:numId="21">
-    <w:abstractNumId w:val="15"/>
+    <w:abstractNumId w:val="16"/>
   </w:num>
   <w:num w:numId="22">
     <w:abstractNumId w:val="9"/>
+  </w:num>
+  <w:num w:numId="23">
+    <w:abstractNumId w:val="14"/>
   </w:num>
 </w:numbering>
 </file>
 
 <file path=word/styles.xml><?xml version="1.0" encoding="utf-8"?>
-<w:styles xmlns:mc="http://schemas.openxmlformats.org/markup-compatibility/2006" xmlns:r="http://schemas.openxmlformats.org/officeDocument/2006/relationships" xmlns:w="http://schemas.openxmlformats.org/wordprocessingml/2006/main" xmlns:w14="http://schemas.microsoft.com/office/word/2010/wordml" xmlns:w15="http://schemas.microsoft.com/office/word/2012/wordml" xmlns:w16cid="http://schemas.microsoft.com/office/word/2016/wordml/cid" xmlns:w16se="http://schemas.microsoft.com/office/word/2015/wordml/symex" mc:Ignorable="w14 w15 w16se w16cid">
+<w:styles xmlns:mc="http://schemas.openxmlformats.org/markup-compatibility/2006" xmlns:r="http://schemas.openxmlformats.org/officeDocument/2006/relationships" xmlns:w="http://schemas.openxmlformats.org/wordprocessingml/2006/main" xmlns:w14="http://schemas.microsoft.com/office/word/2010/wordml" xmlns:w15="http://schemas.microsoft.com/office/word/2012/wordml" mc:Ignorable="w14 w15">
   <w:docDefaults>
     <w:rPrDefault>
       <w:rPr>
@@ -5671,7 +6315,7 @@
       </w:pPr>
     </w:pPrDefault>
   </w:docDefaults>
-  <w:latentStyles w:defLockedState="0" w:defUIPriority="99" w:defSemiHidden="0" w:defUnhideWhenUsed="0" w:defQFormat="0" w:count="377">
+  <w:latentStyles w:defLockedState="0" w:defUIPriority="99" w:defSemiHidden="0" w:defUnhideWhenUsed="0" w:defQFormat="0" w:count="371">
     <w:lsdException w:name="Normal" w:uiPriority="0" w:qFormat="1"/>
     <w:lsdException w:name="heading 1" w:uiPriority="9" w:qFormat="1"/>
     <w:lsdException w:name="heading 2" w:semiHidden="1" w:uiPriority="9" w:unhideWhenUsed="1" w:qFormat="1"/>
@@ -5819,8 +6463,11 @@
     <w:lsdException w:name="Table 3D effects 3" w:semiHidden="1" w:unhideWhenUsed="1"/>
     <w:lsdException w:name="Table Contemporary" w:semiHidden="1" w:unhideWhenUsed="1"/>
     <w:lsdException w:name="Table Elegant" w:semiHidden="1" w:unhideWhenUsed="1"/>
+    <w:lsdException w:name="Table Professional" w:semiHidden="1" w:unhideWhenUsed="1"/>
     <w:lsdException w:name="Table Subtle 1" w:semiHidden="1" w:unhideWhenUsed="1"/>
     <w:lsdException w:name="Table Subtle 2" w:semiHidden="1" w:unhideWhenUsed="1"/>
+    <w:lsdException w:name="Table Web 1" w:semiHidden="1" w:unhideWhenUsed="1"/>
+    <w:lsdException w:name="Table Web 2" w:semiHidden="1" w:unhideWhenUsed="1"/>
     <w:lsdException w:name="Table Web 3" w:semiHidden="1" w:unhideWhenUsed="1"/>
     <w:lsdException w:name="Balloon Text" w:semiHidden="1" w:unhideWhenUsed="1"/>
     <w:lsdException w:name="Table Grid" w:uiPriority="39"/>
@@ -6040,12 +6687,6 @@
     <w:lsdException w:name="List Table 5 Dark Accent 6" w:uiPriority="50"/>
     <w:lsdException w:name="List Table 6 Colorful Accent 6" w:uiPriority="51"/>
     <w:lsdException w:name="List Table 7 Colorful Accent 6" w:uiPriority="52"/>
-    <w:lsdException w:name="Mention" w:semiHidden="1" w:unhideWhenUsed="1"/>
-    <w:lsdException w:name="Smart Hyperlink" w:semiHidden="1" w:unhideWhenUsed="1"/>
-    <w:lsdException w:name="Hashtag" w:semiHidden="1" w:unhideWhenUsed="1"/>
-    <w:lsdException w:name="Unresolved Mention" w:semiHidden="1" w:unhideWhenUsed="1"/>
-    <w:lsdException w:name="Smart Link" w:semiHidden="1" w:unhideWhenUsed="1"/>
-    <w:lsdException w:name="Smart Link Error" w:semiHidden="1" w:unhideWhenUsed="1"/>
   </w:latentStyles>
   <w:style w:type="paragraph" w:default="1" w:styleId="Normale">
     <w:name w:val="Normal"/>

</xml_diff>

<commit_message>
aggiunto schema elettrico nella documentazione
Ho aggiunto lo schema elettrico dei componenti elettrici del Tankino nella sezione di progettazione della documentazione e l'ho commentato .
</commit_message>
<xml_diff>
--- a/Documentazione/Documentazione.docx
+++ b/Documentazione/Documentazione.docx
@@ -270,8 +270,6 @@
       <w:r>
         <w:t>cingolato</w:t>
       </w:r>
-      <w:bookmarkStart w:id="0" w:name="_GoBack"/>
-      <w:bookmarkEnd w:id="0"/>
       <w:r>
         <w:t xml:space="preserve"> con dei comandi semplici e intuitivi. </w:t>
       </w:r>
@@ -1635,6 +1633,187 @@
       </w:r>
     </w:p>
     <w:p>
+      <w:r>
+        <w:rPr>
+          <w:noProof/>
+        </w:rPr>
+        <w:drawing>
+          <wp:anchor distT="0" distB="0" distL="114300" distR="114300" simplePos="0" relativeHeight="251660288" behindDoc="0" locked="0" layoutInCell="1" allowOverlap="1">
+            <wp:simplePos x="0" y="0"/>
+            <wp:positionH relativeFrom="margin">
+              <wp:align>center</wp:align>
+            </wp:positionH>
+            <wp:positionV relativeFrom="paragraph">
+              <wp:posOffset>334645</wp:posOffset>
+            </wp:positionV>
+            <wp:extent cx="3971925" cy="2608371"/>
+            <wp:effectExtent l="0" t="0" r="0" b="1905"/>
+            <wp:wrapTopAndBottom/>
+            <wp:docPr id="2" name="Immagine 2" descr="C:\Users\Mosè\Documents\GitHub\Tankino\Documentazione\Schema_Elettrico.PNG"/>
+            <wp:cNvGraphicFramePr>
+              <a:graphicFrameLocks xmlns:a="http://schemas.openxmlformats.org/drawingml/2006/main" noChangeAspect="1"/>
+            </wp:cNvGraphicFramePr>
+            <a:graphic xmlns:a="http://schemas.openxmlformats.org/drawingml/2006/main">
+              <a:graphicData uri="http://schemas.openxmlformats.org/drawingml/2006/picture">
+                <pic:pic xmlns:pic="http://schemas.openxmlformats.org/drawingml/2006/picture">
+                  <pic:nvPicPr>
+                    <pic:cNvPr id="0" name="Picture 3" descr="C:\Users\Mosè\Documents\GitHub\Tankino\Documentazione\Schema_Elettrico.PNG"/>
+                    <pic:cNvPicPr>
+                      <a:picLocks noChangeAspect="1" noChangeArrowheads="1"/>
+                    </pic:cNvPicPr>
+                  </pic:nvPicPr>
+                  <pic:blipFill>
+                    <a:blip r:embed="rId7" cstate="print">
+                      <a:extLst>
+                        <a:ext uri="{28A0092B-C50C-407E-A947-70E740481C1C}">
+                          <a14:useLocalDpi xmlns:a14="http://schemas.microsoft.com/office/drawing/2010/main" val="0"/>
+                        </a:ext>
+                      </a:extLst>
+                    </a:blip>
+                    <a:srcRect/>
+                    <a:stretch>
+                      <a:fillRect/>
+                    </a:stretch>
+                  </pic:blipFill>
+                  <pic:spPr bwMode="auto">
+                    <a:xfrm>
+                      <a:off x="0" y="0"/>
+                      <a:ext cx="3971925" cy="2608371"/>
+                    </a:xfrm>
+                    <a:prstGeom prst="rect">
+                      <a:avLst/>
+                    </a:prstGeom>
+                    <a:noFill/>
+                    <a:ln>
+                      <a:noFill/>
+                    </a:ln>
+                  </pic:spPr>
+                </pic:pic>
+              </a:graphicData>
+            </a:graphic>
+          </wp:anchor>
+        </w:drawing>
+      </w:r>
+      <w:r>
+        <w:t xml:space="preserve">Inoltre questo è lo schema elettrico dei componenti collegati </w:t>
+      </w:r>
+      <w:proofErr w:type="spellStart"/>
+      <w:r>
+        <w:t>all’arduino</w:t>
+      </w:r>
+      <w:proofErr w:type="spellEnd"/>
+      <w:r>
+        <w:t xml:space="preserve"> e alla </w:t>
+      </w:r>
+      <w:proofErr w:type="spellStart"/>
+      <w:r>
+        <w:t>power</w:t>
+      </w:r>
+      <w:bookmarkStart w:id="0" w:name="_GoBack"/>
+      <w:bookmarkEnd w:id="0"/>
+      <w:r>
+        <w:t>bank</w:t>
+      </w:r>
+      <w:proofErr w:type="spellEnd"/>
+      <w:r>
+        <w:t>:</w:t>
+      </w:r>
+    </w:p>
+    <w:p/>
+    <w:p>
+      <w:r>
+        <w:t xml:space="preserve">Come si può vedere dallo schema la </w:t>
+      </w:r>
+      <w:proofErr w:type="spellStart"/>
+      <w:r>
+        <w:t>powerbank</w:t>
+      </w:r>
+      <w:proofErr w:type="spellEnd"/>
+      <w:r>
+        <w:t xml:space="preserve"> alimenta </w:t>
+      </w:r>
+      <w:proofErr w:type="spellStart"/>
+      <w:r>
+        <w:t>l’arduino</w:t>
+      </w:r>
+      <w:proofErr w:type="spellEnd"/>
+      <w:r>
+        <w:t xml:space="preserve"> tramite la porta da 5V e 1A. </w:t>
+      </w:r>
+      <w:proofErr w:type="spellStart"/>
+      <w:r>
+        <w:t>L’arduino</w:t>
+      </w:r>
+      <w:proofErr w:type="spellEnd"/>
+      <w:r>
+        <w:t xml:space="preserve"> (Arduino Mega) si occupa di alimentare e gestire il modulo </w:t>
+      </w:r>
+      <w:proofErr w:type="spellStart"/>
+      <w:r>
+        <w:t>bluetooth</w:t>
+      </w:r>
+      <w:proofErr w:type="spellEnd"/>
+      <w:r>
+        <w:t xml:space="preserve"> HC-05 e di gestire i </w:t>
+      </w:r>
+      <w:proofErr w:type="spellStart"/>
+      <w:r>
+        <w:t>step</w:t>
+      </w:r>
+      <w:proofErr w:type="spellEnd"/>
+      <w:r>
+        <w:t xml:space="preserve"> </w:t>
+      </w:r>
+      <w:proofErr w:type="spellStart"/>
+      <w:r>
+        <w:t>motor</w:t>
+      </w:r>
+      <w:proofErr w:type="spellEnd"/>
+      <w:r>
+        <w:t xml:space="preserve"> SM1 e SM2 tramite i rispettivi controller Controller1 e Controller2. Mentre la porta 5V/2A della </w:t>
+      </w:r>
+      <w:proofErr w:type="spellStart"/>
+      <w:r>
+        <w:t>powerbank</w:t>
+      </w:r>
+      <w:proofErr w:type="spellEnd"/>
+      <w:r>
+        <w:t xml:space="preserve"> viene utilizzata per alimentare i due controller (Controller1 e Controller2) e i due </w:t>
+      </w:r>
+      <w:proofErr w:type="spellStart"/>
+      <w:r>
+        <w:t>step</w:t>
+      </w:r>
+      <w:proofErr w:type="spellEnd"/>
+      <w:r>
+        <w:t xml:space="preserve"> </w:t>
+      </w:r>
+      <w:proofErr w:type="spellStart"/>
+      <w:r>
+        <w:t>motor</w:t>
+      </w:r>
+      <w:proofErr w:type="spellEnd"/>
+      <w:r>
+        <w:t xml:space="preserve"> (SM1 e SM2). Per quanto riguarda la connessione </w:t>
+      </w:r>
+      <w:proofErr w:type="spellStart"/>
+      <w:r>
+        <w:t>wirelesss</w:t>
+      </w:r>
+      <w:proofErr w:type="spellEnd"/>
+      <w:r>
+        <w:t xml:space="preserve"> con il dispositivo mobile utilizziamo il modulo HC-05 per gestirla tramite </w:t>
+      </w:r>
+      <w:proofErr w:type="spellStart"/>
+      <w:r>
+        <w:t>bluetooth</w:t>
+      </w:r>
+      <w:proofErr w:type="spellEnd"/>
+      <w:r>
+        <w:t>.</w:t>
+      </w:r>
+    </w:p>
+    <w:p>
       <w:pPr>
         <w:pStyle w:val="Titolo1"/>
       </w:pPr>
@@ -1644,6 +1823,7 @@
     </w:p>
     <w:p>
       <w:r>
+        <w:lastRenderedPageBreak/>
         <w:t>In questo capitolo dovrà essere mostrato come è stato realizzato il lavoro. Questa parte può differenziarsi dalla progettazione in quanto il risultato ottenuto non per forza può essere come era stato progettato.</w:t>
       </w:r>
     </w:p>
@@ -1700,7 +1880,6 @@
         <w:pStyle w:val="Titolo1"/>
       </w:pPr>
       <w:r>
-        <w:lastRenderedPageBreak/>
         <w:t>Test</w:t>
       </w:r>
     </w:p>
@@ -2236,7 +2415,6 @@
               <w:shd w:val="clear" w:color="auto" w:fill="auto"/>
             </w:pPr>
             <w:r>
-              <w:lastRenderedPageBreak/>
               <w:t>Test Case</w:t>
             </w:r>
           </w:p>
@@ -2509,6 +2687,7 @@
               <w:shd w:val="clear" w:color="auto" w:fill="auto"/>
             </w:pPr>
             <w:r>
+              <w:lastRenderedPageBreak/>
               <w:t>Nome</w:t>
             </w:r>
           </w:p>
@@ -2723,56 +2902,56 @@
         <w:pStyle w:val="Titolo2"/>
       </w:pPr>
       <w:r>
+        <w:t>Mancanze/limitazioni conosciute</w:t>
+      </w:r>
+    </w:p>
+    <w:p>
+      <w:r>
+        <w:t>Descrizione con motivazione di eventuali elementi mancanti o non completamente implementati, al di fuori dei test case. Non devono essere riportati gli errori e i problemi riscontrati e poi risolti durante il progetto.</w:t>
+      </w:r>
+    </w:p>
+    <w:p>
+      <w:pPr>
+        <w:pStyle w:val="Titolo1"/>
+      </w:pPr>
+      <w:r>
+        <w:t>Consuntivo</w:t>
+      </w:r>
+    </w:p>
+    <w:p>
+      <w:r>
+        <w:t>Questo è il nostro</w:t>
+      </w:r>
+    </w:p>
+    <w:p>
+      <w:pPr>
+        <w:pStyle w:val="Titolo1"/>
+      </w:pPr>
+      <w:r>
+        <w:t>Conclusioni</w:t>
+      </w:r>
+    </w:p>
+    <w:p>
+      <w:r>
+        <w:t xml:space="preserve">Quali sono le implicazioni della mia soluzione? Che impatto avrà? Cambierà il mondo? È un successo importante? È solo un’aggiunta marginale o è semplicemente servita per scoprire che questo percorso è stato una perdita di tempo? I risultati ottenuti sono generali, facilmente generalizzabili o sono specifici di un caso particolare? </w:t>
+      </w:r>
+      <w:proofErr w:type="spellStart"/>
+      <w:r>
+        <w:t>ecc</w:t>
+      </w:r>
+      <w:proofErr w:type="spellEnd"/>
+    </w:p>
+    <w:p>
+      <w:pPr>
+        <w:pStyle w:val="Titolo2"/>
+      </w:pPr>
+      <w:r>
+        <w:t>Considerazioni personali</w:t>
+      </w:r>
+    </w:p>
+    <w:p>
+      <w:r>
         <w:lastRenderedPageBreak/>
-        <w:t>Mancanze/limitazioni conosciute</w:t>
-      </w:r>
-    </w:p>
-    <w:p>
-      <w:r>
-        <w:t>Descrizione con motivazione di eventuali elementi mancanti o non completamente implementati, al di fuori dei test case. Non devono essere riportati gli errori e i problemi riscontrati e poi risolti durante il progetto.</w:t>
-      </w:r>
-    </w:p>
-    <w:p>
-      <w:pPr>
-        <w:pStyle w:val="Titolo1"/>
-      </w:pPr>
-      <w:r>
-        <w:t>Consuntivo</w:t>
-      </w:r>
-    </w:p>
-    <w:p>
-      <w:r>
-        <w:t>Questo è il nostro</w:t>
-      </w:r>
-    </w:p>
-    <w:p>
-      <w:pPr>
-        <w:pStyle w:val="Titolo1"/>
-      </w:pPr>
-      <w:r>
-        <w:t>Conclusioni</w:t>
-      </w:r>
-    </w:p>
-    <w:p>
-      <w:r>
-        <w:t xml:space="preserve">Quali sono le implicazioni della mia soluzione? Che impatto avrà? Cambierà il mondo? È un successo importante? È solo un’aggiunta marginale o è semplicemente servita per scoprire che questo percorso è stato una perdita di tempo? I risultati ottenuti sono generali, facilmente generalizzabili o sono specifici di un caso particolare? </w:t>
-      </w:r>
-      <w:proofErr w:type="spellStart"/>
-      <w:r>
-        <w:t>ecc</w:t>
-      </w:r>
-      <w:proofErr w:type="spellEnd"/>
-    </w:p>
-    <w:p>
-      <w:pPr>
-        <w:pStyle w:val="Titolo2"/>
-      </w:pPr>
-      <w:r>
-        <w:t>Considerazioni personali</w:t>
-      </w:r>
-    </w:p>
-    <w:p>
-      <w:r>
         <w:t xml:space="preserve">Cosa ho imparato in questo progetto? </w:t>
       </w:r>
       <w:proofErr w:type="spellStart"/>
@@ -2983,7 +3162,6 @@
         </w:numPr>
       </w:pPr>
       <w:r>
-        <w:lastRenderedPageBreak/>
         <w:t>Eventuale titolo della pagina (in italico),</w:t>
       </w:r>
     </w:p>
@@ -3015,7 +3193,7 @@
           <w:lang w:val="en-GB"/>
         </w:rPr>
       </w:pPr>
-      <w:hyperlink r:id="rId7" w:history="1">
+      <w:hyperlink r:id="rId8" w:history="1">
         <w:r>
           <w:rPr>
             <w:color w:val="0366D6"/>
@@ -3157,6 +3335,7 @@
         </w:numPr>
       </w:pPr>
       <w:r>
+        <w:lastRenderedPageBreak/>
         <w:t>…</w:t>
       </w:r>
     </w:p>

</xml_diff>

<commit_message>
aggiunta documentazione sui pezzi su misura
Ho aggiunto una parte di documentazione sui pezzi su misura ottenuti con l'aiuto del professore Petrini.
</commit_message>
<xml_diff>
--- a/Documentazione/Documentazione.docx
+++ b/Documentazione/Documentazione.docx
@@ -354,6 +354,7 @@
           </w:tcPr>
           <w:p>
             <w:r>
+              <w:lastRenderedPageBreak/>
               <w:t>REQ-001</w:t>
             </w:r>
           </w:p>
@@ -396,7 +397,6 @@
           </w:tcPr>
           <w:p>
             <w:r>
-              <w:lastRenderedPageBreak/>
               <w:t>REQ-002</w:t>
             </w:r>
           </w:p>
@@ -819,6 +819,7 @@
     </w:p>
     <w:p>
       <w:r>
+        <w:lastRenderedPageBreak/>
         <w:t>I casi d’uso rappresentano l’interazione tra i vari attori e le funzionalità del prodotto.</w:t>
       </w:r>
     </w:p>
@@ -882,7 +883,7 @@
                     </pic:cNvPicPr>
                   </pic:nvPicPr>
                   <pic:blipFill>
-                    <a:blip r:embed="rId5" cstate="print">
+                    <a:blip r:embed="rId7" cstate="print">
                       <a:extLst>
                         <a:ext uri="{28A0092B-C50C-407E-A947-70E740481C1C}">
                           <a14:useLocalDpi xmlns:a14="http://schemas.microsoft.com/office/drawing/2010/main" val="0"/>
@@ -1120,7 +1121,11 @@
         <w:t xml:space="preserve">, i </w:t>
       </w:r>
       <w:r>
-        <w:t xml:space="preserve">cingoli che sono di marca “lego”. Per quanto riguarda l’alimentazione utilizzeremo un </w:t>
+        <w:t xml:space="preserve">cingoli che sono di marca “lego”. Per quanto riguarda l’alimentazione utilizzeremo </w:t>
+      </w:r>
+      <w:r>
+        <w:lastRenderedPageBreak/>
+        <w:t xml:space="preserve">un </w:t>
       </w:r>
       <w:proofErr w:type="spellStart"/>
       <w:r>
@@ -1185,11 +1190,7 @@
         <w:t xml:space="preserve"> ci s</w:t>
       </w:r>
       <w:r>
-        <w:t xml:space="preserve">aranno collegati i due </w:t>
-      </w:r>
-      <w:r>
-        <w:lastRenderedPageBreak/>
-        <w:t xml:space="preserve">controller che permetteranno </w:t>
+        <w:t xml:space="preserve">aranno collegati i due controller che permetteranno </w:t>
       </w:r>
       <w:proofErr w:type="spellStart"/>
       <w:r>
@@ -1483,6 +1484,7 @@
         <w:pStyle w:val="Titolo2"/>
       </w:pPr>
       <w:r>
+        <w:lastRenderedPageBreak/>
         <w:t>Design</w:t>
       </w:r>
     </w:p>
@@ -1512,11 +1514,7 @@
       </w:r>
       <w:proofErr w:type="spellEnd"/>
       <w:r>
-        <w:t xml:space="preserve"> al massimo il motore raggiungerà la velocità massima e portandolo al minimo il </w:t>
-      </w:r>
-      <w:r>
-        <w:lastRenderedPageBreak/>
-        <w:t xml:space="preserve">motore sarà fermo. Questo è il nostro progetto per quanto riguarda il design </w:t>
+        <w:t xml:space="preserve"> al massimo il motore raggiungerà la velocità massima e portandolo al minimo il motore sarà fermo. Questo è il nostro progetto per quanto riguarda il design </w:t>
       </w:r>
       <w:r>
         <w:rPr>
@@ -1556,7 +1554,7 @@
                     </pic:cNvPicPr>
                   </pic:nvPicPr>
                   <pic:blipFill>
-                    <a:blip r:embed="rId6" cstate="print">
+                    <a:blip r:embed="rId8" cstate="print">
                       <a:extLst>
                         <a:ext uri="{28A0092B-C50C-407E-A947-70E740481C1C}">
                           <a14:useLocalDpi xmlns:a14="http://schemas.microsoft.com/office/drawing/2010/main" val="0"/>
@@ -1663,7 +1661,7 @@
                     </pic:cNvPicPr>
                   </pic:nvPicPr>
                   <pic:blipFill>
-                    <a:blip r:embed="rId7" cstate="print">
+                    <a:blip r:embed="rId9" cstate="print">
                       <a:extLst>
                         <a:ext uri="{28A0092B-C50C-407E-A947-70E740481C1C}">
                           <a14:useLocalDpi xmlns:a14="http://schemas.microsoft.com/office/drawing/2010/main" val="0"/>
@@ -1707,123 +1705,247 @@
       </w:r>
       <w:proofErr w:type="spellStart"/>
       <w:r>
-        <w:t>power</w:t>
-      </w:r>
+        <w:t>powerbank</w:t>
+      </w:r>
+      <w:proofErr w:type="spellEnd"/>
+      <w:r>
+        <w:t>:</w:t>
+      </w:r>
+    </w:p>
+    <w:p/>
+    <w:p>
+      <w:r>
+        <w:lastRenderedPageBreak/>
+        <w:t xml:space="preserve">Come si può vedere dallo schema la </w:t>
+      </w:r>
+      <w:proofErr w:type="spellStart"/>
+      <w:r>
+        <w:t>powerbank</w:t>
+      </w:r>
+      <w:proofErr w:type="spellEnd"/>
+      <w:r>
+        <w:t xml:space="preserve"> alimenta </w:t>
+      </w:r>
+      <w:proofErr w:type="spellStart"/>
+      <w:r>
+        <w:t>l’arduino</w:t>
+      </w:r>
+      <w:proofErr w:type="spellEnd"/>
+      <w:r>
+        <w:t xml:space="preserve"> tramite la porta da 5V e 1A. </w:t>
+      </w:r>
+      <w:proofErr w:type="spellStart"/>
+      <w:r>
+        <w:t>L’arduino</w:t>
+      </w:r>
+      <w:proofErr w:type="spellEnd"/>
+      <w:r>
+        <w:t xml:space="preserve"> (Arduino Mega) si occupa di alimentare e gestire il modulo </w:t>
+      </w:r>
+      <w:proofErr w:type="spellStart"/>
+      <w:r>
+        <w:t>bluetooth</w:t>
+      </w:r>
+      <w:proofErr w:type="spellEnd"/>
+      <w:r>
+        <w:t xml:space="preserve"> HC-05 e di gestire i </w:t>
+      </w:r>
+      <w:proofErr w:type="spellStart"/>
+      <w:r>
+        <w:t>step</w:t>
+      </w:r>
+      <w:proofErr w:type="spellEnd"/>
+      <w:r>
+        <w:t xml:space="preserve"> </w:t>
+      </w:r>
+      <w:proofErr w:type="spellStart"/>
+      <w:r>
+        <w:t>motor</w:t>
+      </w:r>
+      <w:proofErr w:type="spellEnd"/>
+      <w:r>
+        <w:t xml:space="preserve"> SM1 e SM2 tramite i rispettivi controller Controller1 e Controller2. Mentre la porta 5V/2A della </w:t>
+      </w:r>
+      <w:proofErr w:type="spellStart"/>
+      <w:r>
+        <w:t>powerbank</w:t>
+      </w:r>
+      <w:proofErr w:type="spellEnd"/>
+      <w:r>
+        <w:t xml:space="preserve"> viene utilizzata per alimentare i due controller (Controller1 e Controller2) e i due </w:t>
+      </w:r>
+      <w:proofErr w:type="spellStart"/>
+      <w:r>
+        <w:t>step</w:t>
+      </w:r>
+      <w:proofErr w:type="spellEnd"/>
+      <w:r>
+        <w:t xml:space="preserve"> </w:t>
+      </w:r>
+      <w:proofErr w:type="spellStart"/>
+      <w:r>
+        <w:t>motor</w:t>
+      </w:r>
+      <w:proofErr w:type="spellEnd"/>
+      <w:r>
+        <w:t xml:space="preserve"> (SM1 e SM2). Per quanto riguarda la connessione </w:t>
+      </w:r>
+      <w:proofErr w:type="spellStart"/>
+      <w:r>
+        <w:t>wirelesss</w:t>
+      </w:r>
+      <w:proofErr w:type="spellEnd"/>
+      <w:r>
+        <w:t xml:space="preserve"> con il dispositivo mobile utilizziamo il modulo HC-05 per gestirla tramite </w:t>
+      </w:r>
+      <w:proofErr w:type="spellStart"/>
+      <w:r>
+        <w:t>bluetooth</w:t>
+      </w:r>
+      <w:proofErr w:type="spellEnd"/>
+      <w:r>
+        <w:t>.</w:t>
+      </w:r>
+    </w:p>
+    <w:p>
+      <w:pPr>
+        <w:pStyle w:val="Titolo1"/>
+      </w:pPr>
+      <w:r>
+        <w:t>Implementazione</w:t>
+      </w:r>
+    </w:p>
+    <w:p>
+      <w:pPr>
+        <w:pStyle w:val="Titolo2"/>
+      </w:pPr>
+      <w:r>
+        <w:t>Parte hardware</w:t>
+      </w:r>
+    </w:p>
+    <w:p>
+      <w:r>
+        <w:rPr>
+          <w:noProof/>
+        </w:rPr>
+        <w:drawing>
+          <wp:anchor distT="0" distB="0" distL="114300" distR="114300" simplePos="0" relativeHeight="251661312" behindDoc="1" locked="0" layoutInCell="1" allowOverlap="1">
+            <wp:simplePos x="0" y="0"/>
+            <wp:positionH relativeFrom="margin">
+              <wp:align>left</wp:align>
+            </wp:positionH>
+            <wp:positionV relativeFrom="paragraph">
+              <wp:posOffset>650367</wp:posOffset>
+            </wp:positionV>
+            <wp:extent cx="2186940" cy="2121535"/>
+            <wp:effectExtent l="0" t="0" r="3810" b="0"/>
+            <wp:wrapTight wrapText="bothSides">
+              <wp:wrapPolygon edited="0">
+                <wp:start x="0" y="0"/>
+                <wp:lineTo x="0" y="21335"/>
+                <wp:lineTo x="21449" y="21335"/>
+                <wp:lineTo x="21449" y="0"/>
+                <wp:lineTo x="0" y="0"/>
+              </wp:wrapPolygon>
+            </wp:wrapTight>
+            <wp:docPr id="4" name="Immagine 4"/>
+            <wp:cNvGraphicFramePr>
+              <a:graphicFrameLocks xmlns:a="http://schemas.openxmlformats.org/drawingml/2006/main" noChangeAspect="1"/>
+            </wp:cNvGraphicFramePr>
+            <a:graphic xmlns:a="http://schemas.openxmlformats.org/drawingml/2006/main">
+              <a:graphicData uri="http://schemas.openxmlformats.org/drawingml/2006/picture">
+                <pic:pic xmlns:pic="http://schemas.openxmlformats.org/drawingml/2006/picture">
+                  <pic:nvPicPr>
+                    <pic:cNvPr id="1" name=""/>
+                    <pic:cNvPicPr/>
+                  </pic:nvPicPr>
+                  <pic:blipFill rotWithShape="1">
+                    <a:blip r:embed="rId10" cstate="print">
+                      <a:extLst>
+                        <a:ext uri="{28A0092B-C50C-407E-A947-70E740481C1C}">
+                          <a14:useLocalDpi xmlns:a14="http://schemas.microsoft.com/office/drawing/2010/main" val="0"/>
+                        </a:ext>
+                      </a:extLst>
+                    </a:blip>
+                    <a:srcRect t="1" b="45430"/>
+                    <a:stretch/>
+                  </pic:blipFill>
+                  <pic:spPr bwMode="auto">
+                    <a:xfrm>
+                      <a:off x="0" y="0"/>
+                      <a:ext cx="2191181" cy="2125820"/>
+                    </a:xfrm>
+                    <a:prstGeom prst="rect">
+                      <a:avLst/>
+                    </a:prstGeom>
+                    <a:ln>
+                      <a:noFill/>
+                    </a:ln>
+                    <a:extLst>
+                      <a:ext uri="{53640926-AAD7-44D8-BBD7-CCE9431645EC}">
+                        <a14:shadowObscured xmlns:a14="http://schemas.microsoft.com/office/drawing/2010/main"/>
+                      </a:ext>
+                    </a:extLst>
+                  </pic:spPr>
+                </pic:pic>
+              </a:graphicData>
+            </a:graphic>
+            <wp14:sizeRelH relativeFrom="margin">
+              <wp14:pctWidth>0</wp14:pctWidth>
+            </wp14:sizeRelH>
+            <wp14:sizeRelV relativeFrom="margin">
+              <wp14:pctHeight>0</wp14:pctHeight>
+            </wp14:sizeRelV>
+          </wp:anchor>
+        </w:drawing>
+      </w:r>
+      <w:r>
+        <w:t xml:space="preserve">Grazie al contributo del professore Petrini abbiamo potuto ottenere dei pezzi su misura per il nostro </w:t>
+      </w:r>
+      <w:proofErr w:type="spellStart"/>
+      <w:r>
+        <w:t>Tankino</w:t>
+      </w:r>
+      <w:proofErr w:type="spellEnd"/>
+      <w:r>
+        <w:t xml:space="preserve">. Abbiamo così ottenuto le due tavole di legno e le ruote per </w:t>
+      </w:r>
+      <w:r>
+        <w:t>muovere i cingoli in plexiglas.</w:t>
+      </w:r>
+    </w:p>
+    <w:p>
+      <w:r>
+        <w:rPr>
+          <w:noProof/>
+        </w:rPr>
+        <w:t>In questa foto si possono vedere le due ruote in plexiglas incollate ai due motori nema 8.</w:t>
+      </w:r>
+    </w:p>
+    <w:p>
+      <w:pPr>
+        <w:rPr>
+          <w:noProof/>
+        </w:rPr>
+      </w:pPr>
+      <w:r>
+        <w:rPr>
+          <w:noProof/>
+        </w:rPr>
+        <w:t>Abbiamo preferito delle ruote personalizzate rispetto quelle lego per ragioni di solidità, lavorabilità ed estetica.</w:t>
+      </w:r>
+    </w:p>
+    <w:p>
+      <w:r>
+        <w:t>Per quanto riguarda i cingoli invece abbiamo tenuto quelli lego e perciò anche la forma delle nostre ruote combacia con quella delle ruote lego in modo da aderire bene ad essi.</w:t>
+      </w:r>
+    </w:p>
+    <w:p>
       <w:bookmarkStart w:id="0" w:name="_GoBack"/>
       <w:bookmarkEnd w:id="0"/>
-      <w:r>
-        <w:t>bank</w:t>
-      </w:r>
-      <w:proofErr w:type="spellEnd"/>
-      <w:r>
-        <w:t>:</w:t>
-      </w:r>
-    </w:p>
-    <w:p/>
-    <w:p>
-      <w:r>
-        <w:t xml:space="preserve">Come si può vedere dallo schema la </w:t>
-      </w:r>
-      <w:proofErr w:type="spellStart"/>
-      <w:r>
-        <w:t>powerbank</w:t>
-      </w:r>
-      <w:proofErr w:type="spellEnd"/>
-      <w:r>
-        <w:t xml:space="preserve"> alimenta </w:t>
-      </w:r>
-      <w:proofErr w:type="spellStart"/>
-      <w:r>
-        <w:t>l’arduino</w:t>
-      </w:r>
-      <w:proofErr w:type="spellEnd"/>
-      <w:r>
-        <w:t xml:space="preserve"> tramite la porta da 5V e 1A. </w:t>
-      </w:r>
-      <w:proofErr w:type="spellStart"/>
-      <w:r>
-        <w:t>L’arduino</w:t>
-      </w:r>
-      <w:proofErr w:type="spellEnd"/>
-      <w:r>
-        <w:t xml:space="preserve"> (Arduino Mega) si occupa di alimentare e gestire il modulo </w:t>
-      </w:r>
-      <w:proofErr w:type="spellStart"/>
-      <w:r>
-        <w:t>bluetooth</w:t>
-      </w:r>
-      <w:proofErr w:type="spellEnd"/>
-      <w:r>
-        <w:t xml:space="preserve"> HC-05 e di gestire i </w:t>
-      </w:r>
-      <w:proofErr w:type="spellStart"/>
-      <w:r>
-        <w:t>step</w:t>
-      </w:r>
-      <w:proofErr w:type="spellEnd"/>
-      <w:r>
-        <w:t xml:space="preserve"> </w:t>
-      </w:r>
-      <w:proofErr w:type="spellStart"/>
-      <w:r>
-        <w:t>motor</w:t>
-      </w:r>
-      <w:proofErr w:type="spellEnd"/>
-      <w:r>
-        <w:t xml:space="preserve"> SM1 e SM2 tramite i rispettivi controller Controller1 e Controller2. Mentre la porta 5V/2A della </w:t>
-      </w:r>
-      <w:proofErr w:type="spellStart"/>
-      <w:r>
-        <w:t>powerbank</w:t>
-      </w:r>
-      <w:proofErr w:type="spellEnd"/>
-      <w:r>
-        <w:t xml:space="preserve"> viene utilizzata per alimentare i due controller (Controller1 e Controller2) e i due </w:t>
-      </w:r>
-      <w:proofErr w:type="spellStart"/>
-      <w:r>
-        <w:t>step</w:t>
-      </w:r>
-      <w:proofErr w:type="spellEnd"/>
-      <w:r>
-        <w:t xml:space="preserve"> </w:t>
-      </w:r>
-      <w:proofErr w:type="spellStart"/>
-      <w:r>
-        <w:t>motor</w:t>
-      </w:r>
-      <w:proofErr w:type="spellEnd"/>
-      <w:r>
-        <w:t xml:space="preserve"> (SM1 e SM2). Per quanto riguarda la connessione </w:t>
-      </w:r>
-      <w:proofErr w:type="spellStart"/>
-      <w:r>
-        <w:t>wirelesss</w:t>
-      </w:r>
-      <w:proofErr w:type="spellEnd"/>
-      <w:r>
-        <w:t xml:space="preserve"> con il dispositivo mobile utilizziamo il modulo HC-05 per gestirla tramite </w:t>
-      </w:r>
-      <w:proofErr w:type="spellStart"/>
-      <w:r>
-        <w:t>bluetooth</w:t>
-      </w:r>
-      <w:proofErr w:type="spellEnd"/>
-      <w:r>
-        <w:t>.</w:t>
-      </w:r>
-    </w:p>
-    <w:p>
-      <w:pPr>
-        <w:pStyle w:val="Titolo1"/>
-      </w:pPr>
-      <w:r>
-        <w:t>Implementazione</w:t>
-      </w:r>
-    </w:p>
-    <w:p>
-      <w:r>
-        <w:lastRenderedPageBreak/>
+    </w:p>
+    <w:p>
+      <w:r>
         <w:t>In questo capitolo dovrà essere mostrato come è stato realizzato il lavoro. Questa parte può differenziarsi dalla progettazione in quanto il risultato ottenuto non per forza può essere come era stato progettato.</w:t>
       </w:r>
     </w:p>
@@ -2361,6 +2483,7 @@
               <w:shd w:val="clear" w:color="auto" w:fill="auto"/>
             </w:pPr>
             <w:r>
+              <w:lastRenderedPageBreak/>
               <w:t>Risultati attesi</w:t>
             </w:r>
           </w:p>
@@ -2687,7 +2810,6 @@
               <w:shd w:val="clear" w:color="auto" w:fill="auto"/>
             </w:pPr>
             <w:r>
-              <w:lastRenderedPageBreak/>
               <w:t>Nome</w:t>
             </w:r>
           </w:p>
@@ -2951,7 +3073,6 @@
     </w:p>
     <w:p>
       <w:r>
-        <w:lastRenderedPageBreak/>
         <w:t xml:space="preserve">Cosa ho imparato in questo progetto? </w:t>
       </w:r>
       <w:proofErr w:type="spellStart"/>
@@ -3053,6 +3174,7 @@
         </w:numPr>
       </w:pPr>
       <w:r>
+        <w:lastRenderedPageBreak/>
         <w:t>Cognome e nome (o iniziali) dell’autore o degli autori, o nome dell’organizzazione,</w:t>
       </w:r>
     </w:p>
@@ -3193,7 +3315,7 @@
           <w:lang w:val="en-GB"/>
         </w:rPr>
       </w:pPr>
-      <w:hyperlink r:id="rId8" w:history="1">
+      <w:hyperlink r:id="rId11" w:history="1">
         <w:r>
           <w:rPr>
             <w:color w:val="0366D6"/>
@@ -3335,12 +3457,12 @@
         </w:numPr>
       </w:pPr>
       <w:r>
-        <w:lastRenderedPageBreak/>
         <w:t>…</w:t>
       </w:r>
     </w:p>
     <w:p/>
     <w:sectPr>
+      <w:footerReference w:type="default" r:id="rId12"/>
       <w:pgSz w:w="11906" w:h="16838"/>
       <w:pgMar w:top="1417" w:right="1134" w:bottom="1134" w:left="1134" w:header="708" w:footer="708" w:gutter="0"/>
       <w:cols w:space="708"/>
@@ -3348,6 +3470,102 @@
     </w:sectPr>
   </w:body>
 </w:document>
+</file>
+
+<file path=word/endnotes.xml><?xml version="1.0" encoding="utf-8"?>
+<w:endnotes xmlns:wpc="http://schemas.microsoft.com/office/word/2010/wordprocessingCanvas" xmlns:mc="http://schemas.openxmlformats.org/markup-compatibility/2006" xmlns:o="urn:schemas-microsoft-com:office:office" xmlns:r="http://schemas.openxmlformats.org/officeDocument/2006/relationships" xmlns:m="http://schemas.openxmlformats.org/officeDocument/2006/math" xmlns:v="urn:schemas-microsoft-com:vml" xmlns:wp14="http://schemas.microsoft.com/office/word/2010/wordprocessingDrawing" xmlns:wp="http://schemas.openxmlformats.org/drawingml/2006/wordprocessingDrawing" xmlns:w10="urn:schemas-microsoft-com:office:word" xmlns:w="http://schemas.openxmlformats.org/wordprocessingml/2006/main" xmlns:w14="http://schemas.microsoft.com/office/word/2010/wordml" xmlns:w15="http://schemas.microsoft.com/office/word/2012/wordml" xmlns:wpg="http://schemas.microsoft.com/office/word/2010/wordprocessingGroup" xmlns:wpi="http://schemas.microsoft.com/office/word/2010/wordprocessingInk" xmlns:wne="http://schemas.microsoft.com/office/word/2006/wordml" xmlns:wps="http://schemas.microsoft.com/office/word/2010/wordprocessingShape" mc:Ignorable="w14 w15 wp14">
+  <w:endnote w:type="separator" w:id="-1">
+    <w:p>
+      <w:pPr>
+        <w:spacing w:after="0"/>
+      </w:pPr>
+      <w:r>
+        <w:separator/>
+      </w:r>
+    </w:p>
+  </w:endnote>
+  <w:endnote w:type="continuationSeparator" w:id="0">
+    <w:p>
+      <w:pPr>
+        <w:spacing w:after="0"/>
+      </w:pPr>
+      <w:r>
+        <w:continuationSeparator/>
+      </w:r>
+    </w:p>
+  </w:endnote>
+</w:endnotes>
+</file>
+
+<file path=word/footer1.xml><?xml version="1.0" encoding="utf-8"?>
+<w:ftr xmlns:wpc="http://schemas.microsoft.com/office/word/2010/wordprocessingCanvas" xmlns:mc="http://schemas.openxmlformats.org/markup-compatibility/2006" xmlns:o="urn:schemas-microsoft-com:office:office" xmlns:r="http://schemas.openxmlformats.org/officeDocument/2006/relationships" xmlns:m="http://schemas.openxmlformats.org/officeDocument/2006/math" xmlns:v="urn:schemas-microsoft-com:vml" xmlns:wp14="http://schemas.microsoft.com/office/word/2010/wordprocessingDrawing" xmlns:wp="http://schemas.openxmlformats.org/drawingml/2006/wordprocessingDrawing" xmlns:w10="urn:schemas-microsoft-com:office:word" xmlns:w="http://schemas.openxmlformats.org/wordprocessingml/2006/main" xmlns:w14="http://schemas.microsoft.com/office/word/2010/wordml" xmlns:w15="http://schemas.microsoft.com/office/word/2012/wordml" xmlns:wpg="http://schemas.microsoft.com/office/word/2010/wordprocessingGroup" xmlns:wpi="http://schemas.microsoft.com/office/word/2010/wordprocessingInk" xmlns:wne="http://schemas.microsoft.com/office/word/2006/wordml" xmlns:wps="http://schemas.microsoft.com/office/word/2010/wordprocessingShape" mc:Ignorable="w14 w15 wp14">
+  <w:sdt>
+    <w:sdtPr>
+      <w:id w:val="-396826415"/>
+      <w:docPartObj>
+        <w:docPartGallery w:val="Page Numbers (Bottom of Page)"/>
+        <w:docPartUnique/>
+      </w:docPartObj>
+    </w:sdtPr>
+    <w:sdtContent>
+      <w:p>
+        <w:pPr>
+          <w:pStyle w:val="Pidipagina"/>
+          <w:jc w:val="center"/>
+        </w:pPr>
+        <w:r>
+          <w:fldChar w:fldCharType="begin"/>
+        </w:r>
+        <w:r>
+          <w:instrText>PAGE   \* MERGEFORMAT</w:instrText>
+        </w:r>
+        <w:r>
+          <w:fldChar w:fldCharType="separate"/>
+        </w:r>
+        <w:r>
+          <w:rPr>
+            <w:noProof/>
+            <w:lang w:val="it-IT"/>
+          </w:rPr>
+          <w:t>6</w:t>
+        </w:r>
+        <w:r>
+          <w:fldChar w:fldCharType="end"/>
+        </w:r>
+      </w:p>
+    </w:sdtContent>
+  </w:sdt>
+  <w:p>
+    <w:pPr>
+      <w:pStyle w:val="Pidipagina"/>
+    </w:pPr>
+  </w:p>
+</w:ftr>
+</file>
+
+<file path=word/footnotes.xml><?xml version="1.0" encoding="utf-8"?>
+<w:footnotes xmlns:wpc="http://schemas.microsoft.com/office/word/2010/wordprocessingCanvas" xmlns:mc="http://schemas.openxmlformats.org/markup-compatibility/2006" xmlns:o="urn:schemas-microsoft-com:office:office" xmlns:r="http://schemas.openxmlformats.org/officeDocument/2006/relationships" xmlns:m="http://schemas.openxmlformats.org/officeDocument/2006/math" xmlns:v="urn:schemas-microsoft-com:vml" xmlns:wp14="http://schemas.microsoft.com/office/word/2010/wordprocessingDrawing" xmlns:wp="http://schemas.openxmlformats.org/drawingml/2006/wordprocessingDrawing" xmlns:w10="urn:schemas-microsoft-com:office:word" xmlns:w="http://schemas.openxmlformats.org/wordprocessingml/2006/main" xmlns:w14="http://schemas.microsoft.com/office/word/2010/wordml" xmlns:w15="http://schemas.microsoft.com/office/word/2012/wordml" xmlns:wpg="http://schemas.microsoft.com/office/word/2010/wordprocessingGroup" xmlns:wpi="http://schemas.microsoft.com/office/word/2010/wordprocessingInk" xmlns:wne="http://schemas.microsoft.com/office/word/2006/wordml" xmlns:wps="http://schemas.microsoft.com/office/word/2010/wordprocessingShape" mc:Ignorable="w14 w15 wp14">
+  <w:footnote w:type="separator" w:id="-1">
+    <w:p>
+      <w:pPr>
+        <w:spacing w:after="0"/>
+      </w:pPr>
+      <w:r>
+        <w:separator/>
+      </w:r>
+    </w:p>
+  </w:footnote>
+  <w:footnote w:type="continuationSeparator" w:id="0">
+    <w:p>
+      <w:pPr>
+        <w:spacing w:after="0"/>
+      </w:pPr>
+      <w:r>
+        <w:continuationSeparator/>
+      </w:r>
+    </w:p>
+  </w:footnote>
+</w:footnotes>
 </file>
 
 <file path=word/numbering.xml><?xml version="1.0" encoding="utf-8"?>
@@ -7107,6 +7325,66 @@
       <w:contextualSpacing/>
     </w:pPr>
   </w:style>
+  <w:style w:type="paragraph" w:styleId="Intestazione">
+    <w:name w:val="header"/>
+    <w:basedOn w:val="Normale"/>
+    <w:link w:val="IntestazioneCarattere"/>
+    <w:uiPriority w:val="99"/>
+    <w:unhideWhenUsed/>
+    <w:rsid w:val="00A61C20"/>
+    <w:pPr>
+      <w:tabs>
+        <w:tab w:val="center" w:pos="4819"/>
+        <w:tab w:val="right" w:pos="9638"/>
+      </w:tabs>
+      <w:spacing w:after="0"/>
+    </w:pPr>
+  </w:style>
+  <w:style w:type="character" w:customStyle="1" w:styleId="IntestazioneCarattere">
+    <w:name w:val="Intestazione Carattere"/>
+    <w:basedOn w:val="Carpredefinitoparagrafo"/>
+    <w:link w:val="Intestazione"/>
+    <w:uiPriority w:val="99"/>
+    <w:rsid w:val="00A61C20"/>
+    <w:rPr>
+      <w:rFonts w:ascii="Segoe UI" w:eastAsia="Times New Roman" w:hAnsi="Segoe UI" w:cs="Segoe UI"/>
+      <w:color w:val="24292E"/>
+      <w:sz w:val="24"/>
+      <w:szCs w:val="24"/>
+      <w:shd w:val="clear" w:color="auto" w:fill="FFFFFF"/>
+      <w:lang w:eastAsia="it-CH"/>
+    </w:rPr>
+  </w:style>
+  <w:style w:type="paragraph" w:styleId="Pidipagina">
+    <w:name w:val="footer"/>
+    <w:basedOn w:val="Normale"/>
+    <w:link w:val="PidipaginaCarattere"/>
+    <w:uiPriority w:val="99"/>
+    <w:unhideWhenUsed/>
+    <w:rsid w:val="00A61C20"/>
+    <w:pPr>
+      <w:tabs>
+        <w:tab w:val="center" w:pos="4819"/>
+        <w:tab w:val="right" w:pos="9638"/>
+      </w:tabs>
+      <w:spacing w:after="0"/>
+    </w:pPr>
+  </w:style>
+  <w:style w:type="character" w:customStyle="1" w:styleId="PidipaginaCarattere">
+    <w:name w:val="Piè di pagina Carattere"/>
+    <w:basedOn w:val="Carpredefinitoparagrafo"/>
+    <w:link w:val="Pidipagina"/>
+    <w:uiPriority w:val="99"/>
+    <w:rsid w:val="00A61C20"/>
+    <w:rPr>
+      <w:rFonts w:ascii="Segoe UI" w:eastAsia="Times New Roman" w:hAnsi="Segoe UI" w:cs="Segoe UI"/>
+      <w:color w:val="24292E"/>
+      <w:sz w:val="24"/>
+      <w:szCs w:val="24"/>
+      <w:shd w:val="clear" w:color="auto" w:fill="FFFFFF"/>
+      <w:lang w:eastAsia="it-CH"/>
+    </w:rPr>
+  </w:style>
 </w:styles>
 </file>
 

</xml_diff>

<commit_message>
documentata parte dell'installazione dell'HC-05
Ho documentato parte dell'installazione e configurazione del modulo HC-05.
</commit_message>
<xml_diff>
--- a/Documentazione/Documentazione.docx
+++ b/Documentazione/Documentazione.docx
@@ -1490,15 +1490,13 @@
     </w:p>
     <w:p>
       <w:r>
-        <w:t>L’interfaccia dell’</w:t>
-      </w:r>
-      <w:proofErr w:type="spellStart"/>
-      <w:r>
-        <w:t>applcazione</w:t>
-      </w:r>
-      <w:proofErr w:type="spellEnd"/>
-      <w:r>
-        <w:t xml:space="preserve"> per mobile sarà molto semplice, sarà basata su due </w:t>
+        <w:t>L’interfaccia dell’appl</w:t>
+      </w:r>
+      <w:r>
+        <w:t>i</w:t>
+      </w:r>
+      <w:r>
+        <w:t xml:space="preserve">cazione per mobile sarà molto semplice, sarà basata su due </w:t>
       </w:r>
       <w:proofErr w:type="spellStart"/>
       <w:r>
@@ -1825,6 +1823,192 @@
     </w:p>
     <w:p>
       <w:r>
+        <w:t xml:space="preserve">Per gestire il </w:t>
+      </w:r>
+      <w:proofErr w:type="spellStart"/>
+      <w:r>
+        <w:t>bluetooth</w:t>
+      </w:r>
+      <w:proofErr w:type="spellEnd"/>
+      <w:r>
+        <w:t xml:space="preserve"> abbiamo usato l’HC-05 e per utilizzarlo abbiamo usato questo schema:</w:t>
+      </w:r>
+    </w:p>
+    <w:p>
+      <w:r>
+        <w:rPr>
+          <w:noProof/>
+        </w:rPr>
+        <w:drawing>
+          <wp:inline distT="0" distB="0" distL="0" distR="0" wp14:anchorId="569865EF" wp14:editId="10371B35">
+            <wp:extent cx="6112510" cy="2447925"/>
+            <wp:effectExtent l="0" t="0" r="2540" b="9525"/>
+            <wp:docPr id="5" name="Immagine 5" descr="C:\Users\mosef\Downloads\6325d296-d244-405b-adee-2c2c8cc2a614.jpg"/>
+            <wp:cNvGraphicFramePr/>
+            <a:graphic xmlns:a="http://schemas.openxmlformats.org/drawingml/2006/main">
+              <a:graphicData uri="http://schemas.openxmlformats.org/drawingml/2006/picture">
+                <pic:pic xmlns:pic="http://schemas.openxmlformats.org/drawingml/2006/picture">
+                  <pic:nvPicPr>
+                    <pic:cNvPr id="4" name="Immagine 4" descr="C:\Users\mosef\Downloads\6325d296-d244-405b-adee-2c2c8cc2a614.jpg"/>
+                    <pic:cNvPicPr/>
+                  </pic:nvPicPr>
+                  <pic:blipFill>
+                    <a:blip r:embed="rId10">
+                      <a:extLst>
+                        <a:ext uri="{28A0092B-C50C-407E-A947-70E740481C1C}">
+                          <a14:useLocalDpi xmlns:a14="http://schemas.microsoft.com/office/drawing/2010/main" val="0"/>
+                        </a:ext>
+                      </a:extLst>
+                    </a:blip>
+                    <a:srcRect/>
+                    <a:stretch>
+                      <a:fillRect/>
+                    </a:stretch>
+                  </pic:blipFill>
+                  <pic:spPr bwMode="auto">
+                    <a:xfrm>
+                      <a:off x="0" y="0"/>
+                      <a:ext cx="6112510" cy="2447925"/>
+                    </a:xfrm>
+                    <a:prstGeom prst="rect">
+                      <a:avLst/>
+                    </a:prstGeom>
+                    <a:noFill/>
+                    <a:ln>
+                      <a:noFill/>
+                    </a:ln>
+                  </pic:spPr>
+                </pic:pic>
+              </a:graphicData>
+            </a:graphic>
+          </wp:inline>
+        </w:drawing>
+      </w:r>
+    </w:p>
+    <w:p>
+      <w:r>
+        <w:t xml:space="preserve">Collegando l’HC-05 </w:t>
+      </w:r>
+      <w:proofErr w:type="spellStart"/>
+      <w:r>
+        <w:t>all’arduino</w:t>
+      </w:r>
+      <w:proofErr w:type="spellEnd"/>
+      <w:r>
+        <w:t xml:space="preserve"> in questo modo siamo in grado di comunicare con il dispositivo connesso al modulo HC-05 tramite </w:t>
+      </w:r>
+      <w:proofErr w:type="spellStart"/>
+      <w:r>
+        <w:t>bluetooth</w:t>
+      </w:r>
+      <w:proofErr w:type="spellEnd"/>
+      <w:r>
+        <w:t xml:space="preserve">. La comunicazione tra i due componenti avviene tramite i pin RX e TX </w:t>
+      </w:r>
+      <w:proofErr w:type="spellStart"/>
+      <w:r>
+        <w:t>dell’arduino</w:t>
+      </w:r>
+      <w:proofErr w:type="spellEnd"/>
+      <w:r>
+        <w:t xml:space="preserve"> e i pin RXD e TXD del modulo HC-05. </w:t>
+      </w:r>
+    </w:p>
+    <w:p>
+      <w:r>
+        <w:rPr>
+          <w:noProof/>
+        </w:rPr>
+        <w:lastRenderedPageBreak/>
+        <w:drawing>
+          <wp:anchor distT="0" distB="0" distL="114300" distR="114300" simplePos="0" relativeHeight="251662336" behindDoc="0" locked="0" layoutInCell="1" allowOverlap="1">
+            <wp:simplePos x="0" y="0"/>
+            <wp:positionH relativeFrom="margin">
+              <wp:align>center</wp:align>
+            </wp:positionH>
+            <wp:positionV relativeFrom="paragraph">
+              <wp:posOffset>881021</wp:posOffset>
+            </wp:positionV>
+            <wp:extent cx="4688205" cy="2705100"/>
+            <wp:effectExtent l="0" t="0" r="0" b="0"/>
+            <wp:wrapTopAndBottom/>
+            <wp:docPr id="6" name="Immagine 6" descr="https://cdn.instructables.com/FM8/W4A2/HKZAVRT9/FM8W4A2HKZAVRT9.LARGE.jpg?auto=webp&amp;fit=bounds"/>
+            <wp:cNvGraphicFramePr>
+              <a:graphicFrameLocks xmlns:a="http://schemas.openxmlformats.org/drawingml/2006/main" noChangeAspect="1"/>
+            </wp:cNvGraphicFramePr>
+            <a:graphic xmlns:a="http://schemas.openxmlformats.org/drawingml/2006/main">
+              <a:graphicData uri="http://schemas.openxmlformats.org/drawingml/2006/picture">
+                <pic:pic xmlns:pic="http://schemas.openxmlformats.org/drawingml/2006/picture">
+                  <pic:nvPicPr>
+                    <pic:cNvPr id="0" name="Picture 1" descr="https://cdn.instructables.com/FM8/W4A2/HKZAVRT9/FM8W4A2HKZAVRT9.LARGE.jpg?auto=webp&amp;fit=bounds"/>
+                    <pic:cNvPicPr>
+                      <a:picLocks noChangeAspect="1" noChangeArrowheads="1"/>
+                    </pic:cNvPicPr>
+                  </pic:nvPicPr>
+                  <pic:blipFill>
+                    <a:blip r:embed="rId11">
+                      <a:extLst>
+                        <a:ext uri="{28A0092B-C50C-407E-A947-70E740481C1C}">
+                          <a14:useLocalDpi xmlns:a14="http://schemas.microsoft.com/office/drawing/2010/main" val="0"/>
+                        </a:ext>
+                      </a:extLst>
+                    </a:blip>
+                    <a:srcRect/>
+                    <a:stretch>
+                      <a:fillRect/>
+                    </a:stretch>
+                  </pic:blipFill>
+                  <pic:spPr bwMode="auto">
+                    <a:xfrm>
+                      <a:off x="0" y="0"/>
+                      <a:ext cx="4688205" cy="2705100"/>
+                    </a:xfrm>
+                    <a:prstGeom prst="rect">
+                      <a:avLst/>
+                    </a:prstGeom>
+                    <a:noFill/>
+                    <a:ln>
+                      <a:noFill/>
+                    </a:ln>
+                  </pic:spPr>
+                </pic:pic>
+              </a:graphicData>
+            </a:graphic>
+            <wp14:sizeRelH relativeFrom="margin">
+              <wp14:pctWidth>0</wp14:pctWidth>
+            </wp14:sizeRelH>
+            <wp14:sizeRelV relativeFrom="margin">
+              <wp14:pctHeight>0</wp14:pctHeight>
+            </wp14:sizeRelV>
+          </wp:anchor>
+        </w:drawing>
+      </w:r>
+      <w:r>
+        <w:t>Dopodiché abbiamo rinominato il modulo HC-05 in “</w:t>
+      </w:r>
+      <w:proofErr w:type="spellStart"/>
+      <w:r>
+        <w:t>Tankino</w:t>
+      </w:r>
+      <w:proofErr w:type="spellEnd"/>
+      <w:r>
+        <w:t>” per renderlo più riconoscibile alla connessione con il dispositivo mobile. Per farlo abbiamo dovuto utilizzare uno schema diverso perché per modificare il nome e le altre impostazioni del modulo bisogna attivare la “</w:t>
+      </w:r>
+      <w:proofErr w:type="spellStart"/>
+      <w:r>
+        <w:t>Command</w:t>
+      </w:r>
+      <w:proofErr w:type="spellEnd"/>
+      <w:r>
+        <w:t xml:space="preserve"> Mode”.</w:t>
+      </w:r>
+    </w:p>
+    <w:p>
+      <w:bookmarkStart w:id="0" w:name="_GoBack"/>
+      <w:bookmarkEnd w:id="0"/>
+    </w:p>
+    <w:p>
+      <w:r>
         <w:rPr>
           <w:noProof/>
         </w:rPr>
@@ -1860,7 +2044,7 @@
                     <pic:cNvPicPr/>
                   </pic:nvPicPr>
                   <pic:blipFill rotWithShape="1">
-                    <a:blip r:embed="rId10" cstate="print">
+                    <a:blip r:embed="rId12" cstate="print">
                       <a:extLst>
                         <a:ext uri="{28A0092B-C50C-407E-A947-70E740481C1C}">
                           <a14:useLocalDpi xmlns:a14="http://schemas.microsoft.com/office/drawing/2010/main" val="0"/>
@@ -1919,7 +2103,19 @@
         <w:rPr>
           <w:noProof/>
         </w:rPr>
-        <w:t>In questa foto si possono vedere le due ruote in plexiglas incollate ai due motori nema 8.</w:t>
+        <w:t>In questa foto si possono vedere le due ruote in plexiglas</w:t>
+      </w:r>
+      <w:r>
+        <w:rPr>
+          <w:noProof/>
+        </w:rPr>
+        <w:t>s</w:t>
+      </w:r>
+      <w:r>
+        <w:rPr>
+          <w:noProof/>
+        </w:rPr>
+        <w:t xml:space="preserve"> incollate ai due motori nema 8.</w:t>
       </w:r>
     </w:p>
     <w:p>
@@ -1940,10 +2136,7 @@
         <w:t>Per quanto riguarda i cingoli invece abbiamo tenuto quelli lego e perciò anche la forma delle nostre ruote combacia con quella delle ruote lego in modo da aderire bene ad essi.</w:t>
       </w:r>
     </w:p>
-    <w:p>
-      <w:bookmarkStart w:id="0" w:name="_GoBack"/>
-      <w:bookmarkEnd w:id="0"/>
-    </w:p>
+    <w:p/>
     <w:p>
       <w:r>
         <w:t>In questo capitolo dovrà essere mostrato come è stato realizzato il lavoro. Questa parte può differenziarsi dalla progettazione in quanto il risultato ottenuto non per forza può essere come era stato progettato.</w:t>
@@ -1969,6 +2162,7 @@
     </w:p>
     <w:p>
       <w:r>
+        <w:lastRenderedPageBreak/>
         <w:t>Inoltre dovranno essere descritte eventuali varianti di soluzione o scelte di prodotti con motivazione delle scelte.</w:t>
       </w:r>
     </w:p>
@@ -2380,6 +2574,7 @@
               <w:shd w:val="clear" w:color="auto" w:fill="auto"/>
             </w:pPr>
             <w:r>
+              <w:lastRenderedPageBreak/>
               <w:t>Descrizione</w:t>
             </w:r>
           </w:p>
@@ -2483,7 +2678,6 @@
               <w:shd w:val="clear" w:color="auto" w:fill="auto"/>
             </w:pPr>
             <w:r>
-              <w:lastRenderedPageBreak/>
               <w:t>Risultati attesi</w:t>
             </w:r>
           </w:p>
@@ -2894,6 +3088,7 @@
               <w:shd w:val="clear" w:color="auto" w:fill="auto"/>
             </w:pPr>
             <w:r>
+              <w:lastRenderedPageBreak/>
               <w:t>Prerequisiti</w:t>
             </w:r>
           </w:p>
@@ -3106,6 +3301,7 @@
         </w:numPr>
       </w:pPr>
       <w:r>
+        <w:lastRenderedPageBreak/>
         <w:t>Cognome e nome (o iniziali) dell’autore o degli autori, o nome dell’organizzazione,</w:t>
       </w:r>
     </w:p>
@@ -3174,7 +3370,6 @@
         </w:numPr>
       </w:pPr>
       <w:r>
-        <w:lastRenderedPageBreak/>
         <w:t>Cognome e nome (o iniziali) dell’autore o degli autori, o nome dell’organizzazione,</w:t>
       </w:r>
     </w:p>
@@ -3315,7 +3510,7 @@
           <w:lang w:val="en-GB"/>
         </w:rPr>
       </w:pPr>
-      <w:hyperlink r:id="rId11" w:history="1">
+      <w:hyperlink r:id="rId13" w:history="1">
         <w:r>
           <w:rPr>
             <w:color w:val="0366D6"/>
@@ -3462,7 +3657,7 @@
     </w:p>
     <w:p/>
     <w:sectPr>
-      <w:footerReference w:type="default" r:id="rId12"/>
+      <w:footerReference w:type="default" r:id="rId14"/>
       <w:pgSz w:w="11906" w:h="16838"/>
       <w:pgMar w:top="1417" w:right="1134" w:bottom="1134" w:left="1134" w:header="708" w:footer="708" w:gutter="0"/>
       <w:cols w:space="708"/>
@@ -3527,7 +3722,7 @@
             <w:noProof/>
             <w:lang w:val="it-IT"/>
           </w:rPr>
-          <w:t>6</w:t>
+          <w:t>8</w:t>
         </w:r>
         <w:r>
           <w:fldChar w:fldCharType="end"/>

</xml_diff>

<commit_message>
Aggiunta del Gantt Consuntivo
</commit_message>
<xml_diff>
--- a/Documentazione/Documentazione.docx
+++ b/Documentazione/Documentazione.docx
@@ -791,28 +791,16 @@
         </w:tc>
       </w:tr>
     </w:tbl>
-    <w:p/>
     <w:p>
       <w:pPr>
         <w:pStyle w:val="Titolo2"/>
       </w:pPr>
-    </w:p>
-    <w:p>
-      <w:pPr>
-        <w:pStyle w:val="Titolo2"/>
-      </w:pPr>
-    </w:p>
-    <w:p>
-      <w:pPr>
-        <w:pStyle w:val="Titolo2"/>
-      </w:pPr>
       <w:r>
         <w:t>Use case</w:t>
       </w:r>
     </w:p>
     <w:p>
       <w:r>
-        <w:lastRenderedPageBreak/>
         <w:t>I casi d’uso rappresentano l’interazione tra i vari attori e le funzionalità del prodotto.</w:t>
       </w:r>
     </w:p>
@@ -834,6 +822,7 @@
         <w:rPr>
           <w:highlight w:val="green"/>
         </w:rPr>
+        <w:lastRenderedPageBreak/>
         <w:t>Pianificazione</w:t>
       </w:r>
     </w:p>
@@ -899,14 +888,27 @@
                             <w:r>
                               <w:t xml:space="preserve">Figura </w:t>
                             </w:r>
-                            <w:fldSimple w:instr=" SEQ Figura \* ARABIC ">
-                              <w:r>
-                                <w:rPr>
-                                  <w:noProof/>
-                                </w:rPr>
-                                <w:t>1</w:t>
-                              </w:r>
-                            </w:fldSimple>
+                            <w:r>
+                              <w:fldChar w:fldCharType="begin"/>
+                            </w:r>
+                            <w:r>
+                              <w:instrText xml:space="preserve"> SEQ Figura \* ARABIC </w:instrText>
+                            </w:r>
+                            <w:r>
+                              <w:fldChar w:fldCharType="separate"/>
+                            </w:r>
+                            <w:r>
+                              <w:rPr>
+                                <w:noProof/>
+                              </w:rPr>
+                              <w:t>1</w:t>
+                            </w:r>
+                            <w:r>
+                              <w:rPr>
+                                <w:noProof/>
+                              </w:rPr>
+                              <w:fldChar w:fldCharType="end"/>
+                            </w:r>
                             <w:r>
                               <w:t xml:space="preserve"> </w:t>
                             </w:r>
@@ -952,14 +954,27 @@
                       <w:r>
                         <w:t xml:space="preserve">Figura </w:t>
                       </w:r>
-                      <w:fldSimple w:instr=" SEQ Figura \* ARABIC ">
-                        <w:r>
-                          <w:rPr>
-                            <w:noProof/>
-                          </w:rPr>
-                          <w:t>1</w:t>
-                        </w:r>
-                      </w:fldSimple>
+                      <w:r>
+                        <w:fldChar w:fldCharType="begin"/>
+                      </w:r>
+                      <w:r>
+                        <w:instrText xml:space="preserve"> SEQ Figura \* ARABIC </w:instrText>
+                      </w:r>
+                      <w:r>
+                        <w:fldChar w:fldCharType="separate"/>
+                      </w:r>
+                      <w:r>
+                        <w:rPr>
+                          <w:noProof/>
+                        </w:rPr>
+                        <w:t>1</w:t>
+                      </w:r>
+                      <w:r>
+                        <w:rPr>
+                          <w:noProof/>
+                        </w:rPr>
+                        <w:fldChar w:fldCharType="end"/>
+                      </w:r>
                       <w:r>
                         <w:t xml:space="preserve"> </w:t>
                       </w:r>
@@ -1063,6 +1078,8 @@
         </w:rPr>
         <w:t xml:space="preserve"> </w:t>
       </w:r>
+      <w:bookmarkStart w:id="0" w:name="_GoBack"/>
+      <w:bookmarkEnd w:id="0"/>
     </w:p>
     <w:p>
       <w:pPr>
@@ -1222,88 +1239,88 @@
       </w:r>
       <w:proofErr w:type="spellEnd"/>
       <w:r>
-        <w:t xml:space="preserve"> verrà </w:t>
+        <w:t xml:space="preserve"> verrà realizzata in legno. Le ruote</w:t>
+      </w:r>
+      <w:r>
+        <w:t>, prodotte in plexiglass</w:t>
+      </w:r>
+      <w:r>
+        <w:t xml:space="preserve"> saranno collegate tra loro con dei cingoli</w:t>
+      </w:r>
+      <w:r>
+        <w:t xml:space="preserve">, i </w:t>
+      </w:r>
+      <w:r>
+        <w:t xml:space="preserve">cingoli che sono di marca “lego”. Per quanto riguarda l’alimentazione utilizzeremo un </w:t>
+      </w:r>
+      <w:proofErr w:type="spellStart"/>
+      <w:r>
+        <w:t>powerbank</w:t>
+      </w:r>
+      <w:proofErr w:type="spellEnd"/>
+      <w:r>
+        <w:t xml:space="preserve"> con due uscite: una da 1v e 1a e una da 1v e 2a. Nella prima ci collegheremo </w:t>
+      </w:r>
+      <w:proofErr w:type="spellStart"/>
+      <w:r>
+        <w:t>l’arduino</w:t>
+      </w:r>
+      <w:proofErr w:type="spellEnd"/>
+      <w:r>
+        <w:t xml:space="preserve"> mentre la seconda servirà ad alimentare i motori. </w:t>
+      </w:r>
+      <w:proofErr w:type="spellStart"/>
+      <w:r>
+        <w:t>All’arduino</w:t>
+      </w:r>
+      <w:proofErr w:type="spellEnd"/>
+      <w:r>
+        <w:t xml:space="preserve"> ci sarà anche collegato un ricettore </w:t>
+      </w:r>
+      <w:proofErr w:type="spellStart"/>
+      <w:r>
+        <w:t>bluetooth</w:t>
+      </w:r>
+      <w:proofErr w:type="spellEnd"/>
+      <w:r>
+        <w:t xml:space="preserve"> che servirà a controllare il </w:t>
+      </w:r>
+      <w:proofErr w:type="spellStart"/>
+      <w:r>
+        <w:t>Tankino</w:t>
+      </w:r>
+      <w:proofErr w:type="spellEnd"/>
+      <w:r>
+        <w:t xml:space="preserve"> tr</w:t>
+      </w:r>
+      <w:r>
+        <w:t>amite l’applicazione per smartphone.</w:t>
+      </w:r>
+      <w:r>
+        <w:t xml:space="preserve"> </w:t>
+      </w:r>
+      <w:proofErr w:type="gramStart"/>
+      <w:r>
+        <w:t>Inoltre</w:t>
+      </w:r>
+      <w:proofErr w:type="gramEnd"/>
+      <w:r>
+        <w:t xml:space="preserve"> sempre </w:t>
+      </w:r>
+      <w:proofErr w:type="spellStart"/>
+      <w:r>
+        <w:t>all’arduino</w:t>
+      </w:r>
+      <w:proofErr w:type="spellEnd"/>
+      <w:r>
+        <w:t xml:space="preserve"> ci s</w:t>
+      </w:r>
+      <w:r>
+        <w:t xml:space="preserve">aranno collegati i due </w:t>
       </w:r>
       <w:r>
         <w:lastRenderedPageBreak/>
-        <w:t>realizzata in legno. Le ruote</w:t>
-      </w:r>
-      <w:r>
-        <w:t>, prodotte in plexiglass</w:t>
-      </w:r>
-      <w:r>
-        <w:t xml:space="preserve"> saranno collegate tra loro con dei cingoli</w:t>
-      </w:r>
-      <w:r>
-        <w:t xml:space="preserve">, i </w:t>
-      </w:r>
-      <w:r>
-        <w:t xml:space="preserve">cingoli che sono di marca “lego”. Per quanto riguarda l’alimentazione utilizzeremo un </w:t>
-      </w:r>
-      <w:proofErr w:type="spellStart"/>
-      <w:r>
-        <w:t>powerbank</w:t>
-      </w:r>
-      <w:proofErr w:type="spellEnd"/>
-      <w:r>
-        <w:t xml:space="preserve"> con due uscite: una da 1v e 1a e una da 1v e 2a. Nella prima ci collegheremo </w:t>
-      </w:r>
-      <w:proofErr w:type="spellStart"/>
-      <w:r>
-        <w:t>l’arduino</w:t>
-      </w:r>
-      <w:proofErr w:type="spellEnd"/>
-      <w:r>
-        <w:t xml:space="preserve"> mentre la seconda servirà ad alimentare i motori. </w:t>
-      </w:r>
-      <w:proofErr w:type="spellStart"/>
-      <w:r>
-        <w:t>All’arduino</w:t>
-      </w:r>
-      <w:proofErr w:type="spellEnd"/>
-      <w:r>
-        <w:t xml:space="preserve"> ci sarà anche collegato un ricettore </w:t>
-      </w:r>
-      <w:proofErr w:type="spellStart"/>
-      <w:r>
-        <w:t>bluetooth</w:t>
-      </w:r>
-      <w:proofErr w:type="spellEnd"/>
-      <w:r>
-        <w:t xml:space="preserve"> che servirà a controllare il </w:t>
-      </w:r>
-      <w:proofErr w:type="spellStart"/>
-      <w:r>
-        <w:t>Tankino</w:t>
-      </w:r>
-      <w:proofErr w:type="spellEnd"/>
-      <w:r>
-        <w:t xml:space="preserve"> tr</w:t>
-      </w:r>
-      <w:r>
-        <w:t>amite l’applicazione per smartphone.</w:t>
-      </w:r>
-      <w:r>
-        <w:t xml:space="preserve"> </w:t>
-      </w:r>
-      <w:proofErr w:type="gramStart"/>
-      <w:r>
-        <w:t>Inoltre</w:t>
-      </w:r>
-      <w:proofErr w:type="gramEnd"/>
-      <w:r>
-        <w:t xml:space="preserve"> sempre </w:t>
-      </w:r>
-      <w:proofErr w:type="spellStart"/>
-      <w:r>
-        <w:t>all’arduino</w:t>
-      </w:r>
-      <w:proofErr w:type="spellEnd"/>
-      <w:r>
-        <w:t xml:space="preserve"> ci s</w:t>
-      </w:r>
-      <w:r>
-        <w:t xml:space="preserve">aranno collegati i due controller che permetteranno </w:t>
+        <w:t xml:space="preserve">controller che permetteranno </w:t>
       </w:r>
       <w:proofErr w:type="spellStart"/>
       <w:r>
@@ -1584,7 +1601,11 @@
         <w:t>i</w:t>
       </w:r>
       <w:r>
-        <w:t xml:space="preserve">cazione per mobile sarà molto semplice, sarà basata su due slider che permetteranno di gestire in modo autonomo i singoli motori. Ovviamente portando lo slider al massimo il motore raggiungerà la velocità massima e portandolo al minimo il motore sarà fermo. Questo è il nostro progetto per quanto riguarda il design </w:t>
+        <w:t xml:space="preserve">cazione per mobile sarà molto semplice, sarà basata su due slider che permetteranno di gestire in modo autonomo i singoli motori. Ovviamente portando lo </w:t>
+      </w:r>
+      <w:r>
+        <w:lastRenderedPageBreak/>
+        <w:t xml:space="preserve">slider al massimo il motore raggiungerà la velocità massima e portandolo al minimo il motore sarà fermo. Questo è il nostro progetto per quanto riguarda il design </w:t>
       </w:r>
       <w:r>
         <w:rPr>
@@ -1646,14 +1667,27 @@
                             <w:r>
                               <w:t xml:space="preserve">Figura </w:t>
                             </w:r>
-                            <w:fldSimple w:instr=" SEQ Figura \* ARABIC ">
-                              <w:r>
-                                <w:rPr>
-                                  <w:noProof/>
-                                </w:rPr>
-                                <w:t>2</w:t>
-                              </w:r>
-                            </w:fldSimple>
+                            <w:r>
+                              <w:fldChar w:fldCharType="begin"/>
+                            </w:r>
+                            <w:r>
+                              <w:instrText xml:space="preserve"> SEQ Figura \* ARABIC </w:instrText>
+                            </w:r>
+                            <w:r>
+                              <w:fldChar w:fldCharType="separate"/>
+                            </w:r>
+                            <w:r>
+                              <w:rPr>
+                                <w:noProof/>
+                              </w:rPr>
+                              <w:t>2</w:t>
+                            </w:r>
+                            <w:r>
+                              <w:rPr>
+                                <w:noProof/>
+                              </w:rPr>
+                              <w:fldChar w:fldCharType="end"/>
+                            </w:r>
                             <w:r>
                               <w:t xml:space="preserve"> Progetto interfaccia app</w:t>
                             </w:r>
@@ -1689,14 +1723,27 @@
                       <w:r>
                         <w:t xml:space="preserve">Figura </w:t>
                       </w:r>
-                      <w:fldSimple w:instr=" SEQ Figura \* ARABIC ">
-                        <w:r>
-                          <w:rPr>
-                            <w:noProof/>
-                          </w:rPr>
-                          <w:t>2</w:t>
-                        </w:r>
-                      </w:fldSimple>
+                      <w:r>
+                        <w:fldChar w:fldCharType="begin"/>
+                      </w:r>
+                      <w:r>
+                        <w:instrText xml:space="preserve"> SEQ Figura \* ARABIC </w:instrText>
+                      </w:r>
+                      <w:r>
+                        <w:fldChar w:fldCharType="separate"/>
+                      </w:r>
+                      <w:r>
+                        <w:rPr>
+                          <w:noProof/>
+                        </w:rPr>
+                        <w:t>2</w:t>
+                      </w:r>
+                      <w:r>
+                        <w:rPr>
+                          <w:noProof/>
+                        </w:rPr>
+                        <w:fldChar w:fldCharType="end"/>
+                      </w:r>
                       <w:r>
                         <w:t xml:space="preserve"> Progetto interfaccia app</w:t>
                       </w:r>
@@ -1878,14 +1925,27 @@
                             <w:r>
                               <w:t xml:space="preserve">Figura </w:t>
                             </w:r>
-                            <w:fldSimple w:instr=" SEQ Figura \* ARABIC ">
-                              <w:r>
-                                <w:rPr>
-                                  <w:noProof/>
-                                </w:rPr>
-                                <w:t>3</w:t>
-                              </w:r>
-                            </w:fldSimple>
+                            <w:r>
+                              <w:fldChar w:fldCharType="begin"/>
+                            </w:r>
+                            <w:r>
+                              <w:instrText xml:space="preserve"> SEQ Figura \* ARABIC </w:instrText>
+                            </w:r>
+                            <w:r>
+                              <w:fldChar w:fldCharType="separate"/>
+                            </w:r>
+                            <w:r>
+                              <w:rPr>
+                                <w:noProof/>
+                              </w:rPr>
+                              <w:t>3</w:t>
+                            </w:r>
+                            <w:r>
+                              <w:rPr>
+                                <w:noProof/>
+                              </w:rPr>
+                              <w:fldChar w:fldCharType="end"/>
+                            </w:r>
                             <w:r>
                               <w:t xml:space="preserve"> Schema elettrico </w:t>
                             </w:r>
@@ -1927,14 +1987,27 @@
                       <w:r>
                         <w:t xml:space="preserve">Figura </w:t>
                       </w:r>
-                      <w:fldSimple w:instr=" SEQ Figura \* ARABIC ">
-                        <w:r>
-                          <w:rPr>
-                            <w:noProof/>
-                          </w:rPr>
-                          <w:t>3</w:t>
-                        </w:r>
-                      </w:fldSimple>
+                      <w:r>
+                        <w:fldChar w:fldCharType="begin"/>
+                      </w:r>
+                      <w:r>
+                        <w:instrText xml:space="preserve"> SEQ Figura \* ARABIC </w:instrText>
+                      </w:r>
+                      <w:r>
+                        <w:fldChar w:fldCharType="separate"/>
+                      </w:r>
+                      <w:r>
+                        <w:rPr>
+                          <w:noProof/>
+                        </w:rPr>
+                        <w:t>3</w:t>
+                      </w:r>
+                      <w:r>
+                        <w:rPr>
+                          <w:noProof/>
+                        </w:rPr>
+                        <w:fldChar w:fldCharType="end"/>
+                      </w:r>
                       <w:r>
                         <w:t xml:space="preserve"> Schema elettrico </w:t>
                       </w:r>
@@ -2183,10 +2256,9 @@
         <w:pStyle w:val="Titolo1"/>
       </w:pPr>
       <w:r>
+        <w:lastRenderedPageBreak/>
         <w:t>Implementazione</w:t>
       </w:r>
-      <w:bookmarkStart w:id="0" w:name="_GoBack"/>
-      <w:bookmarkEnd w:id="0"/>
     </w:p>
     <w:p>
       <w:pPr>
@@ -2270,14 +2342,27 @@
       <w:r>
         <w:t xml:space="preserve">Figura </w:t>
       </w:r>
-      <w:fldSimple w:instr=" SEQ Figura \* ARABIC ">
-        <w:r>
-          <w:rPr>
-            <w:noProof/>
-          </w:rPr>
-          <w:t>4</w:t>
-        </w:r>
-      </w:fldSimple>
+      <w:r>
+        <w:fldChar w:fldCharType="begin"/>
+      </w:r>
+      <w:r>
+        <w:instrText xml:space="preserve"> SEQ Figura \* ARABIC </w:instrText>
+      </w:r>
+      <w:r>
+        <w:fldChar w:fldCharType="separate"/>
+      </w:r>
+      <w:r>
+        <w:rPr>
+          <w:noProof/>
+        </w:rPr>
+        <w:t>4</w:t>
+      </w:r>
+      <w:r>
+        <w:rPr>
+          <w:noProof/>
+        </w:rPr>
+        <w:fldChar w:fldCharType="end"/>
+      </w:r>
       <w:r>
         <w:t xml:space="preserve"> Schema Arduino-HC-05</w:t>
       </w:r>
@@ -2371,14 +2456,30 @@
                             <w:r>
                               <w:t xml:space="preserve">Figura </w:t>
                             </w:r>
-                            <w:fldSimple w:instr=" SEQ Figura \* ARABIC ">
-                              <w:r>
-                                <w:rPr>
-                                  <w:noProof/>
-                                </w:rPr>
-                                <w:t>5</w:t>
-                              </w:r>
-                            </w:fldSimple>
+                            <w:r>
+                              <w:fldChar w:fldCharType="begin"/>
+                            </w:r>
+                            <w:r>
+                              <w:instrText xml:space="preserve"> SEQ Figura \*</w:instrText>
+                            </w:r>
+                            <w:r>
+                              <w:instrText xml:space="preserve"> ARABIC </w:instrText>
+                            </w:r>
+                            <w:r>
+                              <w:fldChar w:fldCharType="separate"/>
+                            </w:r>
+                            <w:r>
+                              <w:rPr>
+                                <w:noProof/>
+                              </w:rPr>
+                              <w:t>5</w:t>
+                            </w:r>
+                            <w:r>
+                              <w:rPr>
+                                <w:noProof/>
+                              </w:rPr>
+                              <w:fldChar w:fldCharType="end"/>
+                            </w:r>
                             <w:r>
                               <w:t xml:space="preserve"> Prime prove HC-05</w:t>
                             </w:r>
@@ -2415,14 +2516,30 @@
                       <w:r>
                         <w:t xml:space="preserve">Figura </w:t>
                       </w:r>
-                      <w:fldSimple w:instr=" SEQ Figura \* ARABIC ">
-                        <w:r>
-                          <w:rPr>
-                            <w:noProof/>
-                          </w:rPr>
-                          <w:t>5</w:t>
-                        </w:r>
-                      </w:fldSimple>
+                      <w:r>
+                        <w:fldChar w:fldCharType="begin"/>
+                      </w:r>
+                      <w:r>
+                        <w:instrText xml:space="preserve"> SEQ Figura \*</w:instrText>
+                      </w:r>
+                      <w:r>
+                        <w:instrText xml:space="preserve"> ARABIC </w:instrText>
+                      </w:r>
+                      <w:r>
+                        <w:fldChar w:fldCharType="separate"/>
+                      </w:r>
+                      <w:r>
+                        <w:rPr>
+                          <w:noProof/>
+                        </w:rPr>
+                        <w:t>5</w:t>
+                      </w:r>
+                      <w:r>
+                        <w:rPr>
+                          <w:noProof/>
+                        </w:rPr>
+                        <w:fldChar w:fldCharType="end"/>
+                      </w:r>
                       <w:r>
                         <w:t xml:space="preserve"> Prime prove HC-05</w:t>
                       </w:r>
@@ -2558,14 +2675,27 @@
                             <w:r>
                               <w:t xml:space="preserve">Figura </w:t>
                             </w:r>
-                            <w:fldSimple w:instr=" SEQ Figura \* ARABIC ">
-                              <w:r>
-                                <w:rPr>
-                                  <w:noProof/>
-                                </w:rPr>
-                                <w:t>6</w:t>
-                              </w:r>
-                            </w:fldSimple>
+                            <w:r>
+                              <w:fldChar w:fldCharType="begin"/>
+                            </w:r>
+                            <w:r>
+                              <w:instrText xml:space="preserve"> SEQ Figura \* ARABIC </w:instrText>
+                            </w:r>
+                            <w:r>
+                              <w:fldChar w:fldCharType="separate"/>
+                            </w:r>
+                            <w:r>
+                              <w:rPr>
+                                <w:noProof/>
+                              </w:rPr>
+                              <w:t>6</w:t>
+                            </w:r>
+                            <w:r>
+                              <w:rPr>
+                                <w:noProof/>
+                              </w:rPr>
+                              <w:fldChar w:fldCharType="end"/>
+                            </w:r>
                             <w:r>
                               <w:t xml:space="preserve"> Schema HC-05 </w:t>
                             </w:r>
@@ -2610,14 +2740,27 @@
                       <w:r>
                         <w:t xml:space="preserve">Figura </w:t>
                       </w:r>
-                      <w:fldSimple w:instr=" SEQ Figura \* ARABIC ">
-                        <w:r>
-                          <w:rPr>
-                            <w:noProof/>
-                          </w:rPr>
-                          <w:t>6</w:t>
-                        </w:r>
-                      </w:fldSimple>
+                      <w:r>
+                        <w:fldChar w:fldCharType="begin"/>
+                      </w:r>
+                      <w:r>
+                        <w:instrText xml:space="preserve"> SEQ Figura \* ARABIC </w:instrText>
+                      </w:r>
+                      <w:r>
+                        <w:fldChar w:fldCharType="separate"/>
+                      </w:r>
+                      <w:r>
+                        <w:rPr>
+                          <w:noProof/>
+                        </w:rPr>
+                        <w:t>6</w:t>
+                      </w:r>
+                      <w:r>
+                        <w:rPr>
+                          <w:noProof/>
+                        </w:rPr>
+                        <w:fldChar w:fldCharType="end"/>
+                      </w:r>
                       <w:r>
                         <w:t xml:space="preserve"> Schema HC-05 </w:t>
                       </w:r>
@@ -3595,14 +3738,27 @@
                             <w:r>
                               <w:t xml:space="preserve">Figura </w:t>
                             </w:r>
-                            <w:fldSimple w:instr=" SEQ Figura \* ARABIC ">
-                              <w:r>
-                                <w:rPr>
-                                  <w:noProof/>
-                                </w:rPr>
-                                <w:t>7</w:t>
-                              </w:r>
-                            </w:fldSimple>
+                            <w:r>
+                              <w:fldChar w:fldCharType="begin"/>
+                            </w:r>
+                            <w:r>
+                              <w:instrText xml:space="preserve"> SEQ Figura \* ARABIC </w:instrText>
+                            </w:r>
+                            <w:r>
+                              <w:fldChar w:fldCharType="separate"/>
+                            </w:r>
+                            <w:r>
+                              <w:rPr>
+                                <w:noProof/>
+                              </w:rPr>
+                              <w:t>7</w:t>
+                            </w:r>
+                            <w:r>
+                              <w:rPr>
+                                <w:noProof/>
+                              </w:rPr>
+                              <w:fldChar w:fldCharType="end"/>
+                            </w:r>
                             <w:r>
                               <w:t xml:space="preserve"> Motori </w:t>
                             </w:r>
@@ -3647,14 +3803,27 @@
                       <w:r>
                         <w:t xml:space="preserve">Figura </w:t>
                       </w:r>
-                      <w:fldSimple w:instr=" SEQ Figura \* ARABIC ">
-                        <w:r>
-                          <w:rPr>
-                            <w:noProof/>
-                          </w:rPr>
-                          <w:t>7</w:t>
-                        </w:r>
-                      </w:fldSimple>
+                      <w:r>
+                        <w:fldChar w:fldCharType="begin"/>
+                      </w:r>
+                      <w:r>
+                        <w:instrText xml:space="preserve"> SEQ Figura \* ARABIC </w:instrText>
+                      </w:r>
+                      <w:r>
+                        <w:fldChar w:fldCharType="separate"/>
+                      </w:r>
+                      <w:r>
+                        <w:rPr>
+                          <w:noProof/>
+                        </w:rPr>
+                        <w:t>7</w:t>
+                      </w:r>
+                      <w:r>
+                        <w:rPr>
+                          <w:noProof/>
+                        </w:rPr>
+                        <w:fldChar w:fldCharType="end"/>
+                      </w:r>
                       <w:r>
                         <w:t xml:space="preserve"> Motori </w:t>
                       </w:r>
@@ -3872,14 +4041,27 @@
                             <w:r>
                               <w:t xml:space="preserve">Figura </w:t>
                             </w:r>
-                            <w:fldSimple w:instr=" SEQ Figura \* ARABIC ">
-                              <w:r>
-                                <w:rPr>
-                                  <w:noProof/>
-                                </w:rPr>
-                                <w:t>8</w:t>
-                              </w:r>
-                            </w:fldSimple>
+                            <w:r>
+                              <w:fldChar w:fldCharType="begin"/>
+                            </w:r>
+                            <w:r>
+                              <w:instrText xml:space="preserve"> SEQ Figura \* ARABIC </w:instrText>
+                            </w:r>
+                            <w:r>
+                              <w:fldChar w:fldCharType="separate"/>
+                            </w:r>
+                            <w:r>
+                              <w:rPr>
+                                <w:noProof/>
+                              </w:rPr>
+                              <w:t>8</w:t>
+                            </w:r>
+                            <w:r>
+                              <w:rPr>
+                                <w:noProof/>
+                              </w:rPr>
+                              <w:fldChar w:fldCharType="end"/>
+                            </w:r>
                             <w:r>
                               <w:t xml:space="preserve"> Base inferiore con </w:t>
                             </w:r>
@@ -3921,14 +4103,27 @@
                       <w:r>
                         <w:t xml:space="preserve">Figura </w:t>
                       </w:r>
-                      <w:fldSimple w:instr=" SEQ Figura \* ARABIC ">
-                        <w:r>
-                          <w:rPr>
-                            <w:noProof/>
-                          </w:rPr>
-                          <w:t>8</w:t>
-                        </w:r>
-                      </w:fldSimple>
+                      <w:r>
+                        <w:fldChar w:fldCharType="begin"/>
+                      </w:r>
+                      <w:r>
+                        <w:instrText xml:space="preserve"> SEQ Figura \* ARABIC </w:instrText>
+                      </w:r>
+                      <w:r>
+                        <w:fldChar w:fldCharType="separate"/>
+                      </w:r>
+                      <w:r>
+                        <w:rPr>
+                          <w:noProof/>
+                        </w:rPr>
+                        <w:t>8</w:t>
+                      </w:r>
+                      <w:r>
+                        <w:rPr>
+                          <w:noProof/>
+                        </w:rPr>
+                        <w:fldChar w:fldCharType="end"/>
+                      </w:r>
                       <w:r>
                         <w:t xml:space="preserve"> Base inferiore con </w:t>
                       </w:r>
@@ -4154,14 +4349,27 @@
                             <w:r>
                               <w:t xml:space="preserve">Figura </w:t>
                             </w:r>
-                            <w:fldSimple w:instr=" SEQ Figura \* ARABIC ">
-                              <w:r>
-                                <w:rPr>
-                                  <w:noProof/>
-                                </w:rPr>
-                                <w:t>9</w:t>
-                              </w:r>
-                            </w:fldSimple>
+                            <w:r>
+                              <w:fldChar w:fldCharType="begin"/>
+                            </w:r>
+                            <w:r>
+                              <w:instrText xml:space="preserve"> SEQ Figura \* ARABIC </w:instrText>
+                            </w:r>
+                            <w:r>
+                              <w:fldChar w:fldCharType="separate"/>
+                            </w:r>
+                            <w:r>
+                              <w:rPr>
+                                <w:noProof/>
+                              </w:rPr>
+                              <w:t>9</w:t>
+                            </w:r>
+                            <w:r>
+                              <w:rPr>
+                                <w:noProof/>
+                              </w:rPr>
+                              <w:fldChar w:fldCharType="end"/>
+                            </w:r>
                             <w:r>
                               <w:t xml:space="preserve"> Basi attaccate con la </w:t>
                             </w:r>
@@ -4206,14 +4414,27 @@
                       <w:r>
                         <w:t xml:space="preserve">Figura </w:t>
                       </w:r>
-                      <w:fldSimple w:instr=" SEQ Figura \* ARABIC ">
-                        <w:r>
-                          <w:rPr>
-                            <w:noProof/>
-                          </w:rPr>
-                          <w:t>9</w:t>
-                        </w:r>
-                      </w:fldSimple>
+                      <w:r>
+                        <w:fldChar w:fldCharType="begin"/>
+                      </w:r>
+                      <w:r>
+                        <w:instrText xml:space="preserve"> SEQ Figura \* ARABIC </w:instrText>
+                      </w:r>
+                      <w:r>
+                        <w:fldChar w:fldCharType="separate"/>
+                      </w:r>
+                      <w:r>
+                        <w:rPr>
+                          <w:noProof/>
+                        </w:rPr>
+                        <w:t>9</w:t>
+                      </w:r>
+                      <w:r>
+                        <w:rPr>
+                          <w:noProof/>
+                        </w:rPr>
+                        <w:fldChar w:fldCharType="end"/>
+                      </w:r>
                       <w:r>
                         <w:t xml:space="preserve"> Basi attaccate con la </w:t>
                       </w:r>
@@ -4396,14 +4617,27 @@
                             <w:r>
                               <w:t xml:space="preserve">Figura </w:t>
                             </w:r>
-                            <w:fldSimple w:instr=" SEQ Figura \* ARABIC ">
-                              <w:r>
-                                <w:rPr>
-                                  <w:noProof/>
-                                </w:rPr>
-                                <w:t>10</w:t>
-                              </w:r>
-                            </w:fldSimple>
+                            <w:r>
+                              <w:fldChar w:fldCharType="begin"/>
+                            </w:r>
+                            <w:r>
+                              <w:instrText xml:space="preserve"> SEQ Figura \* ARABIC </w:instrText>
+                            </w:r>
+                            <w:r>
+                              <w:fldChar w:fldCharType="separate"/>
+                            </w:r>
+                            <w:r>
+                              <w:rPr>
+                                <w:noProof/>
+                              </w:rPr>
+                              <w:t>10</w:t>
+                            </w:r>
+                            <w:r>
+                              <w:rPr>
+                                <w:noProof/>
+                              </w:rPr>
+                              <w:fldChar w:fldCharType="end"/>
+                            </w:r>
                             <w:r>
                               <w:t xml:space="preserve"> Supporti ruote senza motore</w:t>
                             </w:r>
@@ -4440,14 +4674,27 @@
                       <w:r>
                         <w:t xml:space="preserve">Figura </w:t>
                       </w:r>
-                      <w:fldSimple w:instr=" SEQ Figura \* ARABIC ">
-                        <w:r>
-                          <w:rPr>
-                            <w:noProof/>
-                          </w:rPr>
-                          <w:t>10</w:t>
-                        </w:r>
-                      </w:fldSimple>
+                      <w:r>
+                        <w:fldChar w:fldCharType="begin"/>
+                      </w:r>
+                      <w:r>
+                        <w:instrText xml:space="preserve"> SEQ Figura \* ARABIC </w:instrText>
+                      </w:r>
+                      <w:r>
+                        <w:fldChar w:fldCharType="separate"/>
+                      </w:r>
+                      <w:r>
+                        <w:rPr>
+                          <w:noProof/>
+                        </w:rPr>
+                        <w:t>10</w:t>
+                      </w:r>
+                      <w:r>
+                        <w:rPr>
+                          <w:noProof/>
+                        </w:rPr>
+                        <w:fldChar w:fldCharType="end"/>
+                      </w:r>
                       <w:r>
                         <w:t xml:space="preserve"> Supporti ruote senza motore</w:t>
                       </w:r>
@@ -4581,14 +4828,27 @@
                             <w:r>
                               <w:t xml:space="preserve">Figura </w:t>
                             </w:r>
-                            <w:fldSimple w:instr=" SEQ Figura \* ARABIC ">
-                              <w:r>
-                                <w:rPr>
-                                  <w:noProof/>
-                                </w:rPr>
-                                <w:t>11</w:t>
-                              </w:r>
-                            </w:fldSimple>
+                            <w:r>
+                              <w:fldChar w:fldCharType="begin"/>
+                            </w:r>
+                            <w:r>
+                              <w:instrText xml:space="preserve"> SEQ Figura \* ARABIC </w:instrText>
+                            </w:r>
+                            <w:r>
+                              <w:fldChar w:fldCharType="separate"/>
+                            </w:r>
+                            <w:r>
+                              <w:rPr>
+                                <w:noProof/>
+                              </w:rPr>
+                              <w:t>11</w:t>
+                            </w:r>
+                            <w:r>
+                              <w:rPr>
+                                <w:noProof/>
+                              </w:rPr>
+                              <w:fldChar w:fldCharType="end"/>
+                            </w:r>
                             <w:r>
                               <w:t xml:space="preserve"> Motori </w:t>
                             </w:r>
@@ -4633,14 +4893,27 @@
                       <w:r>
                         <w:t xml:space="preserve">Figura </w:t>
                       </w:r>
-                      <w:fldSimple w:instr=" SEQ Figura \* ARABIC ">
-                        <w:r>
-                          <w:rPr>
-                            <w:noProof/>
-                          </w:rPr>
-                          <w:t>11</w:t>
-                        </w:r>
-                      </w:fldSimple>
+                      <w:r>
+                        <w:fldChar w:fldCharType="begin"/>
+                      </w:r>
+                      <w:r>
+                        <w:instrText xml:space="preserve"> SEQ Figura \* ARABIC </w:instrText>
+                      </w:r>
+                      <w:r>
+                        <w:fldChar w:fldCharType="separate"/>
+                      </w:r>
+                      <w:r>
+                        <w:rPr>
+                          <w:noProof/>
+                        </w:rPr>
+                        <w:t>11</w:t>
+                      </w:r>
+                      <w:r>
+                        <w:rPr>
+                          <w:noProof/>
+                        </w:rPr>
+                        <w:fldChar w:fldCharType="end"/>
+                      </w:r>
                       <w:r>
                         <w:t xml:space="preserve"> Motori </w:t>
                       </w:r>
@@ -4801,14 +5074,27 @@
                             <w:r>
                               <w:t xml:space="preserve">Figura </w:t>
                             </w:r>
-                            <w:fldSimple w:instr=" SEQ Figura \* ARABIC ">
-                              <w:r>
-                                <w:rPr>
-                                  <w:noProof/>
-                                </w:rPr>
-                                <w:t>12</w:t>
-                              </w:r>
-                            </w:fldSimple>
+                            <w:r>
+                              <w:fldChar w:fldCharType="begin"/>
+                            </w:r>
+                            <w:r>
+                              <w:instrText xml:space="preserve"> SEQ Figura \* ARABIC </w:instrText>
+                            </w:r>
+                            <w:r>
+                              <w:fldChar w:fldCharType="separate"/>
+                            </w:r>
+                            <w:r>
+                              <w:rPr>
+                                <w:noProof/>
+                              </w:rPr>
+                              <w:t>12</w:t>
+                            </w:r>
+                            <w:r>
+                              <w:rPr>
+                                <w:noProof/>
+                              </w:rPr>
+                              <w:fldChar w:fldCharType="end"/>
+                            </w:r>
                             <w:r>
                               <w:t xml:space="preserve"> Motori e supporti assemblati con la base inferiore</w:t>
                             </w:r>
@@ -4845,14 +5131,27 @@
                       <w:r>
                         <w:t xml:space="preserve">Figura </w:t>
                       </w:r>
-                      <w:fldSimple w:instr=" SEQ Figura \* ARABIC ">
-                        <w:r>
-                          <w:rPr>
-                            <w:noProof/>
-                          </w:rPr>
-                          <w:t>12</w:t>
-                        </w:r>
-                      </w:fldSimple>
+                      <w:r>
+                        <w:fldChar w:fldCharType="begin"/>
+                      </w:r>
+                      <w:r>
+                        <w:instrText xml:space="preserve"> SEQ Figura \* ARABIC </w:instrText>
+                      </w:r>
+                      <w:r>
+                        <w:fldChar w:fldCharType="separate"/>
+                      </w:r>
+                      <w:r>
+                        <w:rPr>
+                          <w:noProof/>
+                        </w:rPr>
+                        <w:t>12</w:t>
+                      </w:r>
+                      <w:r>
+                        <w:rPr>
+                          <w:noProof/>
+                        </w:rPr>
+                        <w:fldChar w:fldCharType="end"/>
+                      </w:r>
                       <w:r>
                         <w:t xml:space="preserve"> Motori e supporti assemblati con la base inferiore</w:t>
                       </w:r>
@@ -5064,14 +5363,27 @@
                             <w:r>
                               <w:t xml:space="preserve">Figura </w:t>
                             </w:r>
-                            <w:fldSimple w:instr=" SEQ Figura \* ARABIC ">
-                              <w:r>
-                                <w:rPr>
-                                  <w:noProof/>
-                                </w:rPr>
-                                <w:t>13</w:t>
-                              </w:r>
-                            </w:fldSimple>
+                            <w:r>
+                              <w:fldChar w:fldCharType="begin"/>
+                            </w:r>
+                            <w:r>
+                              <w:instrText xml:space="preserve"> SEQ Figura \* ARABIC </w:instrText>
+                            </w:r>
+                            <w:r>
+                              <w:fldChar w:fldCharType="separate"/>
+                            </w:r>
+                            <w:r>
+                              <w:rPr>
+                                <w:noProof/>
+                              </w:rPr>
+                              <w:t>13</w:t>
+                            </w:r>
+                            <w:r>
+                              <w:rPr>
+                                <w:noProof/>
+                              </w:rPr>
+                              <w:fldChar w:fldCharType="end"/>
+                            </w:r>
                             <w:r>
                               <w:t xml:space="preserve"> Risultato finale </w:t>
                             </w:r>
@@ -5113,14 +5425,27 @@
                       <w:r>
                         <w:t xml:space="preserve">Figura </w:t>
                       </w:r>
-                      <w:fldSimple w:instr=" SEQ Figura \* ARABIC ">
-                        <w:r>
-                          <w:rPr>
-                            <w:noProof/>
-                          </w:rPr>
-                          <w:t>13</w:t>
-                        </w:r>
-                      </w:fldSimple>
+                      <w:r>
+                        <w:fldChar w:fldCharType="begin"/>
+                      </w:r>
+                      <w:r>
+                        <w:instrText xml:space="preserve"> SEQ Figura \* ARABIC </w:instrText>
+                      </w:r>
+                      <w:r>
+                        <w:fldChar w:fldCharType="separate"/>
+                      </w:r>
+                      <w:r>
+                        <w:rPr>
+                          <w:noProof/>
+                        </w:rPr>
+                        <w:t>13</w:t>
+                      </w:r>
+                      <w:r>
+                        <w:rPr>
+                          <w:noProof/>
+                        </w:rPr>
+                        <w:fldChar w:fldCharType="end"/>
+                      </w:r>
                       <w:r>
                         <w:t xml:space="preserve"> Risultato finale </w:t>
                       </w:r>
@@ -7585,6 +7910,7 @@
         <w:docPartUnique/>
       </w:docPartObj>
     </w:sdtPr>
+    <w:sdtEndPr/>
     <w:sdtContent>
       <w:p>
         <w:pPr>
@@ -10910,6 +11236,7 @@
     <w:lsdException w:name="HTML Sample" w:semiHidden="1" w:unhideWhenUsed="1"/>
     <w:lsdException w:name="HTML Typewriter" w:semiHidden="1" w:unhideWhenUsed="1"/>
     <w:lsdException w:name="HTML Variable" w:semiHidden="1" w:unhideWhenUsed="1"/>
+    <w:lsdException w:name="Normal Table" w:semiHidden="1" w:unhideWhenUsed="1"/>
     <w:lsdException w:name="annotation subject" w:semiHidden="1" w:unhideWhenUsed="1"/>
     <w:lsdException w:name="No List" w:semiHidden="1" w:unhideWhenUsed="1"/>
     <w:lsdException w:name="Outline List 1" w:semiHidden="1" w:unhideWhenUsed="1"/>
@@ -10956,8 +11283,10 @@
     <w:lsdException w:name="Table Subtle 2" w:semiHidden="1" w:unhideWhenUsed="1"/>
     <w:lsdException w:name="Table Web 1" w:semiHidden="1" w:unhideWhenUsed="1"/>
     <w:lsdException w:name="Table Web 2" w:semiHidden="1" w:unhideWhenUsed="1"/>
+    <w:lsdException w:name="Table Web 3" w:semiHidden="1" w:unhideWhenUsed="1"/>
     <w:lsdException w:name="Balloon Text" w:semiHidden="1" w:unhideWhenUsed="1"/>
     <w:lsdException w:name="Table Grid" w:uiPriority="39"/>
+    <w:lsdException w:name="Table Theme" w:semiHidden="1" w:unhideWhenUsed="1"/>
     <w:lsdException w:name="Placeholder Text" w:semiHidden="1"/>
     <w:lsdException w:name="No Spacing" w:uiPriority="1" w:qFormat="1"/>
     <w:lsdException w:name="Light Shading" w:uiPriority="60"/>

</xml_diff>

<commit_message>
Modifica Documentazione, aggiunta di test case e dei risultati dei Test Case
</commit_message>
<xml_diff>
--- a/Documentazione/Documentazione.docx
+++ b/Documentazione/Documentazione.docx
@@ -830,14 +830,27 @@
                             <w:r>
                               <w:t xml:space="preserve">Figura </w:t>
                             </w:r>
-                            <w:fldSimple w:instr=" SEQ Figura \* ARABIC ">
-                              <w:r>
-                                <w:rPr>
-                                  <w:noProof/>
-                                </w:rPr>
-                                <w:t>1</w:t>
-                              </w:r>
-                            </w:fldSimple>
+                            <w:r>
+                              <w:fldChar w:fldCharType="begin"/>
+                            </w:r>
+                            <w:r>
+                              <w:instrText xml:space="preserve"> SEQ Figura \* ARABIC </w:instrText>
+                            </w:r>
+                            <w:r>
+                              <w:fldChar w:fldCharType="separate"/>
+                            </w:r>
+                            <w:r>
+                              <w:rPr>
+                                <w:noProof/>
+                              </w:rPr>
+                              <w:t>1</w:t>
+                            </w:r>
+                            <w:r>
+                              <w:rPr>
+                                <w:noProof/>
+                              </w:rPr>
+                              <w:fldChar w:fldCharType="end"/>
+                            </w:r>
                             <w:r>
                               <w:t xml:space="preserve"> Gantt</w:t>
                             </w:r>
@@ -878,14 +891,27 @@
                       <w:r>
                         <w:t xml:space="preserve">Figura </w:t>
                       </w:r>
-                      <w:fldSimple w:instr=" SEQ Figura \* ARABIC ">
-                        <w:r>
-                          <w:rPr>
-                            <w:noProof/>
-                          </w:rPr>
-                          <w:t>1</w:t>
-                        </w:r>
-                      </w:fldSimple>
+                      <w:r>
+                        <w:fldChar w:fldCharType="begin"/>
+                      </w:r>
+                      <w:r>
+                        <w:instrText xml:space="preserve"> SEQ Figura \* ARABIC </w:instrText>
+                      </w:r>
+                      <w:r>
+                        <w:fldChar w:fldCharType="separate"/>
+                      </w:r>
+                      <w:r>
+                        <w:rPr>
+                          <w:noProof/>
+                        </w:rPr>
+                        <w:t>1</w:t>
+                      </w:r>
+                      <w:r>
+                        <w:rPr>
+                          <w:noProof/>
+                        </w:rPr>
+                        <w:fldChar w:fldCharType="end"/>
+                      </w:r>
                       <w:r>
                         <w:t xml:space="preserve"> Gantt</w:t>
                       </w:r>
@@ -1661,14 +1687,27 @@
                             <w:r>
                               <w:t xml:space="preserve">Figura </w:t>
                             </w:r>
-                            <w:fldSimple w:instr=" SEQ Figura \* ARABIC ">
-                              <w:r>
-                                <w:rPr>
-                                  <w:noProof/>
-                                </w:rPr>
-                                <w:t>2</w:t>
-                              </w:r>
-                            </w:fldSimple>
+                            <w:r>
+                              <w:fldChar w:fldCharType="begin"/>
+                            </w:r>
+                            <w:r>
+                              <w:instrText xml:space="preserve"> SEQ Figura \* ARABIC </w:instrText>
+                            </w:r>
+                            <w:r>
+                              <w:fldChar w:fldCharType="separate"/>
+                            </w:r>
+                            <w:r>
+                              <w:rPr>
+                                <w:noProof/>
+                              </w:rPr>
+                              <w:t>2</w:t>
+                            </w:r>
+                            <w:r>
+                              <w:rPr>
+                                <w:noProof/>
+                              </w:rPr>
+                              <w:fldChar w:fldCharType="end"/>
+                            </w:r>
                             <w:r>
                               <w:t xml:space="preserve"> Progetto interfaccia app</w:t>
                             </w:r>
@@ -1704,14 +1743,27 @@
                       <w:r>
                         <w:t xml:space="preserve">Figura </w:t>
                       </w:r>
-                      <w:fldSimple w:instr=" SEQ Figura \* ARABIC ">
-                        <w:r>
-                          <w:rPr>
-                            <w:noProof/>
-                          </w:rPr>
-                          <w:t>2</w:t>
-                        </w:r>
-                      </w:fldSimple>
+                      <w:r>
+                        <w:fldChar w:fldCharType="begin"/>
+                      </w:r>
+                      <w:r>
+                        <w:instrText xml:space="preserve"> SEQ Figura \* ARABIC </w:instrText>
+                      </w:r>
+                      <w:r>
+                        <w:fldChar w:fldCharType="separate"/>
+                      </w:r>
+                      <w:r>
+                        <w:rPr>
+                          <w:noProof/>
+                        </w:rPr>
+                        <w:t>2</w:t>
+                      </w:r>
+                      <w:r>
+                        <w:rPr>
+                          <w:noProof/>
+                        </w:rPr>
+                        <w:fldChar w:fldCharType="end"/>
+                      </w:r>
                       <w:r>
                         <w:t xml:space="preserve"> Progetto interfaccia app</w:t>
                       </w:r>
@@ -1965,14 +2017,27 @@
       <w:r>
         <w:t xml:space="preserve">Figura </w:t>
       </w:r>
-      <w:fldSimple w:instr=" SEQ Figura \* ARABIC ">
-        <w:r>
-          <w:rPr>
-            <w:noProof/>
-          </w:rPr>
-          <w:t>4</w:t>
-        </w:r>
-      </w:fldSimple>
+      <w:r>
+        <w:fldChar w:fldCharType="begin"/>
+      </w:r>
+      <w:r>
+        <w:instrText xml:space="preserve"> SEQ Figura \* ARABIC </w:instrText>
+      </w:r>
+      <w:r>
+        <w:fldChar w:fldCharType="separate"/>
+      </w:r>
+      <w:r>
+        <w:rPr>
+          <w:noProof/>
+        </w:rPr>
+        <w:t>4</w:t>
+      </w:r>
+      <w:r>
+        <w:rPr>
+          <w:noProof/>
+        </w:rPr>
+        <w:fldChar w:fldCharType="end"/>
+      </w:r>
       <w:r>
         <w:t xml:space="preserve"> Schema Arduino-HC-05</w:t>
       </w:r>
@@ -2032,14 +2097,27 @@
                             <w:r>
                               <w:t xml:space="preserve">Figura </w:t>
                             </w:r>
-                            <w:fldSimple w:instr=" SEQ Figura \* ARABIC ">
-                              <w:r>
-                                <w:rPr>
-                                  <w:noProof/>
-                                </w:rPr>
-                                <w:t>5</w:t>
-                              </w:r>
-                            </w:fldSimple>
+                            <w:r>
+                              <w:fldChar w:fldCharType="begin"/>
+                            </w:r>
+                            <w:r>
+                              <w:instrText xml:space="preserve"> SEQ Figura \* ARABIC </w:instrText>
+                            </w:r>
+                            <w:r>
+                              <w:fldChar w:fldCharType="separate"/>
+                            </w:r>
+                            <w:r>
+                              <w:rPr>
+                                <w:noProof/>
+                              </w:rPr>
+                              <w:t>5</w:t>
+                            </w:r>
+                            <w:r>
+                              <w:rPr>
+                                <w:noProof/>
+                              </w:rPr>
+                              <w:fldChar w:fldCharType="end"/>
+                            </w:r>
                             <w:r>
                               <w:t xml:space="preserve"> Prime prove HC-05</w:t>
                             </w:r>
@@ -2076,14 +2154,27 @@
                       <w:r>
                         <w:t xml:space="preserve">Figura </w:t>
                       </w:r>
-                      <w:fldSimple w:instr=" SEQ Figura \* ARABIC ">
-                        <w:r>
-                          <w:rPr>
-                            <w:noProof/>
-                          </w:rPr>
-                          <w:t>5</w:t>
-                        </w:r>
-                      </w:fldSimple>
+                      <w:r>
+                        <w:fldChar w:fldCharType="begin"/>
+                      </w:r>
+                      <w:r>
+                        <w:instrText xml:space="preserve"> SEQ Figura \* ARABIC </w:instrText>
+                      </w:r>
+                      <w:r>
+                        <w:fldChar w:fldCharType="separate"/>
+                      </w:r>
+                      <w:r>
+                        <w:rPr>
+                          <w:noProof/>
+                        </w:rPr>
+                        <w:t>5</w:t>
+                      </w:r>
+                      <w:r>
+                        <w:rPr>
+                          <w:noProof/>
+                        </w:rPr>
+                        <w:fldChar w:fldCharType="end"/>
+                      </w:r>
                       <w:r>
                         <w:t xml:space="preserve"> Prime prove HC-05</w:t>
                       </w:r>
@@ -2255,14 +2346,27 @@
                             <w:r>
                               <w:t xml:space="preserve">Figura </w:t>
                             </w:r>
-                            <w:fldSimple w:instr=" SEQ Figura \* ARABIC ">
-                              <w:r>
-                                <w:rPr>
-                                  <w:noProof/>
-                                </w:rPr>
-                                <w:t>6</w:t>
-                              </w:r>
-                            </w:fldSimple>
+                            <w:r>
+                              <w:fldChar w:fldCharType="begin"/>
+                            </w:r>
+                            <w:r>
+                              <w:instrText xml:space="preserve"> SEQ Figura \* ARABIC </w:instrText>
+                            </w:r>
+                            <w:r>
+                              <w:fldChar w:fldCharType="separate"/>
+                            </w:r>
+                            <w:r>
+                              <w:rPr>
+                                <w:noProof/>
+                              </w:rPr>
+                              <w:t>6</w:t>
+                            </w:r>
+                            <w:r>
+                              <w:rPr>
+                                <w:noProof/>
+                              </w:rPr>
+                              <w:fldChar w:fldCharType="end"/>
+                            </w:r>
                             <w:r>
                               <w:t xml:space="preserve"> Schema HC-05 Command Mode</w:t>
                             </w:r>
@@ -2299,14 +2403,27 @@
                       <w:r>
                         <w:t xml:space="preserve">Figura </w:t>
                       </w:r>
-                      <w:fldSimple w:instr=" SEQ Figura \* ARABIC ">
-                        <w:r>
-                          <w:rPr>
-                            <w:noProof/>
-                          </w:rPr>
-                          <w:t>6</w:t>
-                        </w:r>
-                      </w:fldSimple>
+                      <w:r>
+                        <w:fldChar w:fldCharType="begin"/>
+                      </w:r>
+                      <w:r>
+                        <w:instrText xml:space="preserve"> SEQ Figura \* ARABIC </w:instrText>
+                      </w:r>
+                      <w:r>
+                        <w:fldChar w:fldCharType="separate"/>
+                      </w:r>
+                      <w:r>
+                        <w:rPr>
+                          <w:noProof/>
+                        </w:rPr>
+                        <w:t>6</w:t>
+                      </w:r>
+                      <w:r>
+                        <w:rPr>
+                          <w:noProof/>
+                        </w:rPr>
+                        <w:fldChar w:fldCharType="end"/>
+                      </w:r>
                       <w:r>
                         <w:t xml:space="preserve"> Schema HC-05 Command Mode</w:t>
                       </w:r>
@@ -3106,14 +3223,27 @@
                             <w:r>
                               <w:t xml:space="preserve">Figura </w:t>
                             </w:r>
-                            <w:fldSimple w:instr=" SEQ Figura \* ARABIC ">
-                              <w:r>
-                                <w:rPr>
-                                  <w:noProof/>
-                                </w:rPr>
-                                <w:t>7</w:t>
-                              </w:r>
-                            </w:fldSimple>
+                            <w:r>
+                              <w:fldChar w:fldCharType="begin"/>
+                            </w:r>
+                            <w:r>
+                              <w:instrText xml:space="preserve"> SEQ Figura \* ARABIC </w:instrText>
+                            </w:r>
+                            <w:r>
+                              <w:fldChar w:fldCharType="separate"/>
+                            </w:r>
+                            <w:r>
+                              <w:rPr>
+                                <w:noProof/>
+                              </w:rPr>
+                              <w:t>7</w:t>
+                            </w:r>
+                            <w:r>
+                              <w:rPr>
+                                <w:noProof/>
+                              </w:rPr>
+                              <w:fldChar w:fldCharType="end"/>
+                            </w:r>
                             <w:r>
                               <w:t xml:space="preserve"> Motori nema 8 con ruote personalizzate</w:t>
                             </w:r>
@@ -3150,14 +3280,27 @@
                       <w:r>
                         <w:t xml:space="preserve">Figura </w:t>
                       </w:r>
-                      <w:fldSimple w:instr=" SEQ Figura \* ARABIC ">
-                        <w:r>
-                          <w:rPr>
-                            <w:noProof/>
-                          </w:rPr>
-                          <w:t>7</w:t>
-                        </w:r>
-                      </w:fldSimple>
+                      <w:r>
+                        <w:fldChar w:fldCharType="begin"/>
+                      </w:r>
+                      <w:r>
+                        <w:instrText xml:space="preserve"> SEQ Figura \* ARABIC </w:instrText>
+                      </w:r>
+                      <w:r>
+                        <w:fldChar w:fldCharType="separate"/>
+                      </w:r>
+                      <w:r>
+                        <w:rPr>
+                          <w:noProof/>
+                        </w:rPr>
+                        <w:t>7</w:t>
+                      </w:r>
+                      <w:r>
+                        <w:rPr>
+                          <w:noProof/>
+                        </w:rPr>
+                        <w:fldChar w:fldCharType="end"/>
+                      </w:r>
                       <w:r>
                         <w:t xml:space="preserve"> Motori nema 8 con ruote personalizzate</w:t>
                       </w:r>
@@ -3453,14 +3596,27 @@
                             <w:r>
                               <w:t xml:space="preserve">Figura </w:t>
                             </w:r>
-                            <w:fldSimple w:instr=" SEQ Figura \* ARABIC ">
-                              <w:r>
-                                <w:rPr>
-                                  <w:noProof/>
-                                </w:rPr>
-                                <w:t>8</w:t>
-                              </w:r>
-                            </w:fldSimple>
+                            <w:r>
+                              <w:fldChar w:fldCharType="begin"/>
+                            </w:r>
+                            <w:r>
+                              <w:instrText xml:space="preserve"> SEQ Figura \* ARABIC </w:instrText>
+                            </w:r>
+                            <w:r>
+                              <w:fldChar w:fldCharType="separate"/>
+                            </w:r>
+                            <w:r>
+                              <w:rPr>
+                                <w:noProof/>
+                              </w:rPr>
+                              <w:t>8</w:t>
+                            </w:r>
+                            <w:r>
+                              <w:rPr>
+                                <w:noProof/>
+                              </w:rPr>
+                              <w:fldChar w:fldCharType="end"/>
+                            </w:r>
                             <w:r>
                               <w:t xml:space="preserve"> Base inferiore con powerbank</w:t>
                             </w:r>
@@ -3497,14 +3653,27 @@
                       <w:r>
                         <w:t xml:space="preserve">Figura </w:t>
                       </w:r>
-                      <w:fldSimple w:instr=" SEQ Figura \* ARABIC ">
-                        <w:r>
-                          <w:rPr>
-                            <w:noProof/>
-                          </w:rPr>
-                          <w:t>8</w:t>
-                        </w:r>
-                      </w:fldSimple>
+                      <w:r>
+                        <w:fldChar w:fldCharType="begin"/>
+                      </w:r>
+                      <w:r>
+                        <w:instrText xml:space="preserve"> SEQ Figura \* ARABIC </w:instrText>
+                      </w:r>
+                      <w:r>
+                        <w:fldChar w:fldCharType="separate"/>
+                      </w:r>
+                      <w:r>
+                        <w:rPr>
+                          <w:noProof/>
+                        </w:rPr>
+                        <w:t>8</w:t>
+                      </w:r>
+                      <w:r>
+                        <w:rPr>
+                          <w:noProof/>
+                        </w:rPr>
+                        <w:fldChar w:fldCharType="end"/>
+                      </w:r>
                       <w:r>
                         <w:t xml:space="preserve"> Base inferiore con powerbank</w:t>
                       </w:r>
@@ -3662,14 +3831,27 @@
                             <w:r>
                               <w:t xml:space="preserve">Figura </w:t>
                             </w:r>
-                            <w:fldSimple w:instr=" SEQ Figura \* ARABIC ">
-                              <w:r>
-                                <w:rPr>
-                                  <w:noProof/>
-                                </w:rPr>
-                                <w:t>9</w:t>
-                              </w:r>
-                            </w:fldSimple>
+                            <w:r>
+                              <w:fldChar w:fldCharType="begin"/>
+                            </w:r>
+                            <w:r>
+                              <w:instrText xml:space="preserve"> SEQ Figura \* ARABIC </w:instrText>
+                            </w:r>
+                            <w:r>
+                              <w:fldChar w:fldCharType="separate"/>
+                            </w:r>
+                            <w:r>
+                              <w:rPr>
+                                <w:noProof/>
+                              </w:rPr>
+                              <w:t>9</w:t>
+                            </w:r>
+                            <w:r>
+                              <w:rPr>
+                                <w:noProof/>
+                              </w:rPr>
+                              <w:fldChar w:fldCharType="end"/>
+                            </w:r>
                             <w:r>
                               <w:t xml:space="preserve"> Basi attaccate con la powerbank all’interno</w:t>
                             </w:r>
@@ -3706,14 +3888,27 @@
                       <w:r>
                         <w:t xml:space="preserve">Figura </w:t>
                       </w:r>
-                      <w:fldSimple w:instr=" SEQ Figura \* ARABIC ">
-                        <w:r>
-                          <w:rPr>
-                            <w:noProof/>
-                          </w:rPr>
-                          <w:t>9</w:t>
-                        </w:r>
-                      </w:fldSimple>
+                      <w:r>
+                        <w:fldChar w:fldCharType="begin"/>
+                      </w:r>
+                      <w:r>
+                        <w:instrText xml:space="preserve"> SEQ Figura \* ARABIC </w:instrText>
+                      </w:r>
+                      <w:r>
+                        <w:fldChar w:fldCharType="separate"/>
+                      </w:r>
+                      <w:r>
+                        <w:rPr>
+                          <w:noProof/>
+                        </w:rPr>
+                        <w:t>9</w:t>
+                      </w:r>
+                      <w:r>
+                        <w:rPr>
+                          <w:noProof/>
+                        </w:rPr>
+                        <w:fldChar w:fldCharType="end"/>
+                      </w:r>
                       <w:r>
                         <w:t xml:space="preserve"> Basi attaccate con la powerbank all’interno</w:t>
                       </w:r>
@@ -3980,14 +4175,27 @@
                             <w:r>
                               <w:t xml:space="preserve">Figura </w:t>
                             </w:r>
-                            <w:fldSimple w:instr=" SEQ Figura \* ARABIC ">
-                              <w:r>
-                                <w:rPr>
-                                  <w:noProof/>
-                                </w:rPr>
-                                <w:t>10</w:t>
-                              </w:r>
-                            </w:fldSimple>
+                            <w:r>
+                              <w:fldChar w:fldCharType="begin"/>
+                            </w:r>
+                            <w:r>
+                              <w:instrText xml:space="preserve"> SEQ Figura \* ARABIC </w:instrText>
+                            </w:r>
+                            <w:r>
+                              <w:fldChar w:fldCharType="separate"/>
+                            </w:r>
+                            <w:r>
+                              <w:rPr>
+                                <w:noProof/>
+                              </w:rPr>
+                              <w:t>10</w:t>
+                            </w:r>
+                            <w:r>
+                              <w:rPr>
+                                <w:noProof/>
+                              </w:rPr>
+                              <w:fldChar w:fldCharType="end"/>
+                            </w:r>
                             <w:r>
                               <w:t xml:space="preserve"> Supporti ruote senza motore</w:t>
                             </w:r>
@@ -4024,14 +4232,27 @@
                       <w:r>
                         <w:t xml:space="preserve">Figura </w:t>
                       </w:r>
-                      <w:fldSimple w:instr=" SEQ Figura \* ARABIC ">
-                        <w:r>
-                          <w:rPr>
-                            <w:noProof/>
-                          </w:rPr>
-                          <w:t>10</w:t>
-                        </w:r>
-                      </w:fldSimple>
+                      <w:r>
+                        <w:fldChar w:fldCharType="begin"/>
+                      </w:r>
+                      <w:r>
+                        <w:instrText xml:space="preserve"> SEQ Figura \* ARABIC </w:instrText>
+                      </w:r>
+                      <w:r>
+                        <w:fldChar w:fldCharType="separate"/>
+                      </w:r>
+                      <w:r>
+                        <w:rPr>
+                          <w:noProof/>
+                        </w:rPr>
+                        <w:t>10</w:t>
+                      </w:r>
+                      <w:r>
+                        <w:rPr>
+                          <w:noProof/>
+                        </w:rPr>
+                        <w:fldChar w:fldCharType="end"/>
+                      </w:r>
                       <w:r>
                         <w:t xml:space="preserve"> Supporti ruote senza motore</w:t>
                       </w:r>
@@ -4167,14 +4388,27 @@
                             <w:r>
                               <w:t xml:space="preserve">Figura </w:t>
                             </w:r>
-                            <w:fldSimple w:instr=" SEQ Figura \* ARABIC ">
-                              <w:r>
-                                <w:rPr>
-                                  <w:noProof/>
-                                </w:rPr>
-                                <w:t>11</w:t>
-                              </w:r>
-                            </w:fldSimple>
+                            <w:r>
+                              <w:fldChar w:fldCharType="begin"/>
+                            </w:r>
+                            <w:r>
+                              <w:instrText xml:space="preserve"> SEQ Figura \* ARABIC </w:instrText>
+                            </w:r>
+                            <w:r>
+                              <w:fldChar w:fldCharType="separate"/>
+                            </w:r>
+                            <w:r>
+                              <w:rPr>
+                                <w:noProof/>
+                              </w:rPr>
+                              <w:t>11</w:t>
+                            </w:r>
+                            <w:r>
+                              <w:rPr>
+                                <w:noProof/>
+                              </w:rPr>
+                              <w:fldChar w:fldCharType="end"/>
+                            </w:r>
                             <w:r>
                               <w:t xml:space="preserve"> Motori nema 8 affrancati sotto alla base inferiore</w:t>
                             </w:r>
@@ -4211,14 +4445,27 @@
                       <w:r>
                         <w:t xml:space="preserve">Figura </w:t>
                       </w:r>
-                      <w:fldSimple w:instr=" SEQ Figura \* ARABIC ">
-                        <w:r>
-                          <w:rPr>
-                            <w:noProof/>
-                          </w:rPr>
-                          <w:t>11</w:t>
-                        </w:r>
-                      </w:fldSimple>
+                      <w:r>
+                        <w:fldChar w:fldCharType="begin"/>
+                      </w:r>
+                      <w:r>
+                        <w:instrText xml:space="preserve"> SEQ Figura \* ARABIC </w:instrText>
+                      </w:r>
+                      <w:r>
+                        <w:fldChar w:fldCharType="separate"/>
+                      </w:r>
+                      <w:r>
+                        <w:rPr>
+                          <w:noProof/>
+                        </w:rPr>
+                        <w:t>11</w:t>
+                      </w:r>
+                      <w:r>
+                        <w:rPr>
+                          <w:noProof/>
+                        </w:rPr>
+                        <w:fldChar w:fldCharType="end"/>
+                      </w:r>
                       <w:r>
                         <w:t xml:space="preserve"> Motori nema 8 affrancati sotto alla base inferiore</w:t>
                       </w:r>
@@ -4553,14 +4800,27 @@
                             <w:r>
                               <w:t xml:space="preserve">Figura </w:t>
                             </w:r>
-                            <w:fldSimple w:instr=" SEQ Figura \* ARABIC ">
-                              <w:r>
-                                <w:rPr>
-                                  <w:noProof/>
-                                </w:rPr>
-                                <w:t>12</w:t>
-                              </w:r>
-                            </w:fldSimple>
+                            <w:r>
+                              <w:fldChar w:fldCharType="begin"/>
+                            </w:r>
+                            <w:r>
+                              <w:instrText xml:space="preserve"> SEQ Figura \* ARABIC </w:instrText>
+                            </w:r>
+                            <w:r>
+                              <w:fldChar w:fldCharType="separate"/>
+                            </w:r>
+                            <w:r>
+                              <w:rPr>
+                                <w:noProof/>
+                              </w:rPr>
+                              <w:t>12</w:t>
+                            </w:r>
+                            <w:r>
+                              <w:rPr>
+                                <w:noProof/>
+                              </w:rPr>
+                              <w:fldChar w:fldCharType="end"/>
+                            </w:r>
                             <w:r>
                               <w:t xml:space="preserve"> Motori e supporti assemblati con la base inferiore</w:t>
                             </w:r>
@@ -4597,14 +4857,27 @@
                       <w:r>
                         <w:t xml:space="preserve">Figura </w:t>
                       </w:r>
-                      <w:fldSimple w:instr=" SEQ Figura \* ARABIC ">
-                        <w:r>
-                          <w:rPr>
-                            <w:noProof/>
-                          </w:rPr>
-                          <w:t>12</w:t>
-                        </w:r>
-                      </w:fldSimple>
+                      <w:r>
+                        <w:fldChar w:fldCharType="begin"/>
+                      </w:r>
+                      <w:r>
+                        <w:instrText xml:space="preserve"> SEQ Figura \* ARABIC </w:instrText>
+                      </w:r>
+                      <w:r>
+                        <w:fldChar w:fldCharType="separate"/>
+                      </w:r>
+                      <w:r>
+                        <w:rPr>
+                          <w:noProof/>
+                        </w:rPr>
+                        <w:t>12</w:t>
+                      </w:r>
+                      <w:r>
+                        <w:rPr>
+                          <w:noProof/>
+                        </w:rPr>
+                        <w:fldChar w:fldCharType="end"/>
+                      </w:r>
                       <w:r>
                         <w:t xml:space="preserve"> Motori e supporti assemblati con la base inferiore</w:t>
                       </w:r>
@@ -4855,14 +5128,27 @@
                             <w:r>
                               <w:t xml:space="preserve">Figura </w:t>
                             </w:r>
-                            <w:fldSimple w:instr=" SEQ Figura \* ARABIC ">
-                              <w:r>
-                                <w:rPr>
-                                  <w:noProof/>
-                                </w:rPr>
-                                <w:t>13</w:t>
-                              </w:r>
-                            </w:fldSimple>
+                            <w:r>
+                              <w:fldChar w:fldCharType="begin"/>
+                            </w:r>
+                            <w:r>
+                              <w:instrText xml:space="preserve"> SEQ Figura \* ARABIC </w:instrText>
+                            </w:r>
+                            <w:r>
+                              <w:fldChar w:fldCharType="separate"/>
+                            </w:r>
+                            <w:r>
+                              <w:rPr>
+                                <w:noProof/>
+                              </w:rPr>
+                              <w:t>13</w:t>
+                            </w:r>
+                            <w:r>
+                              <w:rPr>
+                                <w:noProof/>
+                              </w:rPr>
+                              <w:fldChar w:fldCharType="end"/>
+                            </w:r>
                             <w:r>
                               <w:t xml:space="preserve"> Risultato finale parte superiore Tankino</w:t>
                             </w:r>
@@ -4899,14 +5185,27 @@
                       <w:r>
                         <w:t xml:space="preserve">Figura </w:t>
                       </w:r>
-                      <w:fldSimple w:instr=" SEQ Figura \* ARABIC ">
-                        <w:r>
-                          <w:rPr>
-                            <w:noProof/>
-                          </w:rPr>
-                          <w:t>13</w:t>
-                        </w:r>
-                      </w:fldSimple>
+                      <w:r>
+                        <w:fldChar w:fldCharType="begin"/>
+                      </w:r>
+                      <w:r>
+                        <w:instrText xml:space="preserve"> SEQ Figura \* ARABIC </w:instrText>
+                      </w:r>
+                      <w:r>
+                        <w:fldChar w:fldCharType="separate"/>
+                      </w:r>
+                      <w:r>
+                        <w:rPr>
+                          <w:noProof/>
+                        </w:rPr>
+                        <w:t>13</w:t>
+                      </w:r>
+                      <w:r>
+                        <w:rPr>
+                          <w:noProof/>
+                        </w:rPr>
+                        <w:fldChar w:fldCharType="end"/>
+                      </w:r>
                       <w:r>
                         <w:t xml:space="preserve"> Risultato finale parte superiore Tankino</w:t>
                       </w:r>
@@ -5300,10 +5599,7 @@
               <w:shd w:val="clear" w:color="auto" w:fill="auto"/>
             </w:pPr>
             <w:r>
-              <w:t>TC-00</w:t>
-            </w:r>
-            <w:r>
-              <w:t>2</w:t>
+              <w:t>TC-002</w:t>
             </w:r>
           </w:p>
         </w:tc>
@@ -5359,10 +5655,7 @@
               <w:shd w:val="clear" w:color="auto" w:fill="auto"/>
             </w:pPr>
             <w:r>
-              <w:t>REQ-00</w:t>
-            </w:r>
-            <w:r>
-              <w:t>2</w:t>
+              <w:t>REQ-002</w:t>
             </w:r>
           </w:p>
         </w:tc>
@@ -5483,11 +5776,6 @@
         </w:tc>
       </w:tr>
     </w:tbl>
-    <w:p>
-      <w:pPr>
-        <w:pStyle w:val="Titolo2"/>
-      </w:pPr>
-    </w:p>
     <w:p>
       <w:pPr>
         <w:pStyle w:val="Titolo2"/>
@@ -5638,7 +5926,7 @@
               <w:shd w:val="clear" w:color="auto" w:fill="auto"/>
             </w:pPr>
             <w:r>
-              <w:t>Essere connessi via bluetooth al tankino</w:t>
+              <w:t>Essere connessi via Bluetooth al Tankino</w:t>
             </w:r>
           </w:p>
         </w:tc>
@@ -5666,7 +5954,7 @@
               <w:shd w:val="clear" w:color="auto" w:fill="auto"/>
             </w:pPr>
             <w:r>
-              <w:t>Provare a muovere entrambe gli slider sull’applicazione</w:t>
+              <w:t>Connettere l’applicazione all’arduino e provare a muovere entrambe gli slider sull’applicazione.</w:t>
             </w:r>
           </w:p>
         </w:tc>
@@ -5698,22 +5986,12 @@
               <w:shd w:val="clear" w:color="auto" w:fill="auto"/>
             </w:pPr>
             <w:r>
-              <w:t>Il tankino dovrebbe muoversi.</w:t>
+              <w:t>I cingoli del Tankino si muovono di conseguenza in base al valore degli slider dell’applicazione.</w:t>
             </w:r>
           </w:p>
         </w:tc>
       </w:tr>
     </w:tbl>
-    <w:p>
-      <w:pPr>
-        <w:pStyle w:val="Titolo2"/>
-      </w:pPr>
-    </w:p>
-    <w:p>
-      <w:pPr>
-        <w:pStyle w:val="Titolo2"/>
-      </w:pPr>
-    </w:p>
     <w:p>
       <w:pPr>
         <w:pStyle w:val="Titolo2"/>
@@ -5780,7 +6058,7 @@
               <w:shd w:val="clear" w:color="auto" w:fill="auto"/>
             </w:pPr>
             <w:r>
-              <w:t>Pairing bluetooth</w:t>
+              <w:t>Pairing Bluetooth</w:t>
             </w:r>
           </w:p>
         </w:tc>
@@ -5836,7 +6114,7 @@
               <w:shd w:val="clear" w:color="auto" w:fill="auto"/>
             </w:pPr>
             <w:r>
-              <w:t>Essere in grado di fare un pairing bluetooth</w:t>
+              <w:t>Essere in grado di fare un pairing Bluetooth</w:t>
             </w:r>
           </w:p>
         </w:tc>
@@ -5892,7 +6170,7 @@
               <w:shd w:val="clear" w:color="auto" w:fill="auto"/>
             </w:pPr>
             <w:r>
-              <w:t>Cliccare sul tasto “connect” e provare a muovere gli slider</w:t>
+              <w:t>Aprire l’applicazione e cliccare sul tasto “connect”, il bluetooth dovrebbe passare dal lampeggiare velocemente ad un lampeggio più lento. Se il collegamento è stato eseguito correttamente muovendo gli slider i cingoli si muoveranno di conseguenza.</w:t>
             </w:r>
           </w:p>
         </w:tc>
@@ -5923,7 +6201,7 @@
               <w:shd w:val="clear" w:color="auto" w:fill="auto"/>
             </w:pPr>
             <w:r>
-              <w:t>Il tankino dovrebbe muoversi.</w:t>
+              <w:t>Il Tankino risponde ai comandi dell’applicazione dopo essersi connesso.</w:t>
             </w:r>
           </w:p>
         </w:tc>
@@ -5967,10 +6245,7 @@
               <w:shd w:val="clear" w:color="auto" w:fill="auto"/>
             </w:pPr>
             <w:r>
-              <w:t>TC-00</w:t>
-            </w:r>
-            <w:r>
-              <w:t>5</w:t>
+              <w:t>TC-005</w:t>
             </w:r>
           </w:p>
         </w:tc>
@@ -5998,7 +6273,7 @@
               <w:shd w:val="clear" w:color="auto" w:fill="auto"/>
             </w:pPr>
             <w:r>
-              <w:t>Test curve</w:t>
+              <w:t>Capacità di sterzata</w:t>
             </w:r>
           </w:p>
         </w:tc>
@@ -6082,7 +6357,7 @@
               <w:shd w:val="clear" w:color="auto" w:fill="auto"/>
             </w:pPr>
             <w:r>
-              <w:t>Essere connessi via bluetooth al tankino</w:t>
+              <w:t>Essere connessi via Bluetooth al Tankino</w:t>
             </w:r>
           </w:p>
         </w:tc>
@@ -6110,7 +6385,7 @@
               <w:shd w:val="clear" w:color="auto" w:fill="auto"/>
             </w:pPr>
             <w:r>
-              <w:t xml:space="preserve">Provare a impostare gli slider mettendo quello a sinistra a un livello superiore e poi fare il contrario </w:t>
+              <w:t>Provare a impostare gli slider mettendo quello a sinistra a un livello superiore e poi fare il contrario.</w:t>
             </w:r>
           </w:p>
         </w:tc>
@@ -6142,7 +6417,7 @@
               <w:shd w:val="clear" w:color="auto" w:fill="auto"/>
             </w:pPr>
             <w:r>
-              <w:t>Il tankino dovrebbe prima muoversi verso destra e poi verso sinistra.</w:t>
+              <w:t>Il cingoli del Tankino si muovono in singolarmente in base agli slider permettendo di eseguire delle curve.</w:t>
             </w:r>
           </w:p>
         </w:tc>
@@ -6191,10 +6466,7 @@
               <w:shd w:val="clear" w:color="auto" w:fill="auto"/>
             </w:pPr>
             <w:r>
-              <w:t>TC-00</w:t>
-            </w:r>
-            <w:r>
-              <w:t>6</w:t>
+              <w:t>TC-006</w:t>
             </w:r>
           </w:p>
         </w:tc>
@@ -6365,7 +6637,7 @@
               <w:shd w:val="clear" w:color="auto" w:fill="auto"/>
             </w:pPr>
             <w:r>
-              <w:t>Dovrebbe partire un download dell’applicazione.</w:t>
+              <w:t>Parte il download dell’applicazione.</w:t>
             </w:r>
           </w:p>
         </w:tc>
@@ -6409,10 +6681,7 @@
               <w:shd w:val="clear" w:color="auto" w:fill="auto"/>
             </w:pPr>
             <w:r>
-              <w:t>TC-00</w:t>
-            </w:r>
-            <w:r>
-              <w:t>7</w:t>
+              <w:t>TC-007</w:t>
             </w:r>
           </w:p>
         </w:tc>
@@ -6440,10 +6709,7 @@
               <w:shd w:val="clear" w:color="auto" w:fill="auto"/>
             </w:pPr>
             <w:r>
-              <w:t xml:space="preserve">Test </w:t>
-            </w:r>
-            <w:r>
-              <w:t>velocità</w:t>
+              <w:t>Test velocità</w:t>
             </w:r>
           </w:p>
         </w:tc>
@@ -6471,10 +6737,7 @@
               <w:shd w:val="clear" w:color="auto" w:fill="auto"/>
             </w:pPr>
             <w:r>
-              <w:t>REQ-0</w:t>
-            </w:r>
-            <w:r>
-              <w:t>10</w:t>
+              <w:t>REQ-010</w:t>
             </w:r>
           </w:p>
         </w:tc>
@@ -6530,7 +6793,7 @@
               <w:shd w:val="clear" w:color="auto" w:fill="auto"/>
             </w:pPr>
             <w:r>
-              <w:t>Essere connessi via bluetooth al tankino</w:t>
+              <w:t>Essere connessi via Bluetooth al Tankino</w:t>
             </w:r>
           </w:p>
         </w:tc>
@@ -6589,7 +6852,207 @@
               <w:shd w:val="clear" w:color="auto" w:fill="auto"/>
             </w:pPr>
             <w:r>
-              <w:t>I motori del Tankino girano a velocità diversa in base al valore impostato con gli slider</w:t>
+              <w:t>I motori del Tankino girano a velocità diversa in base al valore impostato con gli slider.</w:t>
+            </w:r>
+          </w:p>
+        </w:tc>
+      </w:tr>
+      <w:tr>
+        <w:tc>
+          <w:tcPr>
+            <w:tcW w:w="4814" w:type="dxa"/>
+          </w:tcPr>
+          <w:p>
+            <w:pPr>
+              <w:shd w:val="clear" w:color="auto" w:fill="auto"/>
+            </w:pPr>
+            <w:r>
+              <w:lastRenderedPageBreak/>
+              <w:t>Test Case</w:t>
+            </w:r>
+          </w:p>
+        </w:tc>
+        <w:tc>
+          <w:tcPr>
+            <w:tcW w:w="4814" w:type="dxa"/>
+          </w:tcPr>
+          <w:p>
+            <w:pPr>
+              <w:shd w:val="clear" w:color="auto" w:fill="auto"/>
+            </w:pPr>
+            <w:r>
+              <w:t>TC-008</w:t>
+            </w:r>
+          </w:p>
+        </w:tc>
+      </w:tr>
+      <w:tr>
+        <w:tc>
+          <w:tcPr>
+            <w:tcW w:w="4814" w:type="dxa"/>
+          </w:tcPr>
+          <w:p>
+            <w:pPr>
+              <w:shd w:val="clear" w:color="auto" w:fill="auto"/>
+            </w:pPr>
+            <w:r>
+              <w:t>Nome</w:t>
+            </w:r>
+          </w:p>
+        </w:tc>
+        <w:tc>
+          <w:tcPr>
+            <w:tcW w:w="4814" w:type="dxa"/>
+          </w:tcPr>
+          <w:p>
+            <w:pPr>
+              <w:shd w:val="clear" w:color="auto" w:fill="auto"/>
+            </w:pPr>
+            <w:r>
+              <w:t>Il Tankino possiede delle luci di controllo</w:t>
+            </w:r>
+          </w:p>
+        </w:tc>
+      </w:tr>
+      <w:tr>
+        <w:tc>
+          <w:tcPr>
+            <w:tcW w:w="4814" w:type="dxa"/>
+          </w:tcPr>
+          <w:p>
+            <w:pPr>
+              <w:shd w:val="clear" w:color="auto" w:fill="auto"/>
+            </w:pPr>
+            <w:r>
+              <w:t>Riferimento</w:t>
+            </w:r>
+          </w:p>
+        </w:tc>
+        <w:tc>
+          <w:tcPr>
+            <w:tcW w:w="4814" w:type="dxa"/>
+          </w:tcPr>
+          <w:p>
+            <w:pPr>
+              <w:shd w:val="clear" w:color="auto" w:fill="auto"/>
+            </w:pPr>
+            <w:r>
+              <w:t>REQ-009</w:t>
+            </w:r>
+          </w:p>
+        </w:tc>
+      </w:tr>
+      <w:tr>
+        <w:tc>
+          <w:tcPr>
+            <w:tcW w:w="4814" w:type="dxa"/>
+          </w:tcPr>
+          <w:p>
+            <w:pPr>
+              <w:shd w:val="clear" w:color="auto" w:fill="auto"/>
+            </w:pPr>
+            <w:r>
+              <w:t>Descrizione</w:t>
+            </w:r>
+          </w:p>
+        </w:tc>
+        <w:tc>
+          <w:tcPr>
+            <w:tcW w:w="4814" w:type="dxa"/>
+          </w:tcPr>
+          <w:p>
+            <w:pPr>
+              <w:shd w:val="clear" w:color="auto" w:fill="auto"/>
+            </w:pPr>
+            <w:r>
+              <w:t>Le luci segnalano informazioni sullo stato del Tankino.</w:t>
+            </w:r>
+          </w:p>
+        </w:tc>
+      </w:tr>
+      <w:tr>
+        <w:tc>
+          <w:tcPr>
+            <w:tcW w:w="4814" w:type="dxa"/>
+          </w:tcPr>
+          <w:p>
+            <w:pPr>
+              <w:shd w:val="clear" w:color="auto" w:fill="auto"/>
+            </w:pPr>
+            <w:r>
+              <w:t>Prerequisiti</w:t>
+            </w:r>
+          </w:p>
+        </w:tc>
+        <w:tc>
+          <w:tcPr>
+            <w:tcW w:w="4814" w:type="dxa"/>
+          </w:tcPr>
+          <w:p>
+            <w:pPr>
+              <w:shd w:val="clear" w:color="auto" w:fill="auto"/>
+            </w:pPr>
+            <w:r>
+              <w:t>Montaggio di led che fungono da luci di controllo.</w:t>
+            </w:r>
+          </w:p>
+        </w:tc>
+      </w:tr>
+      <w:tr>
+        <w:tc>
+          <w:tcPr>
+            <w:tcW w:w="4814" w:type="dxa"/>
+          </w:tcPr>
+          <w:p>
+            <w:pPr>
+              <w:shd w:val="clear" w:color="auto" w:fill="auto"/>
+            </w:pPr>
+            <w:r>
+              <w:t>Procedura</w:t>
+            </w:r>
+          </w:p>
+        </w:tc>
+        <w:tc>
+          <w:tcPr>
+            <w:tcW w:w="4814" w:type="dxa"/>
+          </w:tcPr>
+          <w:p>
+            <w:pPr>
+              <w:shd w:val="clear" w:color="auto" w:fill="auto"/>
+            </w:pPr>
+            <w:r>
+              <w:t>Accendere il Tankino, connettersi tramite l’applicazione e muovere gli slider.</w:t>
+            </w:r>
+          </w:p>
+        </w:tc>
+      </w:tr>
+      <w:tr>
+        <w:trPr>
+          <w:trHeight w:val="1041"/>
+        </w:trPr>
+        <w:tc>
+          <w:tcPr>
+            <w:tcW w:w="4814" w:type="dxa"/>
+          </w:tcPr>
+          <w:p>
+            <w:pPr>
+              <w:shd w:val="clear" w:color="auto" w:fill="auto"/>
+            </w:pPr>
+            <w:r>
+              <w:t>Risultati attesi</w:t>
+            </w:r>
+          </w:p>
+        </w:tc>
+        <w:tc>
+          <w:tcPr>
+            <w:tcW w:w="4814" w:type="dxa"/>
+          </w:tcPr>
+          <w:p>
+            <w:pPr>
+              <w:shd w:val="clear" w:color="auto" w:fill="auto"/>
+            </w:pPr>
+            <w:r>
+              <w:t xml:space="preserve">Le luci del Tankino cambiano in base al suo stato, girando a destra si accendono quelle di destra e a sinistra quelle di sinistra. Inoltre alla connessione altre luci si accenderanno segnalando la corretta comunicazione tra applicazione e Arduino. </w:t>
             </w:r>
           </w:p>
         </w:tc>
@@ -6600,133 +7063,466 @@
         <w:pStyle w:val="Titolo2"/>
       </w:pPr>
     </w:p>
+    <w:tbl>
+      <w:tblPr>
+        <w:tblStyle w:val="Grigliatabella"/>
+        <w:tblpPr w:leftFromText="141" w:rightFromText="141" w:vertAnchor="page" w:horzAnchor="margin" w:tblpY="9781"/>
+        <w:tblW w:w="0" w:type="auto"/>
+        <w:tblLook w:val="04A0" w:firstRow="1" w:lastRow="0" w:firstColumn="1" w:lastColumn="0" w:noHBand="0" w:noVBand="1"/>
+      </w:tblPr>
+      <w:tblGrid>
+        <w:gridCol w:w="1980"/>
+        <w:gridCol w:w="1984"/>
+        <w:gridCol w:w="5664"/>
+      </w:tblGrid>
+      <w:tr>
+        <w:tc>
+          <w:tcPr>
+            <w:tcW w:w="1980" w:type="dxa"/>
+          </w:tcPr>
+          <w:p>
+            <w:pPr>
+              <w:shd w:val="clear" w:color="auto" w:fill="auto"/>
+            </w:pPr>
+            <w:r>
+              <w:t>Test Case</w:t>
+            </w:r>
+          </w:p>
+        </w:tc>
+        <w:tc>
+          <w:tcPr>
+            <w:tcW w:w="1984" w:type="dxa"/>
+          </w:tcPr>
+          <w:p>
+            <w:pPr>
+              <w:shd w:val="clear" w:color="auto" w:fill="auto"/>
+            </w:pPr>
+            <w:r>
+              <w:t>Riuscita (Sì - No)</w:t>
+            </w:r>
+          </w:p>
+        </w:tc>
+        <w:tc>
+          <w:tcPr>
+            <w:tcW w:w="5664" w:type="dxa"/>
+          </w:tcPr>
+          <w:p>
+            <w:pPr>
+              <w:shd w:val="clear" w:color="auto" w:fill="auto"/>
+            </w:pPr>
+            <w:r>
+              <w:t xml:space="preserve">Correzione </w:t>
+            </w:r>
+          </w:p>
+        </w:tc>
+      </w:tr>
+      <w:tr>
+        <w:tc>
+          <w:tcPr>
+            <w:tcW w:w="1980" w:type="dxa"/>
+          </w:tcPr>
+          <w:p>
+            <w:pPr>
+              <w:shd w:val="clear" w:color="auto" w:fill="auto"/>
+            </w:pPr>
+            <w:r>
+              <w:t>TC-001</w:t>
+            </w:r>
+          </w:p>
+        </w:tc>
+        <w:tc>
+          <w:tcPr>
+            <w:tcW w:w="1984" w:type="dxa"/>
+          </w:tcPr>
+          <w:p>
+            <w:pPr>
+              <w:shd w:val="clear" w:color="auto" w:fill="auto"/>
+            </w:pPr>
+            <w:r>
+              <w:t>Sì</w:t>
+            </w:r>
+          </w:p>
+        </w:tc>
+        <w:tc>
+          <w:tcPr>
+            <w:tcW w:w="5664" w:type="dxa"/>
+          </w:tcPr>
+          <w:p>
+            <w:pPr>
+              <w:shd w:val="clear" w:color="auto" w:fill="auto"/>
+            </w:pPr>
+            <w:r>
+              <w:t>-</w:t>
+            </w:r>
+          </w:p>
+        </w:tc>
+      </w:tr>
+      <w:tr>
+        <w:tc>
+          <w:tcPr>
+            <w:tcW w:w="1980" w:type="dxa"/>
+          </w:tcPr>
+          <w:p>
+            <w:pPr>
+              <w:shd w:val="clear" w:color="auto" w:fill="auto"/>
+            </w:pPr>
+            <w:r>
+              <w:t>TC-002</w:t>
+            </w:r>
+          </w:p>
+        </w:tc>
+        <w:tc>
+          <w:tcPr>
+            <w:tcW w:w="1984" w:type="dxa"/>
+          </w:tcPr>
+          <w:p>
+            <w:pPr>
+              <w:shd w:val="clear" w:color="auto" w:fill="auto"/>
+            </w:pPr>
+            <w:r>
+              <w:t>Sì</w:t>
+            </w:r>
+          </w:p>
+        </w:tc>
+        <w:tc>
+          <w:tcPr>
+            <w:tcW w:w="5664" w:type="dxa"/>
+          </w:tcPr>
+          <w:p>
+            <w:pPr>
+              <w:shd w:val="clear" w:color="auto" w:fill="auto"/>
+            </w:pPr>
+            <w:r>
+              <w:t>-</w:t>
+            </w:r>
+          </w:p>
+        </w:tc>
+      </w:tr>
+      <w:tr>
+        <w:tc>
+          <w:tcPr>
+            <w:tcW w:w="1980" w:type="dxa"/>
+          </w:tcPr>
+          <w:p>
+            <w:pPr>
+              <w:shd w:val="clear" w:color="auto" w:fill="auto"/>
+            </w:pPr>
+            <w:r>
+              <w:t>TC-003</w:t>
+            </w:r>
+          </w:p>
+        </w:tc>
+        <w:tc>
+          <w:tcPr>
+            <w:tcW w:w="1984" w:type="dxa"/>
+          </w:tcPr>
+          <w:p>
+            <w:pPr>
+              <w:shd w:val="clear" w:color="auto" w:fill="auto"/>
+            </w:pPr>
+            <w:r>
+              <w:t>Sì</w:t>
+            </w:r>
+          </w:p>
+        </w:tc>
+        <w:tc>
+          <w:tcPr>
+            <w:tcW w:w="5664" w:type="dxa"/>
+          </w:tcPr>
+          <w:p>
+            <w:pPr>
+              <w:shd w:val="clear" w:color="auto" w:fill="auto"/>
+            </w:pPr>
+            <w:r>
+              <w:t>-</w:t>
+            </w:r>
+          </w:p>
+        </w:tc>
+      </w:tr>
+      <w:tr>
+        <w:tc>
+          <w:tcPr>
+            <w:tcW w:w="1980" w:type="dxa"/>
+          </w:tcPr>
+          <w:p>
+            <w:pPr>
+              <w:shd w:val="clear" w:color="auto" w:fill="auto"/>
+            </w:pPr>
+            <w:r>
+              <w:t>TC-004</w:t>
+            </w:r>
+          </w:p>
+        </w:tc>
+        <w:tc>
+          <w:tcPr>
+            <w:tcW w:w="1984" w:type="dxa"/>
+          </w:tcPr>
+          <w:p>
+            <w:pPr>
+              <w:shd w:val="clear" w:color="auto" w:fill="auto"/>
+            </w:pPr>
+            <w:r>
+              <w:t>Sì</w:t>
+            </w:r>
+          </w:p>
+        </w:tc>
+        <w:tc>
+          <w:tcPr>
+            <w:tcW w:w="5664" w:type="dxa"/>
+          </w:tcPr>
+          <w:p>
+            <w:pPr>
+              <w:shd w:val="clear" w:color="auto" w:fill="auto"/>
+            </w:pPr>
+            <w:r>
+              <w:t>-</w:t>
+            </w:r>
+          </w:p>
+        </w:tc>
+      </w:tr>
+      <w:tr>
+        <w:tc>
+          <w:tcPr>
+            <w:tcW w:w="1980" w:type="dxa"/>
+          </w:tcPr>
+          <w:p>
+            <w:pPr>
+              <w:shd w:val="clear" w:color="auto" w:fill="auto"/>
+            </w:pPr>
+            <w:r>
+              <w:t>TC-005</w:t>
+            </w:r>
+          </w:p>
+        </w:tc>
+        <w:tc>
+          <w:tcPr>
+            <w:tcW w:w="1984" w:type="dxa"/>
+          </w:tcPr>
+          <w:p>
+            <w:pPr>
+              <w:shd w:val="clear" w:color="auto" w:fill="auto"/>
+            </w:pPr>
+            <w:r>
+              <w:t>Sì</w:t>
+            </w:r>
+          </w:p>
+        </w:tc>
+        <w:tc>
+          <w:tcPr>
+            <w:tcW w:w="5664" w:type="dxa"/>
+          </w:tcPr>
+          <w:p>
+            <w:pPr>
+              <w:shd w:val="clear" w:color="auto" w:fill="auto"/>
+            </w:pPr>
+            <w:r>
+              <w:t>-</w:t>
+            </w:r>
+          </w:p>
+        </w:tc>
+      </w:tr>
+      <w:tr>
+        <w:tc>
+          <w:tcPr>
+            <w:tcW w:w="1980" w:type="dxa"/>
+          </w:tcPr>
+          <w:p>
+            <w:pPr>
+              <w:shd w:val="clear" w:color="auto" w:fill="auto"/>
+            </w:pPr>
+            <w:r>
+              <w:t>TC-006</w:t>
+            </w:r>
+          </w:p>
+        </w:tc>
+        <w:tc>
+          <w:tcPr>
+            <w:tcW w:w="1984" w:type="dxa"/>
+          </w:tcPr>
+          <w:p>
+            <w:pPr>
+              <w:shd w:val="clear" w:color="auto" w:fill="auto"/>
+            </w:pPr>
+            <w:r>
+              <w:t>Sì</w:t>
+            </w:r>
+          </w:p>
+        </w:tc>
+        <w:tc>
+          <w:tcPr>
+            <w:tcW w:w="5664" w:type="dxa"/>
+          </w:tcPr>
+          <w:p>
+            <w:pPr>
+              <w:shd w:val="clear" w:color="auto" w:fill="auto"/>
+            </w:pPr>
+            <w:r>
+              <w:t>-</w:t>
+            </w:r>
+          </w:p>
+        </w:tc>
+      </w:tr>
+      <w:tr>
+        <w:tc>
+          <w:tcPr>
+            <w:tcW w:w="1980" w:type="dxa"/>
+          </w:tcPr>
+          <w:p>
+            <w:pPr>
+              <w:shd w:val="clear" w:color="auto" w:fill="auto"/>
+            </w:pPr>
+            <w:r>
+              <w:t>TC-007</w:t>
+            </w:r>
+          </w:p>
+        </w:tc>
+        <w:tc>
+          <w:tcPr>
+            <w:tcW w:w="1984" w:type="dxa"/>
+          </w:tcPr>
+          <w:p>
+            <w:pPr>
+              <w:shd w:val="clear" w:color="auto" w:fill="auto"/>
+            </w:pPr>
+            <w:r>
+              <w:t>Sì</w:t>
+            </w:r>
+          </w:p>
+        </w:tc>
+        <w:tc>
+          <w:tcPr>
+            <w:tcW w:w="5664" w:type="dxa"/>
+          </w:tcPr>
+          <w:p>
+            <w:pPr>
+              <w:shd w:val="clear" w:color="auto" w:fill="auto"/>
+            </w:pPr>
+            <w:r>
+              <w:t>-</w:t>
+            </w:r>
+          </w:p>
+        </w:tc>
+      </w:tr>
+      <w:tr>
+        <w:tc>
+          <w:tcPr>
+            <w:tcW w:w="1980" w:type="dxa"/>
+          </w:tcPr>
+          <w:p>
+            <w:pPr>
+              <w:shd w:val="clear" w:color="auto" w:fill="auto"/>
+            </w:pPr>
+            <w:r>
+              <w:t>TC-008</w:t>
+            </w:r>
+          </w:p>
+        </w:tc>
+        <w:tc>
+          <w:tcPr>
+            <w:tcW w:w="1984" w:type="dxa"/>
+          </w:tcPr>
+          <w:p>
+            <w:pPr>
+              <w:shd w:val="clear" w:color="auto" w:fill="auto"/>
+            </w:pPr>
+            <w:r>
+              <w:t>No</w:t>
+            </w:r>
+          </w:p>
+        </w:tc>
+        <w:tc>
+          <w:tcPr>
+            <w:tcW w:w="5664" w:type="dxa"/>
+          </w:tcPr>
+          <w:p>
+            <w:pPr>
+              <w:shd w:val="clear" w:color="auto" w:fill="auto"/>
+            </w:pPr>
+            <w:r>
+              <w:t>Le luci non sono state implementate sul Tankino.</w:t>
+            </w:r>
+          </w:p>
+        </w:tc>
+      </w:tr>
+    </w:tbl>
     <w:p>
       <w:pPr>
         <w:pStyle w:val="Titolo2"/>
       </w:pPr>
+      <w:r>
+        <w:t>Risultati test</w:t>
+      </w:r>
     </w:p>
     <w:p>
       <w:pPr>
         <w:pStyle w:val="Titolo2"/>
       </w:pPr>
-      <w:r>
-        <w:t>Risultati test</w:t>
-      </w:r>
-    </w:p>
-    <w:p>
-      <w:r>
-        <w:t>Tabella riassuntiva in cui si inseriscono i test riusciti e non del prodotto finale. Se un test non riesce e viene corretto l’errore, questo dovrà risultare nel documento finale come riuscito (la procedura della correzione apparirà nel diario), altrimenti dovrà essere descritto l’errore con eventuali ipotesi di correzione.</w:t>
-      </w:r>
     </w:p>
     <w:p>
       <w:pPr>
         <w:pStyle w:val="Titolo2"/>
       </w:pPr>
-      <w:r>
-        <w:t>Mancanze/limitazioni conosciute</w:t>
-      </w:r>
-    </w:p>
-    <w:p>
-      <w:r>
-        <w:rPr>
-          <w:highlight w:val="green"/>
-        </w:rPr>
-        <w:t>Alla fine di questo progetto ci troviamo con alcune mancanze. Questo dovuto o alle mancanze di risorse o per mancanza effettiva di tempo.</w:t>
-      </w:r>
-      <w:r>
-        <w:rPr>
-          <w:highlight w:val="green"/>
-        </w:rPr>
-        <w:t xml:space="preserve"> Il primo difetto, che è anche il più importante, è che effettivamente il Tankino non si muove; questo è dovuto a una potenza insufficiente dei motori. Se però il Tankino viene appoggiato sul dorso i motori funzionano</w:t>
-      </w:r>
-      <w:r>
-        <w:rPr>
-          <w:highlight w:val="green"/>
-        </w:rPr>
-        <w:t>,</w:t>
-      </w:r>
-      <w:r>
-        <w:rPr>
-          <w:highlight w:val="green"/>
-        </w:rPr>
-        <w:t xml:space="preserve"> </w:t>
-      </w:r>
-      <w:r>
-        <w:rPr>
-          <w:highlight w:val="green"/>
-        </w:rPr>
-        <w:t>ma rimane una pecca, i motori non eseguono la rotazione indietro</w:t>
-      </w:r>
-      <w:r>
-        <w:rPr>
-          <w:highlight w:val="green"/>
-        </w:rPr>
-        <w:t xml:space="preserve">. </w:t>
-      </w:r>
-      <w:r>
-        <w:rPr>
-          <w:highlight w:val="green"/>
-        </w:rPr>
-        <w:t>In secondo luogo,</w:t>
-      </w:r>
-      <w:r>
-        <w:rPr>
-          <w:highlight w:val="green"/>
-        </w:rPr>
-        <w:t xml:space="preserve"> troviamo una mancanza per quanto riguarda i led di controllo</w:t>
-      </w:r>
-      <w:r>
-        <w:rPr>
-          <w:highlight w:val="green"/>
-        </w:rPr>
-        <w:t xml:space="preserve"> i quali sono inesistenti sul Tankino.</w:t>
-      </w:r>
-    </w:p>
-    <w:p>
-      <w:pPr>
-        <w:pStyle w:val="Titolo1"/>
-      </w:pPr>
-      <w:r>
-        <w:t>Consuntivo</w:t>
-      </w:r>
-    </w:p>
-    <w:p>
-      <w:r>
-        <w:t>Questo è il nostro</w:t>
-      </w:r>
-    </w:p>
-    <w:p>
-      <w:pPr>
-        <w:pStyle w:val="Titolo1"/>
-      </w:pPr>
-      <w:r>
-        <w:t>Conclusioni</w:t>
-      </w:r>
-    </w:p>
-    <w:p>
-      <w:r>
-        <w:t>I risultati ottenuti sono per noi soddisfacenti nonostante il malfunzionamento del prodotto finale. Questo perché nonostante</w:t>
-      </w:r>
-      <w:r>
-        <w:t xml:space="preserve"> il lavoro sia stato realizzato ma con qualche malfunzionamento, la situazione in cui ci siamo trovati a lavorare per la faccenda Covid non era per nulla facile. Detto ciò ci riteniamo soddisfatti.</w:t>
-      </w:r>
-    </w:p>
-    <w:p>
-      <w:pPr>
-        <w:pStyle w:val="Titolo2"/>
-      </w:pPr>
-      <w:r>
-        <w:t>Considerazioni personali</w:t>
-      </w:r>
-    </w:p>
-    <w:p>
-      <w:r>
-        <w:t>Grazie a questo progetto abbiamo imparato a gestire anche imprevisti e situazioni molto al limite che hanno interferito nel nostro percorso. Nonostante ciò non ci siamo abbattuti e abbiamo lavorato al meglio portando un risultato per noi molto buono. Abbiamo anche capito che la progettazione in un progetto così</w:t>
-      </w:r>
       <w:bookmarkStart w:id="0" w:name="_GoBack"/>
       <w:bookmarkEnd w:id="0"/>
       <w:r>
-        <w:t xml:space="preserve"> grosso è molto importante e noi non siamo stati molto precisi nel farla.</w:t>
+        <w:lastRenderedPageBreak/>
+        <w:t>Mancanze/limitazioni conosciute</w:t>
+      </w:r>
+    </w:p>
+    <w:p>
+      <w:r>
+        <w:rPr>
+          <w:highlight w:val="green"/>
+        </w:rPr>
+        <w:t>Alla fine di questo progetto ci troviamo con alcune mancanze. Questo dovuto o alle mancanze di risorse o per mancanza effettiva di tempo.</w:t>
+      </w:r>
+      <w:r>
+        <w:rPr>
+          <w:highlight w:val="green"/>
+        </w:rPr>
+        <w:t xml:space="preserve"> Il primo difetto, che è anche il più importante, è che effettivamente il Tankino non si muove; questo è dovuto a una potenza insufficiente dei motori. Se però il Tankino viene appoggiato sul dorso i motori funzionano</w:t>
+      </w:r>
+      <w:r>
+        <w:rPr>
+          <w:highlight w:val="green"/>
+        </w:rPr>
+        <w:t>,</w:t>
+      </w:r>
+      <w:r>
+        <w:rPr>
+          <w:highlight w:val="green"/>
+        </w:rPr>
+        <w:t xml:space="preserve"> </w:t>
+      </w:r>
+      <w:r>
+        <w:rPr>
+          <w:highlight w:val="green"/>
+        </w:rPr>
+        <w:t>ma rimane una pecca, i motori non eseguono la rotazione indietro</w:t>
+      </w:r>
+      <w:r>
+        <w:rPr>
+          <w:highlight w:val="green"/>
+        </w:rPr>
+        <w:t xml:space="preserve">. </w:t>
+      </w:r>
+      <w:r>
+        <w:rPr>
+          <w:highlight w:val="green"/>
+        </w:rPr>
+        <w:t>In secondo luogo,</w:t>
+      </w:r>
+      <w:r>
+        <w:rPr>
+          <w:highlight w:val="green"/>
+        </w:rPr>
+        <w:t xml:space="preserve"> troviamo una mancanza per quanto riguarda i led di controllo</w:t>
+      </w:r>
+      <w:r>
+        <w:rPr>
+          <w:highlight w:val="green"/>
+        </w:rPr>
+        <w:t xml:space="preserve"> i quali sono inesistenti sul Tankino.</w:t>
       </w:r>
     </w:p>
     <w:p>
@@ -6734,6 +7530,48 @@
         <w:pStyle w:val="Titolo1"/>
       </w:pPr>
       <w:r>
+        <w:t>Consuntivo</w:t>
+      </w:r>
+    </w:p>
+    <w:p>
+      <w:r>
+        <w:t>Questo è il nostro</w:t>
+      </w:r>
+    </w:p>
+    <w:p>
+      <w:pPr>
+        <w:pStyle w:val="Titolo1"/>
+      </w:pPr>
+      <w:r>
+        <w:t>Conclusioni</w:t>
+      </w:r>
+    </w:p>
+    <w:p>
+      <w:r>
+        <w:t>I risultati ottenuti sono per noi soddisfacenti nonostante il malfunzionamento del prodotto finale. Questo perché nonostante</w:t>
+      </w:r>
+      <w:r>
+        <w:t xml:space="preserve"> il lavoro sia stato realizzato ma con qualche malfunzionamento, la situazione in cui ci siamo trovati a lavorare per la faccenda Covid non era per nulla facile. Detto ciò ci riteniamo soddisfatti.</w:t>
+      </w:r>
+    </w:p>
+    <w:p>
+      <w:pPr>
+        <w:pStyle w:val="Titolo2"/>
+      </w:pPr>
+      <w:r>
+        <w:t>Considerazioni personali</w:t>
+      </w:r>
+    </w:p>
+    <w:p>
+      <w:r>
+        <w:t>Grazie a questo progetto abbiamo imparato a gestire anche imprevisti e situazioni molto al limite che hanno interferito nel nostro percorso. Nonostante ciò non ci siamo abbattuti e abbiamo lavorato al meglio portando un risultato per noi molto buono. Abbiamo anche capito che la progettazione in un progetto così grosso è molto importante e noi non siamo stati molto precisi nel farla.</w:t>
+      </w:r>
+    </w:p>
+    <w:p>
+      <w:pPr>
+        <w:pStyle w:val="Titolo1"/>
+      </w:pPr>
+      <w:r>
         <w:t>Bibliografia</w:t>
       </w:r>
     </w:p>
@@ -6742,7 +7580,6 @@
         <w:pStyle w:val="Titolo2"/>
       </w:pPr>
       <w:r>
-        <w:lastRenderedPageBreak/>
         <w:t>Bibliografia per articoli di riviste</w:t>
       </w:r>
     </w:p>
@@ -6847,6 +7684,7 @@
         </w:numPr>
       </w:pPr>
       <w:r>
+        <w:lastRenderedPageBreak/>
         <w:t>ev. Numero di edizione,</w:t>
       </w:r>
     </w:p>
@@ -7133,6 +7971,7 @@
         <w:docPartUnique/>
       </w:docPartObj>
     </w:sdtPr>
+    <w:sdtEndPr/>
     <w:sdtContent>
       <w:p>
         <w:pPr>

</xml_diff>